<commit_message>
Caratula, Diagrama de Secuencia, Documentacion de los casos de uso, Diagrama de caso de uso
</commit_message>
<xml_diff>
--- a/Proyecto_Grupo07.docx
+++ b/Proyecto_Grupo07.docx
@@ -22,6 +22,7 @@
           <w:r>
             <w:rPr>
               <w:noProof/>
+              <w:lang w:val="es-EC" w:eastAsia="es-EC"/>
             </w:rPr>
             <mc:AlternateContent>
               <mc:Choice Requires="wpg">
@@ -986,47 +987,7 @@
                                       <w:sz w:val="28"/>
                                       <w:lang w:val="es-ES"/>
                                     </w:rPr>
-                                    <w:t xml:space="preserve">Arias </w:t>
-                                  </w:r>
-                                  <w:proofErr w:type="spellStart"/>
-                                  <w:r>
-                                    <w:rPr>
-                                      <w:rFonts w:ascii="Times New Roman" w:hAnsi="Times New Roman" w:cs="Times New Roman"/>
-                                      <w:color w:val="FFFFFF" w:themeColor="background1"/>
-                                      <w:sz w:val="28"/>
-                                      <w:lang w:val="es-ES"/>
-                                    </w:rPr>
-                                    <w:t>Tigsi</w:t>
-                                  </w:r>
-                                  <w:proofErr w:type="spellEnd"/>
-                                  <w:r>
-                                    <w:rPr>
-                                      <w:rFonts w:ascii="Times New Roman" w:hAnsi="Times New Roman" w:cs="Times New Roman"/>
-                                      <w:color w:val="FFFFFF" w:themeColor="background1"/>
-                                      <w:sz w:val="28"/>
-                                      <w:lang w:val="es-ES"/>
-                                    </w:rPr>
-                                    <w:t xml:space="preserve"> </w:t>
-                                  </w:r>
-                                  <w:proofErr w:type="spellStart"/>
-                                  <w:r>
-                                    <w:rPr>
-                                      <w:rFonts w:ascii="Times New Roman" w:hAnsi="Times New Roman" w:cs="Times New Roman"/>
-                                      <w:color w:val="FFFFFF" w:themeColor="background1"/>
-                                      <w:sz w:val="28"/>
-                                      <w:lang w:val="es-ES"/>
-                                    </w:rPr>
-                                    <w:t>Albin</w:t>
-                                  </w:r>
-                                  <w:proofErr w:type="spellEnd"/>
-                                  <w:r>
-                                    <w:rPr>
-                                      <w:rFonts w:ascii="Times New Roman" w:hAnsi="Times New Roman" w:cs="Times New Roman"/>
-                                      <w:color w:val="FFFFFF" w:themeColor="background1"/>
-                                      <w:sz w:val="28"/>
-                                      <w:lang w:val="es-ES"/>
-                                    </w:rPr>
-                                    <w:t xml:space="preserve"> Ismael</w:t>
+                                    <w:t>Arias Tigsi Albin Ismael</w:t>
                                   </w:r>
                                 </w:p>
                                 <w:p>
@@ -1049,29 +1010,7 @@
                                       <w:szCs w:val="24"/>
                                       <w:lang w:val="es-ES"/>
                                     </w:rPr>
-                                    <w:t xml:space="preserve">Orellana </w:t>
-                                  </w:r>
-                                  <w:proofErr w:type="spellStart"/>
-                                  <w:r>
-                                    <w:rPr>
-                                      <w:rFonts w:ascii="Times New Roman" w:hAnsi="Times New Roman" w:cs="Times New Roman"/>
-                                      <w:color w:val="FFFFFF" w:themeColor="background1"/>
-                                      <w:sz w:val="28"/>
-                                      <w:szCs w:val="24"/>
-                                      <w:lang w:val="es-ES"/>
-                                    </w:rPr>
-                                    <w:t>Fantoni</w:t>
-                                  </w:r>
-                                  <w:proofErr w:type="spellEnd"/>
-                                  <w:r>
-                                    <w:rPr>
-                                      <w:rFonts w:ascii="Times New Roman" w:hAnsi="Times New Roman" w:cs="Times New Roman"/>
-                                      <w:color w:val="FFFFFF" w:themeColor="background1"/>
-                                      <w:sz w:val="28"/>
-                                      <w:szCs w:val="24"/>
-                                      <w:lang w:val="es-ES"/>
-                                    </w:rPr>
-                                    <w:t xml:space="preserve"> Carlos Emilio</w:t>
+                                    <w:t>Orellana Fantoni Carlos Emilio</w:t>
                                   </w:r>
                                   <w:r>
                                     <w:rPr>
@@ -1082,51 +1021,7 @@
                                       <w:lang w:val="es-ES"/>
                                     </w:rPr>
                                     <w:br/>
-                                    <w:t xml:space="preserve">Triviño </w:t>
-                                  </w:r>
-                                  <w:proofErr w:type="spellStart"/>
-                                  <w:r>
-                                    <w:rPr>
-                                      <w:rFonts w:ascii="Times New Roman" w:hAnsi="Times New Roman" w:cs="Times New Roman"/>
-                                      <w:color w:val="FFFFFF" w:themeColor="background1"/>
-                                      <w:sz w:val="28"/>
-                                      <w:szCs w:val="24"/>
-                                      <w:lang w:val="es-ES"/>
-                                    </w:rPr>
-                                    <w:t>Gomez</w:t>
-                                  </w:r>
-                                  <w:proofErr w:type="spellEnd"/>
-                                  <w:r>
-                                    <w:rPr>
-                                      <w:rFonts w:ascii="Times New Roman" w:hAnsi="Times New Roman" w:cs="Times New Roman"/>
-                                      <w:color w:val="FFFFFF" w:themeColor="background1"/>
-                                      <w:sz w:val="28"/>
-                                      <w:szCs w:val="24"/>
-                                      <w:lang w:val="es-ES"/>
-                                    </w:rPr>
-                                    <w:t xml:space="preserve"> </w:t>
-                                  </w:r>
-                                  <w:proofErr w:type="spellStart"/>
-                                  <w:r>
-                                    <w:rPr>
-                                      <w:rFonts w:ascii="Times New Roman" w:hAnsi="Times New Roman" w:cs="Times New Roman"/>
-                                      <w:color w:val="FFFFFF" w:themeColor="background1"/>
-                                      <w:sz w:val="28"/>
-                                      <w:szCs w:val="24"/>
-                                      <w:lang w:val="es-ES"/>
-                                    </w:rPr>
-                                    <w:t>Dario</w:t>
-                                  </w:r>
-                                  <w:proofErr w:type="spellEnd"/>
-                                  <w:r>
-                                    <w:rPr>
-                                      <w:rFonts w:ascii="Times New Roman" w:hAnsi="Times New Roman" w:cs="Times New Roman"/>
-                                      <w:color w:val="FFFFFF" w:themeColor="background1"/>
-                                      <w:sz w:val="28"/>
-                                      <w:szCs w:val="24"/>
-                                      <w:lang w:val="es-ES"/>
-                                    </w:rPr>
-                                    <w:t xml:space="preserve"> José</w:t>
+                                    <w:t>Triviño Gomez Dario José</w:t>
                                   </w:r>
                                 </w:p>
                                 <w:p>
@@ -2665,21 +2560,7 @@
         <w:rPr>
           <w:lang w:val="es-ES_tradnl"/>
         </w:rPr>
-        <w:t>Un documento .</w:t>
-      </w:r>
-      <w:proofErr w:type="spellStart"/>
-      <w:r>
-        <w:rPr>
-          <w:lang w:val="es-ES_tradnl"/>
-        </w:rPr>
-        <w:t>docx</w:t>
-      </w:r>
-      <w:proofErr w:type="spellEnd"/>
-      <w:r>
-        <w:rPr>
-          <w:lang w:val="es-ES_tradnl"/>
-        </w:rPr>
-        <w:t xml:space="preserve"> con lo siguiente:</w:t>
+        <w:t>Un documento .docx con lo siguiente:</w:t>
       </w:r>
     </w:p>
     <w:p>
@@ -2769,13 +2650,7 @@
         <w:rPr>
           <w:lang w:val="es-ES_tradnl"/>
         </w:rPr>
-        <w:t xml:space="preserve">10%. Diagrama Entidad Relación del modelo lógico </w:t>
-      </w:r>
-      <w:r>
-        <w:rPr>
-          <w:lang w:val="es-ES_tradnl"/>
-        </w:rPr>
-        <w:t>de la base de datos</w:t>
+        <w:t>10%. Diagrama Entidad Relación del modelo lógico de la base de datos</w:t>
       </w:r>
     </w:p>
     <w:p>
@@ -3029,7 +2904,6 @@
                 <w:rFonts w:ascii="Times New Roman" w:hAnsi="Times New Roman" w:cs="Times New Roman"/>
               </w:rPr>
             </w:pPr>
-            <w:proofErr w:type="spellStart"/>
             <w:r>
               <w:rPr>
                 <w:rStyle w:val="Textoennegrita"/>
@@ -3037,7 +2911,6 @@
               </w:rPr>
               <w:t>Titulo</w:t>
             </w:r>
-            <w:proofErr w:type="spellEnd"/>
           </w:p>
         </w:tc>
         <w:tc>
@@ -3055,30 +2928,8 @@
               <w:rPr>
                 <w:rFonts w:ascii="Times New Roman" w:hAnsi="Times New Roman" w:cs="Times New Roman"/>
               </w:rPr>
-              <w:t xml:space="preserve">Registrar </w:t>
-            </w:r>
-            <w:proofErr w:type="spellStart"/>
-            <w:r>
-              <w:rPr>
-                <w:rFonts w:ascii="Times New Roman" w:hAnsi="Times New Roman" w:cs="Times New Roman"/>
-              </w:rPr>
-              <w:t>envío</w:t>
-            </w:r>
-            <w:proofErr w:type="spellEnd"/>
-            <w:r>
-              <w:rPr>
-                <w:rFonts w:ascii="Times New Roman" w:hAnsi="Times New Roman" w:cs="Times New Roman"/>
-              </w:rPr>
-              <w:t xml:space="preserve"> a </w:t>
-            </w:r>
-            <w:proofErr w:type="spellStart"/>
-            <w:r>
-              <w:rPr>
-                <w:rFonts w:ascii="Times New Roman" w:hAnsi="Times New Roman" w:cs="Times New Roman"/>
-              </w:rPr>
-              <w:t>domicilio</w:t>
-            </w:r>
-            <w:proofErr w:type="spellEnd"/>
+              <w:t>Registrar envío a domicilio</w:t>
+            </w:r>
           </w:p>
         </w:tc>
       </w:tr>
@@ -3095,7 +2946,6 @@
                 <w:rFonts w:ascii="Times New Roman" w:hAnsi="Times New Roman" w:cs="Times New Roman"/>
               </w:rPr>
             </w:pPr>
-            <w:proofErr w:type="spellStart"/>
             <w:r>
               <w:rPr>
                 <w:rStyle w:val="Textoennegrita"/>
@@ -3103,7 +2953,6 @@
               </w:rPr>
               <w:t>Autor</w:t>
             </w:r>
-            <w:proofErr w:type="spellEnd"/>
           </w:p>
         </w:tc>
         <w:tc>
@@ -3117,19 +2966,11 @@
                 <w:rFonts w:ascii="Times New Roman" w:hAnsi="Times New Roman" w:cs="Times New Roman"/>
               </w:rPr>
             </w:pPr>
-            <w:proofErr w:type="spellStart"/>
-            <w:r>
-              <w:rPr>
-                <w:rFonts w:ascii="Times New Roman" w:hAnsi="Times New Roman" w:cs="Times New Roman"/>
-              </w:rPr>
-              <w:t>Grupo</w:t>
-            </w:r>
-            <w:proofErr w:type="spellEnd"/>
-            <w:r>
-              <w:rPr>
-                <w:rFonts w:ascii="Times New Roman" w:hAnsi="Times New Roman" w:cs="Times New Roman"/>
-              </w:rPr>
-              <w:t xml:space="preserve"> 7</w:t>
+            <w:r>
+              <w:rPr>
+                <w:rFonts w:ascii="Times New Roman" w:hAnsi="Times New Roman" w:cs="Times New Roman"/>
+              </w:rPr>
+              <w:t>Grupo 7</w:t>
             </w:r>
           </w:p>
         </w:tc>
@@ -3194,17 +3035,8 @@
                 <w:rStyle w:val="Textoennegrita"/>
                 <w:rFonts w:ascii="Times New Roman" w:hAnsi="Times New Roman" w:cs="Times New Roman"/>
               </w:rPr>
-              <w:t xml:space="preserve">Actor </w:t>
-            </w:r>
-            <w:proofErr w:type="spellStart"/>
-            <w:r>
-              <w:rPr>
-                <w:rStyle w:val="Textoennegrita"/>
-                <w:rFonts w:ascii="Times New Roman" w:hAnsi="Times New Roman" w:cs="Times New Roman"/>
-              </w:rPr>
-              <w:t>secundario</w:t>
-            </w:r>
-            <w:proofErr w:type="spellEnd"/>
+              <w:t>Actor secundario</w:t>
+            </w:r>
           </w:p>
         </w:tc>
         <w:tc>
@@ -3234,7 +3066,6 @@
                 <w:rFonts w:ascii="Times New Roman" w:hAnsi="Times New Roman" w:cs="Times New Roman"/>
               </w:rPr>
             </w:pPr>
-            <w:proofErr w:type="spellStart"/>
             <w:r>
               <w:rPr>
                 <w:rStyle w:val="Textoennegrita"/>
@@ -3242,7 +3073,6 @@
               </w:rPr>
               <w:t>Usa</w:t>
             </w:r>
-            <w:proofErr w:type="spellEnd"/>
           </w:p>
         </w:tc>
         <w:tc>
@@ -3272,7 +3102,6 @@
                 <w:rFonts w:ascii="Times New Roman" w:hAnsi="Times New Roman" w:cs="Times New Roman"/>
               </w:rPr>
             </w:pPr>
-            <w:proofErr w:type="spellStart"/>
             <w:r>
               <w:rPr>
                 <w:rStyle w:val="Textoennegrita"/>
@@ -3280,7 +3109,6 @@
               </w:rPr>
               <w:t>Extiende</w:t>
             </w:r>
-            <w:proofErr w:type="spellEnd"/>
           </w:p>
         </w:tc>
         <w:tc>
@@ -3318,7 +3146,6 @@
                 <w:rFonts w:ascii="Times New Roman" w:hAnsi="Times New Roman" w:cs="Times New Roman"/>
               </w:rPr>
             </w:pPr>
-            <w:proofErr w:type="spellStart"/>
             <w:r>
               <w:rPr>
                 <w:rStyle w:val="Textoennegrita"/>
@@ -3326,7 +3153,6 @@
               </w:rPr>
               <w:t>Descripción</w:t>
             </w:r>
-            <w:proofErr w:type="spellEnd"/>
           </w:p>
         </w:tc>
         <w:tc>
@@ -3368,21 +3194,12 @@
                 <w:rFonts w:ascii="Times New Roman" w:hAnsi="Times New Roman" w:cs="Times New Roman"/>
               </w:rPr>
             </w:pPr>
-            <w:proofErr w:type="spellStart"/>
-            <w:r>
-              <w:rPr>
-                <w:rStyle w:val="Textoennegrita"/>
-                <w:rFonts w:ascii="Times New Roman" w:hAnsi="Times New Roman" w:cs="Times New Roman"/>
-              </w:rPr>
-              <w:t>Precondición</w:t>
-            </w:r>
-            <w:proofErr w:type="spellEnd"/>
-            <w:r>
-              <w:rPr>
-                <w:rStyle w:val="Textoennegrita"/>
-                <w:rFonts w:ascii="Times New Roman" w:hAnsi="Times New Roman" w:cs="Times New Roman"/>
-              </w:rPr>
-              <w:t xml:space="preserve"> </w:t>
+            <w:r>
+              <w:rPr>
+                <w:rStyle w:val="Textoennegrita"/>
+                <w:rFonts w:ascii="Times New Roman" w:hAnsi="Times New Roman" w:cs="Times New Roman"/>
+              </w:rPr>
+              <w:t xml:space="preserve">Precondición </w:t>
             </w:r>
           </w:p>
         </w:tc>
@@ -3432,21 +3249,12 @@
                 <w:rFonts w:ascii="Times New Roman" w:hAnsi="Times New Roman" w:cs="Times New Roman"/>
               </w:rPr>
             </w:pPr>
-            <w:proofErr w:type="spellStart"/>
-            <w:r>
-              <w:rPr>
-                <w:rStyle w:val="Textoennegrita"/>
-                <w:rFonts w:ascii="Times New Roman" w:hAnsi="Times New Roman" w:cs="Times New Roman"/>
-              </w:rPr>
-              <w:t>Secuencia</w:t>
-            </w:r>
-            <w:proofErr w:type="spellEnd"/>
-            <w:r>
-              <w:rPr>
-                <w:rStyle w:val="Textoennegrita"/>
-                <w:rFonts w:ascii="Times New Roman" w:hAnsi="Times New Roman" w:cs="Times New Roman"/>
-              </w:rPr>
-              <w:t xml:space="preserve"> normal</w:t>
+            <w:r>
+              <w:rPr>
+                <w:rStyle w:val="Textoennegrita"/>
+                <w:rFonts w:ascii="Times New Roman" w:hAnsi="Times New Roman" w:cs="Times New Roman"/>
+              </w:rPr>
+              <w:t>Secuencia normal</w:t>
             </w:r>
           </w:p>
         </w:tc>
@@ -3638,31 +3446,13 @@
                 <w:rFonts w:ascii="Times New Roman" w:hAnsi="Times New Roman" w:cs="Times New Roman"/>
               </w:rPr>
             </w:pPr>
-            <w:proofErr w:type="spellStart"/>
-            <w:r>
-              <w:rPr>
-                <w:rStyle w:val="Textoennegrita"/>
-                <w:rFonts w:ascii="Times New Roman" w:hAnsi="Times New Roman" w:cs="Times New Roman"/>
-              </w:rPr>
-              <w:t>Secuencia</w:t>
-            </w:r>
-            <w:proofErr w:type="spellEnd"/>
-            <w:r>
-              <w:rPr>
-                <w:rStyle w:val="Textoennegrita"/>
-                <w:rFonts w:ascii="Times New Roman" w:hAnsi="Times New Roman" w:cs="Times New Roman"/>
-              </w:rPr>
-              <w:t xml:space="preserve"> </w:t>
-            </w:r>
-            <w:proofErr w:type="spellStart"/>
-            <w:r>
-              <w:rPr>
-                <w:rStyle w:val="Textoennegrita"/>
-                <w:rFonts w:ascii="Times New Roman" w:hAnsi="Times New Roman" w:cs="Times New Roman"/>
-              </w:rPr>
-              <w:t>alternativa</w:t>
-            </w:r>
-            <w:proofErr w:type="spellEnd"/>
+            <w:r>
+              <w:rPr>
+                <w:rStyle w:val="Textoennegrita"/>
+                <w:rFonts w:ascii="Times New Roman" w:hAnsi="Times New Roman" w:cs="Times New Roman"/>
+              </w:rPr>
+              <w:t>Secuencia alternativa</w:t>
+            </w:r>
           </w:p>
         </w:tc>
         <w:tc>
@@ -3852,7 +3642,6 @@
                 <w:rFonts w:ascii="Times New Roman" w:hAnsi="Times New Roman" w:cs="Times New Roman"/>
               </w:rPr>
             </w:pPr>
-            <w:proofErr w:type="spellStart"/>
             <w:r>
               <w:rPr>
                 <w:rStyle w:val="Textoennegrita"/>
@@ -3860,7 +3649,6 @@
               </w:rPr>
               <w:t>Postcondición</w:t>
             </w:r>
-            <w:proofErr w:type="spellEnd"/>
           </w:p>
         </w:tc>
         <w:tc>
@@ -4114,7 +3902,6 @@
                 <w:rFonts w:ascii="Times New Roman" w:hAnsi="Times New Roman" w:cs="Times New Roman"/>
               </w:rPr>
             </w:pPr>
-            <w:proofErr w:type="spellStart"/>
             <w:r>
               <w:rPr>
                 <w:rStyle w:val="Textoennegrita"/>
@@ -4122,7 +3909,6 @@
               </w:rPr>
               <w:t>Titulo</w:t>
             </w:r>
-            <w:proofErr w:type="spellEnd"/>
           </w:p>
         </w:tc>
         <w:tc>
@@ -4162,7 +3948,6 @@
                 <w:rFonts w:ascii="Times New Roman" w:hAnsi="Times New Roman" w:cs="Times New Roman"/>
               </w:rPr>
             </w:pPr>
-            <w:proofErr w:type="spellStart"/>
             <w:r>
               <w:rPr>
                 <w:rStyle w:val="Textoennegrita"/>
@@ -4170,7 +3955,6 @@
               </w:rPr>
               <w:t>Autor</w:t>
             </w:r>
-            <w:proofErr w:type="spellEnd"/>
           </w:p>
         </w:tc>
         <w:tc>
@@ -4185,19 +3969,11 @@
                 <w:rFonts w:ascii="Times New Roman" w:hAnsi="Times New Roman" w:cs="Times New Roman"/>
               </w:rPr>
             </w:pPr>
-            <w:proofErr w:type="spellStart"/>
-            <w:r>
-              <w:rPr>
-                <w:rFonts w:ascii="Times New Roman" w:hAnsi="Times New Roman" w:cs="Times New Roman"/>
-              </w:rPr>
-              <w:t>Grupo</w:t>
-            </w:r>
-            <w:proofErr w:type="spellEnd"/>
-            <w:r>
-              <w:rPr>
-                <w:rFonts w:ascii="Times New Roman" w:hAnsi="Times New Roman" w:cs="Times New Roman"/>
-              </w:rPr>
-              <w:t xml:space="preserve"> 7</w:t>
+            <w:r>
+              <w:rPr>
+                <w:rFonts w:ascii="Times New Roman" w:hAnsi="Times New Roman" w:cs="Times New Roman"/>
+              </w:rPr>
+              <w:t>Grupo 7</w:t>
             </w:r>
           </w:p>
         </w:tc>
@@ -4265,17 +4041,8 @@
                 <w:rStyle w:val="Textoennegrita"/>
                 <w:rFonts w:ascii="Times New Roman" w:hAnsi="Times New Roman" w:cs="Times New Roman"/>
               </w:rPr>
-              <w:t xml:space="preserve">Actor </w:t>
-            </w:r>
-            <w:proofErr w:type="spellStart"/>
-            <w:r>
-              <w:rPr>
-                <w:rStyle w:val="Textoennegrita"/>
-                <w:rFonts w:ascii="Times New Roman" w:hAnsi="Times New Roman" w:cs="Times New Roman"/>
-              </w:rPr>
-              <w:t>secundario</w:t>
-            </w:r>
-            <w:proofErr w:type="spellEnd"/>
+              <w:t>Actor secundario</w:t>
+            </w:r>
           </w:p>
         </w:tc>
         <w:tc>
@@ -4307,7 +4074,6 @@
                 <w:rFonts w:ascii="Times New Roman" w:hAnsi="Times New Roman" w:cs="Times New Roman"/>
               </w:rPr>
             </w:pPr>
-            <w:proofErr w:type="spellStart"/>
             <w:r>
               <w:rPr>
                 <w:rStyle w:val="Textoennegrita"/>
@@ -4315,7 +4081,6 @@
               </w:rPr>
               <w:t>Usa</w:t>
             </w:r>
-            <w:proofErr w:type="spellEnd"/>
           </w:p>
         </w:tc>
         <w:tc>
@@ -4347,7 +4112,6 @@
                 <w:rFonts w:ascii="Times New Roman" w:hAnsi="Times New Roman" w:cs="Times New Roman"/>
               </w:rPr>
             </w:pPr>
-            <w:proofErr w:type="spellStart"/>
             <w:r>
               <w:rPr>
                 <w:rStyle w:val="Textoennegrita"/>
@@ -4355,7 +4119,6 @@
               </w:rPr>
               <w:t>Extiende</w:t>
             </w:r>
-            <w:proofErr w:type="spellEnd"/>
           </w:p>
         </w:tc>
         <w:tc>
@@ -4395,7 +4158,6 @@
                 <w:rFonts w:ascii="Times New Roman" w:hAnsi="Times New Roman" w:cs="Times New Roman"/>
               </w:rPr>
             </w:pPr>
-            <w:proofErr w:type="spellStart"/>
             <w:r>
               <w:rPr>
                 <w:rStyle w:val="Textoennegrita"/>
@@ -4403,7 +4165,6 @@
               </w:rPr>
               <w:t>Descripción</w:t>
             </w:r>
-            <w:proofErr w:type="spellEnd"/>
           </w:p>
         </w:tc>
         <w:tc>
@@ -4446,21 +4207,12 @@
                 <w:rFonts w:ascii="Times New Roman" w:hAnsi="Times New Roman" w:cs="Times New Roman"/>
               </w:rPr>
             </w:pPr>
-            <w:proofErr w:type="spellStart"/>
-            <w:r>
-              <w:rPr>
-                <w:rStyle w:val="Textoennegrita"/>
-                <w:rFonts w:ascii="Times New Roman" w:hAnsi="Times New Roman" w:cs="Times New Roman"/>
-              </w:rPr>
-              <w:t>Precondición</w:t>
-            </w:r>
-            <w:proofErr w:type="spellEnd"/>
-            <w:r>
-              <w:rPr>
-                <w:rStyle w:val="Textoennegrita"/>
-                <w:rFonts w:ascii="Times New Roman" w:hAnsi="Times New Roman" w:cs="Times New Roman"/>
-              </w:rPr>
-              <w:t xml:space="preserve"> </w:t>
+            <w:r>
+              <w:rPr>
+                <w:rStyle w:val="Textoennegrita"/>
+                <w:rFonts w:ascii="Times New Roman" w:hAnsi="Times New Roman" w:cs="Times New Roman"/>
+              </w:rPr>
+              <w:t xml:space="preserve">Precondición </w:t>
             </w:r>
           </w:p>
         </w:tc>
@@ -4504,21 +4256,12 @@
                 <w:rFonts w:ascii="Times New Roman" w:hAnsi="Times New Roman" w:cs="Times New Roman"/>
               </w:rPr>
             </w:pPr>
-            <w:proofErr w:type="spellStart"/>
-            <w:r>
-              <w:rPr>
-                <w:rStyle w:val="Textoennegrita"/>
-                <w:rFonts w:ascii="Times New Roman" w:hAnsi="Times New Roman" w:cs="Times New Roman"/>
-              </w:rPr>
-              <w:t>Secuencia</w:t>
-            </w:r>
-            <w:proofErr w:type="spellEnd"/>
-            <w:r>
-              <w:rPr>
-                <w:rStyle w:val="Textoennegrita"/>
-                <w:rFonts w:ascii="Times New Roman" w:hAnsi="Times New Roman" w:cs="Times New Roman"/>
-              </w:rPr>
-              <w:t xml:space="preserve"> normal</w:t>
+            <w:r>
+              <w:rPr>
+                <w:rStyle w:val="Textoennegrita"/>
+                <w:rFonts w:ascii="Times New Roman" w:hAnsi="Times New Roman" w:cs="Times New Roman"/>
+              </w:rPr>
+              <w:t>Secuencia normal</w:t>
             </w:r>
           </w:p>
         </w:tc>
@@ -4684,31 +4427,13 @@
                 <w:rFonts w:ascii="Times New Roman" w:hAnsi="Times New Roman" w:cs="Times New Roman"/>
               </w:rPr>
             </w:pPr>
-            <w:proofErr w:type="spellStart"/>
-            <w:r>
-              <w:rPr>
-                <w:rStyle w:val="Textoennegrita"/>
-                <w:rFonts w:ascii="Times New Roman" w:hAnsi="Times New Roman" w:cs="Times New Roman"/>
-              </w:rPr>
-              <w:t>Secuencia</w:t>
-            </w:r>
-            <w:proofErr w:type="spellEnd"/>
-            <w:r>
-              <w:rPr>
-                <w:rStyle w:val="Textoennegrita"/>
-                <w:rFonts w:ascii="Times New Roman" w:hAnsi="Times New Roman" w:cs="Times New Roman"/>
-              </w:rPr>
-              <w:t xml:space="preserve"> </w:t>
-            </w:r>
-            <w:proofErr w:type="spellStart"/>
-            <w:r>
-              <w:rPr>
-                <w:rStyle w:val="Textoennegrita"/>
-                <w:rFonts w:ascii="Times New Roman" w:hAnsi="Times New Roman" w:cs="Times New Roman"/>
-              </w:rPr>
-              <w:t>alternativa</w:t>
-            </w:r>
-            <w:proofErr w:type="spellEnd"/>
+            <w:r>
+              <w:rPr>
+                <w:rStyle w:val="Textoennegrita"/>
+                <w:rFonts w:ascii="Times New Roman" w:hAnsi="Times New Roman" w:cs="Times New Roman"/>
+              </w:rPr>
+              <w:t>Secuencia alternativa</w:t>
+            </w:r>
           </w:p>
         </w:tc>
         <w:tc>
@@ -4854,7 +4579,6 @@
                 <w:rFonts w:ascii="Times New Roman" w:hAnsi="Times New Roman" w:cs="Times New Roman"/>
               </w:rPr>
             </w:pPr>
-            <w:proofErr w:type="spellStart"/>
             <w:r>
               <w:rPr>
                 <w:rStyle w:val="Textoennegrita"/>
@@ -4862,7 +4586,6 @@
               </w:rPr>
               <w:t>Postcondición</w:t>
             </w:r>
-            <w:proofErr w:type="spellEnd"/>
           </w:p>
         </w:tc>
         <w:tc>
@@ -5098,7 +4821,6 @@
                 <w:rFonts w:ascii="Times New Roman" w:hAnsi="Times New Roman" w:cs="Times New Roman"/>
               </w:rPr>
             </w:pPr>
-            <w:proofErr w:type="spellStart"/>
             <w:r>
               <w:rPr>
                 <w:rStyle w:val="Textoennegrita"/>
@@ -5106,7 +4828,6 @@
               </w:rPr>
               <w:t>Titulo</w:t>
             </w:r>
-            <w:proofErr w:type="spellEnd"/>
           </w:p>
         </w:tc>
         <w:tc>
@@ -5120,33 +4841,11 @@
                 <w:rFonts w:ascii="Times New Roman" w:hAnsi="Times New Roman" w:cs="Times New Roman"/>
               </w:rPr>
             </w:pPr>
-            <w:proofErr w:type="spellStart"/>
-            <w:r>
-              <w:rPr>
-                <w:rFonts w:ascii="Times New Roman" w:hAnsi="Times New Roman" w:cs="Times New Roman"/>
-              </w:rPr>
-              <w:t>Registro</w:t>
-            </w:r>
-            <w:proofErr w:type="spellEnd"/>
-            <w:r>
-              <w:rPr>
-                <w:rFonts w:ascii="Times New Roman" w:hAnsi="Times New Roman" w:cs="Times New Roman"/>
-              </w:rPr>
-              <w:t xml:space="preserve"> de </w:t>
-            </w:r>
-            <w:proofErr w:type="spellStart"/>
-            <w:r>
-              <w:rPr>
-                <w:rFonts w:ascii="Times New Roman" w:hAnsi="Times New Roman" w:cs="Times New Roman"/>
-              </w:rPr>
-              <w:t>envío</w:t>
-            </w:r>
-            <w:proofErr w:type="spellEnd"/>
-            <w:r>
-              <w:rPr>
-                <w:rFonts w:ascii="Times New Roman" w:hAnsi="Times New Roman" w:cs="Times New Roman"/>
-              </w:rPr>
-              <w:t xml:space="preserve"> </w:t>
+            <w:r>
+              <w:rPr>
+                <w:rFonts w:ascii="Times New Roman" w:hAnsi="Times New Roman" w:cs="Times New Roman"/>
+              </w:rPr>
+              <w:t xml:space="preserve">Registro de envío </w:t>
             </w:r>
           </w:p>
         </w:tc>
@@ -5164,7 +4863,6 @@
                 <w:rFonts w:ascii="Times New Roman" w:hAnsi="Times New Roman" w:cs="Times New Roman"/>
               </w:rPr>
             </w:pPr>
-            <w:proofErr w:type="spellStart"/>
             <w:r>
               <w:rPr>
                 <w:rStyle w:val="Textoennegrita"/>
@@ -5172,7 +4870,6 @@
               </w:rPr>
               <w:t>Autor</w:t>
             </w:r>
-            <w:proofErr w:type="spellEnd"/>
           </w:p>
         </w:tc>
         <w:tc>
@@ -5186,19 +4883,11 @@
                 <w:rFonts w:ascii="Times New Roman" w:hAnsi="Times New Roman" w:cs="Times New Roman"/>
               </w:rPr>
             </w:pPr>
-            <w:proofErr w:type="spellStart"/>
-            <w:r>
-              <w:rPr>
-                <w:rFonts w:ascii="Times New Roman" w:hAnsi="Times New Roman" w:cs="Times New Roman"/>
-              </w:rPr>
-              <w:t>Grupo</w:t>
-            </w:r>
-            <w:proofErr w:type="spellEnd"/>
-            <w:r>
-              <w:rPr>
-                <w:rFonts w:ascii="Times New Roman" w:hAnsi="Times New Roman" w:cs="Times New Roman"/>
-              </w:rPr>
-              <w:t xml:space="preserve"> 7</w:t>
+            <w:r>
+              <w:rPr>
+                <w:rFonts w:ascii="Times New Roman" w:hAnsi="Times New Roman" w:cs="Times New Roman"/>
+              </w:rPr>
+              <w:t>Grupo 7</w:t>
             </w:r>
           </w:p>
         </w:tc>
@@ -5263,17 +4952,8 @@
                 <w:rStyle w:val="Textoennegrita"/>
                 <w:rFonts w:ascii="Times New Roman" w:hAnsi="Times New Roman" w:cs="Times New Roman"/>
               </w:rPr>
-              <w:t xml:space="preserve">Actor </w:t>
-            </w:r>
-            <w:proofErr w:type="spellStart"/>
-            <w:r>
-              <w:rPr>
-                <w:rStyle w:val="Textoennegrita"/>
-                <w:rFonts w:ascii="Times New Roman" w:hAnsi="Times New Roman" w:cs="Times New Roman"/>
-              </w:rPr>
-              <w:t>secundario</w:t>
-            </w:r>
-            <w:proofErr w:type="spellEnd"/>
+              <w:t>Actor secundario</w:t>
+            </w:r>
           </w:p>
         </w:tc>
         <w:tc>
@@ -5303,7 +4983,6 @@
                 <w:rFonts w:ascii="Times New Roman" w:hAnsi="Times New Roman" w:cs="Times New Roman"/>
               </w:rPr>
             </w:pPr>
-            <w:proofErr w:type="spellStart"/>
             <w:r>
               <w:rPr>
                 <w:rStyle w:val="Textoennegrita"/>
@@ -5311,7 +4990,6 @@
               </w:rPr>
               <w:t>Usa</w:t>
             </w:r>
-            <w:proofErr w:type="spellEnd"/>
           </w:p>
         </w:tc>
         <w:tc>
@@ -5341,7 +5019,6 @@
                 <w:rFonts w:ascii="Times New Roman" w:hAnsi="Times New Roman" w:cs="Times New Roman"/>
               </w:rPr>
             </w:pPr>
-            <w:proofErr w:type="spellStart"/>
             <w:r>
               <w:rPr>
                 <w:rStyle w:val="Textoennegrita"/>
@@ -5349,7 +5026,6 @@
               </w:rPr>
               <w:t>Extiende</w:t>
             </w:r>
-            <w:proofErr w:type="spellEnd"/>
           </w:p>
         </w:tc>
         <w:tc>
@@ -5380,7 +5056,6 @@
                 <w:rFonts w:ascii="Times New Roman" w:hAnsi="Times New Roman" w:cs="Times New Roman"/>
               </w:rPr>
             </w:pPr>
-            <w:proofErr w:type="spellStart"/>
             <w:r>
               <w:rPr>
                 <w:rStyle w:val="Textoennegrita"/>
@@ -5388,7 +5063,6 @@
               </w:rPr>
               <w:t>Descripción</w:t>
             </w:r>
-            <w:proofErr w:type="spellEnd"/>
           </w:p>
         </w:tc>
         <w:tc>
@@ -5430,21 +5104,12 @@
                 <w:rFonts w:ascii="Times New Roman" w:hAnsi="Times New Roman" w:cs="Times New Roman"/>
               </w:rPr>
             </w:pPr>
-            <w:proofErr w:type="spellStart"/>
-            <w:r>
-              <w:rPr>
-                <w:rStyle w:val="Textoennegrita"/>
-                <w:rFonts w:ascii="Times New Roman" w:hAnsi="Times New Roman" w:cs="Times New Roman"/>
-              </w:rPr>
-              <w:t>Precondición</w:t>
-            </w:r>
-            <w:proofErr w:type="spellEnd"/>
-            <w:r>
-              <w:rPr>
-                <w:rStyle w:val="Textoennegrita"/>
-                <w:rFonts w:ascii="Times New Roman" w:hAnsi="Times New Roman" w:cs="Times New Roman"/>
-              </w:rPr>
-              <w:t xml:space="preserve"> </w:t>
+            <w:r>
+              <w:rPr>
+                <w:rStyle w:val="Textoennegrita"/>
+                <w:rFonts w:ascii="Times New Roman" w:hAnsi="Times New Roman" w:cs="Times New Roman"/>
+              </w:rPr>
+              <w:t xml:space="preserve">Precondición </w:t>
             </w:r>
           </w:p>
         </w:tc>
@@ -5497,21 +5162,12 @@
                 <w:rFonts w:ascii="Times New Roman" w:hAnsi="Times New Roman" w:cs="Times New Roman"/>
               </w:rPr>
             </w:pPr>
-            <w:proofErr w:type="spellStart"/>
-            <w:r>
-              <w:rPr>
-                <w:rStyle w:val="Textoennegrita"/>
-                <w:rFonts w:ascii="Times New Roman" w:hAnsi="Times New Roman" w:cs="Times New Roman"/>
-              </w:rPr>
-              <w:t>Secuencia</w:t>
-            </w:r>
-            <w:proofErr w:type="spellEnd"/>
-            <w:r>
-              <w:rPr>
-                <w:rStyle w:val="Textoennegrita"/>
-                <w:rFonts w:ascii="Times New Roman" w:hAnsi="Times New Roman" w:cs="Times New Roman"/>
-              </w:rPr>
-              <w:t xml:space="preserve"> normal</w:t>
+            <w:r>
+              <w:rPr>
+                <w:rStyle w:val="Textoennegrita"/>
+                <w:rFonts w:ascii="Times New Roman" w:hAnsi="Times New Roman" w:cs="Times New Roman"/>
+              </w:rPr>
+              <w:t>Secuencia normal</w:t>
             </w:r>
           </w:p>
         </w:tc>
@@ -5647,31 +5303,13 @@
                 <w:rFonts w:ascii="Times New Roman" w:hAnsi="Times New Roman" w:cs="Times New Roman"/>
               </w:rPr>
             </w:pPr>
-            <w:proofErr w:type="spellStart"/>
-            <w:r>
-              <w:rPr>
-                <w:rStyle w:val="Textoennegrita"/>
-                <w:rFonts w:ascii="Times New Roman" w:hAnsi="Times New Roman" w:cs="Times New Roman"/>
-              </w:rPr>
-              <w:t>Secuencia</w:t>
-            </w:r>
-            <w:proofErr w:type="spellEnd"/>
-            <w:r>
-              <w:rPr>
-                <w:rStyle w:val="Textoennegrita"/>
-                <w:rFonts w:ascii="Times New Roman" w:hAnsi="Times New Roman" w:cs="Times New Roman"/>
-              </w:rPr>
-              <w:t xml:space="preserve"> </w:t>
-            </w:r>
-            <w:proofErr w:type="spellStart"/>
-            <w:r>
-              <w:rPr>
-                <w:rStyle w:val="Textoennegrita"/>
-                <w:rFonts w:ascii="Times New Roman" w:hAnsi="Times New Roman" w:cs="Times New Roman"/>
-              </w:rPr>
-              <w:t>alternativa</w:t>
-            </w:r>
-            <w:proofErr w:type="spellEnd"/>
+            <w:r>
+              <w:rPr>
+                <w:rStyle w:val="Textoennegrita"/>
+                <w:rFonts w:ascii="Times New Roman" w:hAnsi="Times New Roman" w:cs="Times New Roman"/>
+              </w:rPr>
+              <w:t>Secuencia alternativa</w:t>
+            </w:r>
           </w:p>
         </w:tc>
         <w:tc>
@@ -5747,7 +5385,6 @@
                 <w:lang w:val="es-EC"/>
               </w:rPr>
             </w:pPr>
-            <w:proofErr w:type="spellStart"/>
             <w:r>
               <w:rPr>
                 <w:rStyle w:val="Textoennegrita"/>
@@ -5756,7 +5393,6 @@
               </w:rPr>
               <w:t>Postcondición</w:t>
             </w:r>
-            <w:proofErr w:type="spellEnd"/>
           </w:p>
         </w:tc>
         <w:tc>
@@ -5929,7 +5565,6 @@
                 <w:rFonts w:ascii="Times New Roman" w:hAnsi="Times New Roman" w:cs="Times New Roman"/>
               </w:rPr>
             </w:pPr>
-            <w:proofErr w:type="spellStart"/>
             <w:r>
               <w:rPr>
                 <w:rStyle w:val="Textoennegrita"/>
@@ -5937,7 +5572,6 @@
               </w:rPr>
               <w:t>Titulo</w:t>
             </w:r>
-            <w:proofErr w:type="spellEnd"/>
           </w:p>
         </w:tc>
         <w:tc>
@@ -5951,28 +5585,12 @@
                 <w:rFonts w:ascii="Times New Roman" w:hAnsi="Times New Roman" w:cs="Times New Roman"/>
               </w:rPr>
             </w:pPr>
-            <w:proofErr w:type="spellStart"/>
-            <w:r>
-              <w:rPr>
-                <w:rFonts w:ascii="Times New Roman" w:hAnsi="Times New Roman" w:cs="Times New Roman"/>
-              </w:rPr>
-              <w:t>Generar</w:t>
-            </w:r>
-            <w:proofErr w:type="spellEnd"/>
-            <w:r>
-              <w:rPr>
-                <w:rFonts w:ascii="Times New Roman" w:hAnsi="Times New Roman" w:cs="Times New Roman"/>
-              </w:rPr>
-              <w:t xml:space="preserve"> </w:t>
-            </w:r>
-            <w:proofErr w:type="spellStart"/>
-            <w:r>
-              <w:rPr>
-                <w:rFonts w:ascii="Times New Roman" w:hAnsi="Times New Roman" w:cs="Times New Roman"/>
-              </w:rPr>
-              <w:t>Documento</w:t>
-            </w:r>
-            <w:proofErr w:type="spellEnd"/>
+            <w:r>
+              <w:rPr>
+                <w:rFonts w:ascii="Times New Roman" w:hAnsi="Times New Roman" w:cs="Times New Roman"/>
+              </w:rPr>
+              <w:t>Generar Documento</w:t>
+            </w:r>
           </w:p>
         </w:tc>
       </w:tr>
@@ -5992,7 +5610,6 @@
                 <w:rFonts w:ascii="Times New Roman" w:hAnsi="Times New Roman" w:cs="Times New Roman"/>
               </w:rPr>
             </w:pPr>
-            <w:proofErr w:type="spellStart"/>
             <w:r>
               <w:rPr>
                 <w:rStyle w:val="Textoennegrita"/>
@@ -6000,7 +5617,6 @@
               </w:rPr>
               <w:t>Autor</w:t>
             </w:r>
-            <w:proofErr w:type="spellEnd"/>
           </w:p>
         </w:tc>
         <w:tc>
@@ -6014,19 +5630,11 @@
                 <w:rFonts w:ascii="Times New Roman" w:hAnsi="Times New Roman" w:cs="Times New Roman"/>
               </w:rPr>
             </w:pPr>
-            <w:proofErr w:type="spellStart"/>
-            <w:r>
-              <w:rPr>
-                <w:rFonts w:ascii="Times New Roman" w:hAnsi="Times New Roman" w:cs="Times New Roman"/>
-              </w:rPr>
-              <w:t>Grupo</w:t>
-            </w:r>
-            <w:proofErr w:type="spellEnd"/>
-            <w:r>
-              <w:rPr>
-                <w:rFonts w:ascii="Times New Roman" w:hAnsi="Times New Roman" w:cs="Times New Roman"/>
-              </w:rPr>
-              <w:t xml:space="preserve"> 7</w:t>
+            <w:r>
+              <w:rPr>
+                <w:rFonts w:ascii="Times New Roman" w:hAnsi="Times New Roman" w:cs="Times New Roman"/>
+              </w:rPr>
+              <w:t>Grupo 7</w:t>
             </w:r>
           </w:p>
         </w:tc>
@@ -6097,17 +5705,8 @@
                 <w:rStyle w:val="Textoennegrita"/>
                 <w:rFonts w:ascii="Times New Roman" w:hAnsi="Times New Roman" w:cs="Times New Roman"/>
               </w:rPr>
-              <w:t xml:space="preserve">Actor </w:t>
-            </w:r>
-            <w:proofErr w:type="spellStart"/>
-            <w:r>
-              <w:rPr>
-                <w:rStyle w:val="Textoennegrita"/>
-                <w:rFonts w:ascii="Times New Roman" w:hAnsi="Times New Roman" w:cs="Times New Roman"/>
-              </w:rPr>
-              <w:t>secundario</w:t>
-            </w:r>
-            <w:proofErr w:type="spellEnd"/>
+              <w:t>Actor secundario</w:t>
+            </w:r>
           </w:p>
         </w:tc>
         <w:tc>
@@ -6140,7 +5739,6 @@
                 <w:rFonts w:ascii="Times New Roman" w:hAnsi="Times New Roman" w:cs="Times New Roman"/>
               </w:rPr>
             </w:pPr>
-            <w:proofErr w:type="spellStart"/>
             <w:r>
               <w:rPr>
                 <w:rStyle w:val="Textoennegrita"/>
@@ -6148,7 +5746,6 @@
               </w:rPr>
               <w:t>Usa</w:t>
             </w:r>
-            <w:proofErr w:type="spellEnd"/>
           </w:p>
         </w:tc>
         <w:tc>
@@ -6162,28 +5759,12 @@
                 <w:rFonts w:ascii="Times New Roman" w:hAnsi="Times New Roman" w:cs="Times New Roman"/>
               </w:rPr>
             </w:pPr>
-            <w:proofErr w:type="spellStart"/>
-            <w:r>
-              <w:rPr>
-                <w:rFonts w:ascii="Times New Roman" w:hAnsi="Times New Roman" w:cs="Times New Roman"/>
-              </w:rPr>
-              <w:t>Imprimir</w:t>
-            </w:r>
-            <w:proofErr w:type="spellEnd"/>
-            <w:r>
-              <w:rPr>
-                <w:rFonts w:ascii="Times New Roman" w:hAnsi="Times New Roman" w:cs="Times New Roman"/>
-              </w:rPr>
-              <w:t xml:space="preserve"> </w:t>
-            </w:r>
-            <w:proofErr w:type="spellStart"/>
-            <w:r>
-              <w:rPr>
-                <w:rFonts w:ascii="Times New Roman" w:hAnsi="Times New Roman" w:cs="Times New Roman"/>
-              </w:rPr>
-              <w:t>documento</w:t>
-            </w:r>
-            <w:proofErr w:type="spellEnd"/>
+            <w:r>
+              <w:rPr>
+                <w:rFonts w:ascii="Times New Roman" w:hAnsi="Times New Roman" w:cs="Times New Roman"/>
+              </w:rPr>
+              <w:t>Imprimir documento</w:t>
+            </w:r>
           </w:p>
         </w:tc>
       </w:tr>
@@ -6203,7 +5784,6 @@
                 <w:rFonts w:ascii="Times New Roman" w:hAnsi="Times New Roman" w:cs="Times New Roman"/>
               </w:rPr>
             </w:pPr>
-            <w:proofErr w:type="spellStart"/>
             <w:r>
               <w:rPr>
                 <w:rStyle w:val="Textoennegrita"/>
@@ -6211,7 +5791,6 @@
               </w:rPr>
               <w:t>Extiende</w:t>
             </w:r>
-            <w:proofErr w:type="spellEnd"/>
           </w:p>
         </w:tc>
         <w:tc>
@@ -6245,7 +5824,6 @@
                 <w:rFonts w:ascii="Times New Roman" w:hAnsi="Times New Roman" w:cs="Times New Roman"/>
               </w:rPr>
             </w:pPr>
-            <w:proofErr w:type="spellStart"/>
             <w:r>
               <w:rPr>
                 <w:rStyle w:val="Textoennegrita"/>
@@ -6253,7 +5831,6 @@
               </w:rPr>
               <w:t>Descripción</w:t>
             </w:r>
-            <w:proofErr w:type="spellEnd"/>
           </w:p>
         </w:tc>
         <w:tc>
@@ -6295,21 +5872,12 @@
                 <w:rFonts w:ascii="Times New Roman" w:hAnsi="Times New Roman" w:cs="Times New Roman"/>
               </w:rPr>
             </w:pPr>
-            <w:proofErr w:type="spellStart"/>
-            <w:r>
-              <w:rPr>
-                <w:rStyle w:val="Textoennegrita"/>
-                <w:rFonts w:ascii="Times New Roman" w:hAnsi="Times New Roman" w:cs="Times New Roman"/>
-              </w:rPr>
-              <w:t>Precondición</w:t>
-            </w:r>
-            <w:proofErr w:type="spellEnd"/>
-            <w:r>
-              <w:rPr>
-                <w:rStyle w:val="Textoennegrita"/>
-                <w:rFonts w:ascii="Times New Roman" w:hAnsi="Times New Roman" w:cs="Times New Roman"/>
-              </w:rPr>
-              <w:t xml:space="preserve"> </w:t>
+            <w:r>
+              <w:rPr>
+                <w:rStyle w:val="Textoennegrita"/>
+                <w:rFonts w:ascii="Times New Roman" w:hAnsi="Times New Roman" w:cs="Times New Roman"/>
+              </w:rPr>
+              <w:t xml:space="preserve">Precondición </w:t>
             </w:r>
           </w:p>
         </w:tc>
@@ -6355,21 +5923,12 @@
                 <w:rFonts w:ascii="Times New Roman" w:hAnsi="Times New Roman" w:cs="Times New Roman"/>
               </w:rPr>
             </w:pPr>
-            <w:proofErr w:type="spellStart"/>
-            <w:r>
-              <w:rPr>
-                <w:rStyle w:val="Textoennegrita"/>
-                <w:rFonts w:ascii="Times New Roman" w:hAnsi="Times New Roman" w:cs="Times New Roman"/>
-              </w:rPr>
-              <w:t>Secuencia</w:t>
-            </w:r>
-            <w:proofErr w:type="spellEnd"/>
-            <w:r>
-              <w:rPr>
-                <w:rStyle w:val="Textoennegrita"/>
-                <w:rFonts w:ascii="Times New Roman" w:hAnsi="Times New Roman" w:cs="Times New Roman"/>
-              </w:rPr>
-              <w:t xml:space="preserve"> normal</w:t>
+            <w:r>
+              <w:rPr>
+                <w:rStyle w:val="Textoennegrita"/>
+                <w:rFonts w:ascii="Times New Roman" w:hAnsi="Times New Roman" w:cs="Times New Roman"/>
+              </w:rPr>
+              <w:t>Secuencia normal</w:t>
             </w:r>
           </w:p>
         </w:tc>
@@ -6505,31 +6064,13 @@
                 <w:rFonts w:ascii="Times New Roman" w:hAnsi="Times New Roman" w:cs="Times New Roman"/>
               </w:rPr>
             </w:pPr>
-            <w:proofErr w:type="spellStart"/>
-            <w:r>
-              <w:rPr>
-                <w:rStyle w:val="Textoennegrita"/>
-                <w:rFonts w:ascii="Times New Roman" w:hAnsi="Times New Roman" w:cs="Times New Roman"/>
-              </w:rPr>
-              <w:t>Secuencia</w:t>
-            </w:r>
-            <w:proofErr w:type="spellEnd"/>
-            <w:r>
-              <w:rPr>
-                <w:rStyle w:val="Textoennegrita"/>
-                <w:rFonts w:ascii="Times New Roman" w:hAnsi="Times New Roman" w:cs="Times New Roman"/>
-              </w:rPr>
-              <w:t xml:space="preserve"> </w:t>
-            </w:r>
-            <w:proofErr w:type="spellStart"/>
-            <w:r>
-              <w:rPr>
-                <w:rStyle w:val="Textoennegrita"/>
-                <w:rFonts w:ascii="Times New Roman" w:hAnsi="Times New Roman" w:cs="Times New Roman"/>
-              </w:rPr>
-              <w:t>alternativa</w:t>
-            </w:r>
-            <w:proofErr w:type="spellEnd"/>
+            <w:r>
+              <w:rPr>
+                <w:rStyle w:val="Textoennegrita"/>
+                <w:rFonts w:ascii="Times New Roman" w:hAnsi="Times New Roman" w:cs="Times New Roman"/>
+              </w:rPr>
+              <w:t>Secuencia alternativa</w:t>
+            </w:r>
           </w:p>
         </w:tc>
         <w:tc>
@@ -6677,7 +6218,6 @@
                 <w:lang w:val="es-EC"/>
               </w:rPr>
             </w:pPr>
-            <w:proofErr w:type="spellStart"/>
             <w:r>
               <w:rPr>
                 <w:rStyle w:val="Textoennegrita"/>
@@ -6686,7 +6226,6 @@
               </w:rPr>
               <w:t>Postcondición</w:t>
             </w:r>
-            <w:proofErr w:type="spellEnd"/>
           </w:p>
         </w:tc>
         <w:tc>
@@ -6900,7 +6439,6 @@
                 <w:rFonts w:ascii="Times New Roman" w:hAnsi="Times New Roman" w:cs="Times New Roman"/>
               </w:rPr>
             </w:pPr>
-            <w:proofErr w:type="spellStart"/>
             <w:r>
               <w:rPr>
                 <w:rStyle w:val="Textoennegrita"/>
@@ -6908,7 +6446,6 @@
               </w:rPr>
               <w:t>Titulo</w:t>
             </w:r>
-            <w:proofErr w:type="spellEnd"/>
           </w:p>
         </w:tc>
         <w:tc>
@@ -6945,7 +6482,6 @@
                 <w:rFonts w:ascii="Times New Roman" w:hAnsi="Times New Roman" w:cs="Times New Roman"/>
               </w:rPr>
             </w:pPr>
-            <w:proofErr w:type="spellStart"/>
             <w:r>
               <w:rPr>
                 <w:rStyle w:val="Textoennegrita"/>
@@ -6953,7 +6489,6 @@
               </w:rPr>
               <w:t>Autor</w:t>
             </w:r>
-            <w:proofErr w:type="spellEnd"/>
           </w:p>
         </w:tc>
         <w:tc>
@@ -6967,19 +6502,11 @@
                 <w:rFonts w:ascii="Times New Roman" w:hAnsi="Times New Roman" w:cs="Times New Roman"/>
               </w:rPr>
             </w:pPr>
-            <w:proofErr w:type="spellStart"/>
-            <w:r>
-              <w:rPr>
-                <w:rFonts w:ascii="Times New Roman" w:hAnsi="Times New Roman" w:cs="Times New Roman"/>
-              </w:rPr>
-              <w:t>Grupo</w:t>
-            </w:r>
-            <w:proofErr w:type="spellEnd"/>
-            <w:r>
-              <w:rPr>
-                <w:rFonts w:ascii="Times New Roman" w:hAnsi="Times New Roman" w:cs="Times New Roman"/>
-              </w:rPr>
-              <w:t xml:space="preserve"> 7</w:t>
+            <w:r>
+              <w:rPr>
+                <w:rFonts w:ascii="Times New Roman" w:hAnsi="Times New Roman" w:cs="Times New Roman"/>
+              </w:rPr>
+              <w:t>Grupo 7</w:t>
             </w:r>
           </w:p>
         </w:tc>
@@ -7044,17 +6571,8 @@
                 <w:rStyle w:val="Textoennegrita"/>
                 <w:rFonts w:ascii="Times New Roman" w:hAnsi="Times New Roman" w:cs="Times New Roman"/>
               </w:rPr>
-              <w:t xml:space="preserve">Actor </w:t>
-            </w:r>
-            <w:proofErr w:type="spellStart"/>
-            <w:r>
-              <w:rPr>
-                <w:rStyle w:val="Textoennegrita"/>
-                <w:rFonts w:ascii="Times New Roman" w:hAnsi="Times New Roman" w:cs="Times New Roman"/>
-              </w:rPr>
-              <w:t>secundario</w:t>
-            </w:r>
-            <w:proofErr w:type="spellEnd"/>
+              <w:t>Actor secundario</w:t>
+            </w:r>
           </w:p>
         </w:tc>
         <w:tc>
@@ -7084,7 +6602,6 @@
                 <w:rFonts w:ascii="Times New Roman" w:hAnsi="Times New Roman" w:cs="Times New Roman"/>
               </w:rPr>
             </w:pPr>
-            <w:proofErr w:type="spellStart"/>
             <w:r>
               <w:rPr>
                 <w:rStyle w:val="Textoennegrita"/>
@@ -7092,7 +6609,6 @@
               </w:rPr>
               <w:t>Usa</w:t>
             </w:r>
-            <w:proofErr w:type="spellEnd"/>
           </w:p>
         </w:tc>
         <w:tc>
@@ -7122,7 +6638,6 @@
                 <w:rFonts w:ascii="Times New Roman" w:hAnsi="Times New Roman" w:cs="Times New Roman"/>
               </w:rPr>
             </w:pPr>
-            <w:proofErr w:type="spellStart"/>
             <w:r>
               <w:rPr>
                 <w:rStyle w:val="Textoennegrita"/>
@@ -7130,7 +6645,6 @@
               </w:rPr>
               <w:t>Extiende</w:t>
             </w:r>
-            <w:proofErr w:type="spellEnd"/>
           </w:p>
         </w:tc>
         <w:tc>
@@ -7161,7 +6675,6 @@
                 <w:rFonts w:ascii="Times New Roman" w:hAnsi="Times New Roman" w:cs="Times New Roman"/>
               </w:rPr>
             </w:pPr>
-            <w:proofErr w:type="spellStart"/>
             <w:r>
               <w:rPr>
                 <w:rStyle w:val="Textoennegrita"/>
@@ -7169,7 +6682,6 @@
               </w:rPr>
               <w:t>Descripción</w:t>
             </w:r>
-            <w:proofErr w:type="spellEnd"/>
           </w:p>
         </w:tc>
         <w:tc>
@@ -7211,21 +6723,12 @@
                 <w:rFonts w:ascii="Times New Roman" w:hAnsi="Times New Roman" w:cs="Times New Roman"/>
               </w:rPr>
             </w:pPr>
-            <w:proofErr w:type="spellStart"/>
-            <w:r>
-              <w:rPr>
-                <w:rStyle w:val="Textoennegrita"/>
-                <w:rFonts w:ascii="Times New Roman" w:hAnsi="Times New Roman" w:cs="Times New Roman"/>
-              </w:rPr>
-              <w:t>Precondición</w:t>
-            </w:r>
-            <w:proofErr w:type="spellEnd"/>
-            <w:r>
-              <w:rPr>
-                <w:rStyle w:val="Textoennegrita"/>
-                <w:rFonts w:ascii="Times New Roman" w:hAnsi="Times New Roman" w:cs="Times New Roman"/>
-              </w:rPr>
-              <w:t xml:space="preserve"> </w:t>
+            <w:r>
+              <w:rPr>
+                <w:rStyle w:val="Textoennegrita"/>
+                <w:rFonts w:ascii="Times New Roman" w:hAnsi="Times New Roman" w:cs="Times New Roman"/>
+              </w:rPr>
+              <w:t xml:space="preserve">Precondición </w:t>
             </w:r>
           </w:p>
         </w:tc>
@@ -7271,21 +6774,12 @@
                 <w:rFonts w:ascii="Times New Roman" w:hAnsi="Times New Roman" w:cs="Times New Roman"/>
               </w:rPr>
             </w:pPr>
-            <w:proofErr w:type="spellStart"/>
-            <w:r>
-              <w:rPr>
-                <w:rStyle w:val="Textoennegrita"/>
-                <w:rFonts w:ascii="Times New Roman" w:hAnsi="Times New Roman" w:cs="Times New Roman"/>
-              </w:rPr>
-              <w:t>Secuencia</w:t>
-            </w:r>
-            <w:proofErr w:type="spellEnd"/>
-            <w:r>
-              <w:rPr>
-                <w:rStyle w:val="Textoennegrita"/>
-                <w:rFonts w:ascii="Times New Roman" w:hAnsi="Times New Roman" w:cs="Times New Roman"/>
-              </w:rPr>
-              <w:t xml:space="preserve"> normal</w:t>
+            <w:r>
+              <w:rPr>
+                <w:rStyle w:val="Textoennegrita"/>
+                <w:rFonts w:ascii="Times New Roman" w:hAnsi="Times New Roman" w:cs="Times New Roman"/>
+              </w:rPr>
+              <w:t>Secuencia normal</w:t>
             </w:r>
           </w:p>
         </w:tc>
@@ -7522,31 +7016,13 @@
                 <w:rFonts w:ascii="Times New Roman" w:hAnsi="Times New Roman" w:cs="Times New Roman"/>
               </w:rPr>
             </w:pPr>
-            <w:proofErr w:type="spellStart"/>
-            <w:r>
-              <w:rPr>
-                <w:rStyle w:val="Textoennegrita"/>
-                <w:rFonts w:ascii="Times New Roman" w:hAnsi="Times New Roman" w:cs="Times New Roman"/>
-              </w:rPr>
-              <w:t>Secuencia</w:t>
-            </w:r>
-            <w:proofErr w:type="spellEnd"/>
-            <w:r>
-              <w:rPr>
-                <w:rStyle w:val="Textoennegrita"/>
-                <w:rFonts w:ascii="Times New Roman" w:hAnsi="Times New Roman" w:cs="Times New Roman"/>
-              </w:rPr>
-              <w:t xml:space="preserve"> </w:t>
-            </w:r>
-            <w:proofErr w:type="spellStart"/>
-            <w:r>
-              <w:rPr>
-                <w:rStyle w:val="Textoennegrita"/>
-                <w:rFonts w:ascii="Times New Roman" w:hAnsi="Times New Roman" w:cs="Times New Roman"/>
-              </w:rPr>
-              <w:t>alternativa</w:t>
-            </w:r>
-            <w:proofErr w:type="spellEnd"/>
+            <w:r>
+              <w:rPr>
+                <w:rStyle w:val="Textoennegrita"/>
+                <w:rFonts w:ascii="Times New Roman" w:hAnsi="Times New Roman" w:cs="Times New Roman"/>
+              </w:rPr>
+              <w:t>Secuencia alternativa</w:t>
+            </w:r>
           </w:p>
         </w:tc>
         <w:tc>
@@ -7703,7 +7179,6 @@
                 <w:rFonts w:ascii="Times New Roman" w:hAnsi="Times New Roman" w:cs="Times New Roman"/>
               </w:rPr>
             </w:pPr>
-            <w:proofErr w:type="spellStart"/>
             <w:r>
               <w:rPr>
                 <w:rStyle w:val="Textoennegrita"/>
@@ -7711,7 +7186,6 @@
               </w:rPr>
               <w:t>Postcondición</w:t>
             </w:r>
-            <w:proofErr w:type="spellEnd"/>
           </w:p>
         </w:tc>
         <w:tc>
@@ -8035,14 +7509,12 @@
                 <w:rFonts w:ascii="Times New Roman" w:hAnsi="Times New Roman" w:cs="Times New Roman"/>
               </w:rPr>
             </w:pPr>
-            <w:proofErr w:type="spellStart"/>
             <w:r>
               <w:rPr>
                 <w:rFonts w:ascii="Times New Roman" w:hAnsi="Times New Roman" w:cs="Times New Roman"/>
               </w:rPr>
               <w:t>Vendedor</w:t>
             </w:r>
-            <w:proofErr w:type="spellEnd"/>
           </w:p>
         </w:tc>
       </w:tr>
@@ -8067,17 +7539,8 @@
                 <w:rStyle w:val="Textoennegrita"/>
                 <w:rFonts w:ascii="Times New Roman" w:hAnsi="Times New Roman" w:cs="Times New Roman"/>
               </w:rPr>
-              <w:t xml:space="preserve">Actor </w:t>
-            </w:r>
-            <w:proofErr w:type="spellStart"/>
-            <w:r>
-              <w:rPr>
-                <w:rStyle w:val="Textoennegrita"/>
-                <w:rFonts w:ascii="Times New Roman" w:hAnsi="Times New Roman" w:cs="Times New Roman"/>
-              </w:rPr>
-              <w:t>secundario</w:t>
-            </w:r>
-            <w:proofErr w:type="spellEnd"/>
+              <w:t>Actor secundario</w:t>
+            </w:r>
           </w:p>
         </w:tc>
         <w:tc>
@@ -8110,7 +7573,6 @@
                 <w:rFonts w:ascii="Times New Roman" w:hAnsi="Times New Roman" w:cs="Times New Roman"/>
               </w:rPr>
             </w:pPr>
-            <w:proofErr w:type="spellStart"/>
             <w:r>
               <w:rPr>
                 <w:rStyle w:val="Textoennegrita"/>
@@ -8118,7 +7580,6 @@
               </w:rPr>
               <w:t>Usa</w:t>
             </w:r>
-            <w:proofErr w:type="spellEnd"/>
           </w:p>
         </w:tc>
         <w:tc>
@@ -8187,7 +7648,6 @@
                 <w:rFonts w:ascii="Times New Roman" w:hAnsi="Times New Roman" w:cs="Times New Roman"/>
               </w:rPr>
             </w:pPr>
-            <w:proofErr w:type="spellStart"/>
             <w:r>
               <w:rPr>
                 <w:rStyle w:val="Textoennegrita"/>
@@ -8195,7 +7655,6 @@
               </w:rPr>
               <w:t>Extiende</w:t>
             </w:r>
-            <w:proofErr w:type="spellEnd"/>
           </w:p>
         </w:tc>
         <w:tc>
@@ -8229,7 +7688,6 @@
                 <w:rFonts w:ascii="Times New Roman" w:hAnsi="Times New Roman" w:cs="Times New Roman"/>
               </w:rPr>
             </w:pPr>
-            <w:proofErr w:type="spellStart"/>
             <w:r>
               <w:rPr>
                 <w:rStyle w:val="Textoennegrita"/>
@@ -8237,7 +7695,6 @@
               </w:rPr>
               <w:t>Descripción</w:t>
             </w:r>
-            <w:proofErr w:type="spellEnd"/>
           </w:p>
         </w:tc>
         <w:tc>
@@ -8342,21 +7799,12 @@
                 <w:rFonts w:ascii="Times New Roman" w:hAnsi="Times New Roman" w:cs="Times New Roman"/>
               </w:rPr>
             </w:pPr>
-            <w:proofErr w:type="spellStart"/>
-            <w:r>
-              <w:rPr>
-                <w:rStyle w:val="Textoennegrita"/>
-                <w:rFonts w:ascii="Times New Roman" w:hAnsi="Times New Roman" w:cs="Times New Roman"/>
-              </w:rPr>
-              <w:t>Precondición</w:t>
-            </w:r>
-            <w:proofErr w:type="spellEnd"/>
-            <w:r>
-              <w:rPr>
-                <w:rStyle w:val="Textoennegrita"/>
-                <w:rFonts w:ascii="Times New Roman" w:hAnsi="Times New Roman" w:cs="Times New Roman"/>
-              </w:rPr>
-              <w:t xml:space="preserve"> </w:t>
+            <w:r>
+              <w:rPr>
+                <w:rStyle w:val="Textoennegrita"/>
+                <w:rFonts w:ascii="Times New Roman" w:hAnsi="Times New Roman" w:cs="Times New Roman"/>
+              </w:rPr>
+              <w:t xml:space="preserve">Precondición </w:t>
             </w:r>
           </w:p>
         </w:tc>
@@ -8406,21 +7854,12 @@
                 <w:rFonts w:ascii="Times New Roman" w:hAnsi="Times New Roman" w:cs="Times New Roman"/>
               </w:rPr>
             </w:pPr>
-            <w:proofErr w:type="spellStart"/>
-            <w:r>
-              <w:rPr>
-                <w:rStyle w:val="Textoennegrita"/>
-                <w:rFonts w:ascii="Times New Roman" w:hAnsi="Times New Roman" w:cs="Times New Roman"/>
-              </w:rPr>
-              <w:t>Secuencia</w:t>
-            </w:r>
-            <w:proofErr w:type="spellEnd"/>
-            <w:r>
-              <w:rPr>
-                <w:rStyle w:val="Textoennegrita"/>
-                <w:rFonts w:ascii="Times New Roman" w:hAnsi="Times New Roman" w:cs="Times New Roman"/>
-              </w:rPr>
-              <w:t xml:space="preserve"> normal</w:t>
+            <w:r>
+              <w:rPr>
+                <w:rStyle w:val="Textoennegrita"/>
+                <w:rFonts w:ascii="Times New Roman" w:hAnsi="Times New Roman" w:cs="Times New Roman"/>
+              </w:rPr>
+              <w:t>Secuencia normal</w:t>
             </w:r>
           </w:p>
         </w:tc>
@@ -8811,31 +8250,13 @@
                 <w:rFonts w:ascii="Times New Roman" w:hAnsi="Times New Roman" w:cs="Times New Roman"/>
               </w:rPr>
             </w:pPr>
-            <w:proofErr w:type="spellStart"/>
-            <w:r>
-              <w:rPr>
-                <w:rStyle w:val="Textoennegrita"/>
-                <w:rFonts w:ascii="Times New Roman" w:hAnsi="Times New Roman" w:cs="Times New Roman"/>
-              </w:rPr>
-              <w:t>Secuencia</w:t>
-            </w:r>
-            <w:proofErr w:type="spellEnd"/>
-            <w:r>
-              <w:rPr>
-                <w:rStyle w:val="Textoennegrita"/>
-                <w:rFonts w:ascii="Times New Roman" w:hAnsi="Times New Roman" w:cs="Times New Roman"/>
-              </w:rPr>
-              <w:t xml:space="preserve"> </w:t>
-            </w:r>
-            <w:proofErr w:type="spellStart"/>
-            <w:r>
-              <w:rPr>
-                <w:rStyle w:val="Textoennegrita"/>
-                <w:rFonts w:ascii="Times New Roman" w:hAnsi="Times New Roman" w:cs="Times New Roman"/>
-              </w:rPr>
-              <w:t>alternativa</w:t>
-            </w:r>
-            <w:proofErr w:type="spellEnd"/>
+            <w:r>
+              <w:rPr>
+                <w:rStyle w:val="Textoennegrita"/>
+                <w:rFonts w:ascii="Times New Roman" w:hAnsi="Times New Roman" w:cs="Times New Roman"/>
+              </w:rPr>
+              <w:t>Secuencia alternativa</w:t>
+            </w:r>
           </w:p>
         </w:tc>
         <w:tc>
@@ -9072,7 +8493,6 @@
                 <w:lang w:val="es-EC"/>
               </w:rPr>
             </w:pPr>
-            <w:proofErr w:type="spellStart"/>
             <w:r>
               <w:rPr>
                 <w:rStyle w:val="Textoennegrita"/>
@@ -9081,7 +8501,6 @@
               </w:rPr>
               <w:t>Postcondición</w:t>
             </w:r>
-            <w:proofErr w:type="spellEnd"/>
           </w:p>
         </w:tc>
         <w:tc>
@@ -9293,7 +8712,6 @@
                 <w:rFonts w:ascii="Times New Roman" w:hAnsi="Times New Roman" w:cs="Times New Roman"/>
               </w:rPr>
             </w:pPr>
-            <w:proofErr w:type="spellStart"/>
             <w:r>
               <w:rPr>
                 <w:rStyle w:val="Textoennegrita"/>
@@ -9301,7 +8719,6 @@
               </w:rPr>
               <w:t>Titulo</w:t>
             </w:r>
-            <w:proofErr w:type="spellEnd"/>
           </w:p>
         </w:tc>
         <w:tc>
@@ -9315,28 +8732,12 @@
                 <w:rFonts w:ascii="Times New Roman" w:hAnsi="Times New Roman" w:cs="Times New Roman"/>
               </w:rPr>
             </w:pPr>
-            <w:proofErr w:type="spellStart"/>
-            <w:r>
-              <w:rPr>
-                <w:rFonts w:ascii="Times New Roman" w:hAnsi="Times New Roman" w:cs="Times New Roman"/>
-              </w:rPr>
-              <w:t>Agregar</w:t>
-            </w:r>
-            <w:proofErr w:type="spellEnd"/>
-            <w:r>
-              <w:rPr>
-                <w:rFonts w:ascii="Times New Roman" w:hAnsi="Times New Roman" w:cs="Times New Roman"/>
-              </w:rPr>
-              <w:t xml:space="preserve"> </w:t>
-            </w:r>
-            <w:proofErr w:type="spellStart"/>
-            <w:r>
-              <w:rPr>
-                <w:rFonts w:ascii="Times New Roman" w:hAnsi="Times New Roman" w:cs="Times New Roman"/>
-              </w:rPr>
-              <w:t>Clientes</w:t>
-            </w:r>
-            <w:proofErr w:type="spellEnd"/>
+            <w:r>
+              <w:rPr>
+                <w:rFonts w:ascii="Times New Roman" w:hAnsi="Times New Roman" w:cs="Times New Roman"/>
+              </w:rPr>
+              <w:t>Agregar Clientes</w:t>
+            </w:r>
           </w:p>
         </w:tc>
       </w:tr>
@@ -9353,7 +8754,6 @@
                 <w:rFonts w:ascii="Times New Roman" w:hAnsi="Times New Roman" w:cs="Times New Roman"/>
               </w:rPr>
             </w:pPr>
-            <w:proofErr w:type="spellStart"/>
             <w:r>
               <w:rPr>
                 <w:rStyle w:val="Textoennegrita"/>
@@ -9361,7 +8761,6 @@
               </w:rPr>
               <w:t>Autor</w:t>
             </w:r>
-            <w:proofErr w:type="spellEnd"/>
           </w:p>
         </w:tc>
         <w:tc>
@@ -9375,19 +8774,11 @@
                 <w:rFonts w:ascii="Times New Roman" w:hAnsi="Times New Roman" w:cs="Times New Roman"/>
               </w:rPr>
             </w:pPr>
-            <w:proofErr w:type="spellStart"/>
-            <w:r>
-              <w:rPr>
-                <w:rFonts w:ascii="Times New Roman" w:hAnsi="Times New Roman" w:cs="Times New Roman"/>
-              </w:rPr>
-              <w:t>Grupo</w:t>
-            </w:r>
-            <w:proofErr w:type="spellEnd"/>
-            <w:r>
-              <w:rPr>
-                <w:rFonts w:ascii="Times New Roman" w:hAnsi="Times New Roman" w:cs="Times New Roman"/>
-              </w:rPr>
-              <w:t xml:space="preserve"> 7</w:t>
+            <w:r>
+              <w:rPr>
+                <w:rFonts w:ascii="Times New Roman" w:hAnsi="Times New Roman" w:cs="Times New Roman"/>
+              </w:rPr>
+              <w:t>Grupo 7</w:t>
             </w:r>
           </w:p>
         </w:tc>
@@ -9425,14 +8816,12 @@
                 <w:rFonts w:ascii="Times New Roman" w:hAnsi="Times New Roman" w:cs="Times New Roman"/>
               </w:rPr>
             </w:pPr>
-            <w:proofErr w:type="spellStart"/>
             <w:r>
               <w:rPr>
                 <w:rFonts w:ascii="Times New Roman" w:hAnsi="Times New Roman" w:cs="Times New Roman"/>
               </w:rPr>
               <w:t>Vendedor</w:t>
             </w:r>
-            <w:proofErr w:type="spellEnd"/>
           </w:p>
         </w:tc>
       </w:tr>
@@ -9454,17 +8843,8 @@
                 <w:rStyle w:val="Textoennegrita"/>
                 <w:rFonts w:ascii="Times New Roman" w:hAnsi="Times New Roman" w:cs="Times New Roman"/>
               </w:rPr>
-              <w:t xml:space="preserve">Actor </w:t>
-            </w:r>
-            <w:proofErr w:type="spellStart"/>
-            <w:r>
-              <w:rPr>
-                <w:rStyle w:val="Textoennegrita"/>
-                <w:rFonts w:ascii="Times New Roman" w:hAnsi="Times New Roman" w:cs="Times New Roman"/>
-              </w:rPr>
-              <w:t>secundario</w:t>
-            </w:r>
-            <w:proofErr w:type="spellEnd"/>
+              <w:t>Actor secundario</w:t>
+            </w:r>
           </w:p>
         </w:tc>
         <w:tc>
@@ -9494,7 +8874,6 @@
                 <w:rFonts w:ascii="Times New Roman" w:hAnsi="Times New Roman" w:cs="Times New Roman"/>
               </w:rPr>
             </w:pPr>
-            <w:proofErr w:type="spellStart"/>
             <w:r>
               <w:rPr>
                 <w:rStyle w:val="Textoennegrita"/>
@@ -9502,7 +8881,6 @@
               </w:rPr>
               <w:t>Usa</w:t>
             </w:r>
-            <w:proofErr w:type="spellEnd"/>
           </w:p>
         </w:tc>
         <w:tc>
@@ -9532,7 +8910,6 @@
                 <w:rFonts w:ascii="Times New Roman" w:hAnsi="Times New Roman" w:cs="Times New Roman"/>
               </w:rPr>
             </w:pPr>
-            <w:proofErr w:type="spellStart"/>
             <w:r>
               <w:rPr>
                 <w:rStyle w:val="Textoennegrita"/>
@@ -9540,7 +8917,6 @@
               </w:rPr>
               <w:t>Extiende</w:t>
             </w:r>
-            <w:proofErr w:type="spellEnd"/>
           </w:p>
         </w:tc>
         <w:tc>
@@ -9571,7 +8947,6 @@
                 <w:rFonts w:ascii="Times New Roman" w:hAnsi="Times New Roman" w:cs="Times New Roman"/>
               </w:rPr>
             </w:pPr>
-            <w:proofErr w:type="spellStart"/>
             <w:r>
               <w:rPr>
                 <w:rStyle w:val="Textoennegrita"/>
@@ -9579,7 +8954,6 @@
               </w:rPr>
               <w:t>Descripción</w:t>
             </w:r>
-            <w:proofErr w:type="spellEnd"/>
           </w:p>
         </w:tc>
         <w:tc>
@@ -9621,21 +8995,12 @@
                 <w:rFonts w:ascii="Times New Roman" w:hAnsi="Times New Roman" w:cs="Times New Roman"/>
               </w:rPr>
             </w:pPr>
-            <w:proofErr w:type="spellStart"/>
-            <w:r>
-              <w:rPr>
-                <w:rStyle w:val="Textoennegrita"/>
-                <w:rFonts w:ascii="Times New Roman" w:hAnsi="Times New Roman" w:cs="Times New Roman"/>
-              </w:rPr>
-              <w:t>Precondición</w:t>
-            </w:r>
-            <w:proofErr w:type="spellEnd"/>
-            <w:r>
-              <w:rPr>
-                <w:rStyle w:val="Textoennegrita"/>
-                <w:rFonts w:ascii="Times New Roman" w:hAnsi="Times New Roman" w:cs="Times New Roman"/>
-              </w:rPr>
-              <w:t xml:space="preserve"> </w:t>
+            <w:r>
+              <w:rPr>
+                <w:rStyle w:val="Textoennegrita"/>
+                <w:rFonts w:ascii="Times New Roman" w:hAnsi="Times New Roman" w:cs="Times New Roman"/>
+              </w:rPr>
+              <w:t xml:space="preserve">Precondición </w:t>
             </w:r>
           </w:p>
         </w:tc>
@@ -9678,21 +9043,12 @@
                 <w:rFonts w:ascii="Times New Roman" w:hAnsi="Times New Roman" w:cs="Times New Roman"/>
               </w:rPr>
             </w:pPr>
-            <w:proofErr w:type="spellStart"/>
-            <w:r>
-              <w:rPr>
-                <w:rStyle w:val="Textoennegrita"/>
-                <w:rFonts w:ascii="Times New Roman" w:hAnsi="Times New Roman" w:cs="Times New Roman"/>
-              </w:rPr>
-              <w:t>Secuencia</w:t>
-            </w:r>
-            <w:proofErr w:type="spellEnd"/>
-            <w:r>
-              <w:rPr>
-                <w:rStyle w:val="Textoennegrita"/>
-                <w:rFonts w:ascii="Times New Roman" w:hAnsi="Times New Roman" w:cs="Times New Roman"/>
-              </w:rPr>
-              <w:t xml:space="preserve"> normal</w:t>
+            <w:r>
+              <w:rPr>
+                <w:rStyle w:val="Textoennegrita"/>
+                <w:rFonts w:ascii="Times New Roman" w:hAnsi="Times New Roman" w:cs="Times New Roman"/>
+              </w:rPr>
+              <w:t>Secuencia normal</w:t>
             </w:r>
           </w:p>
         </w:tc>
@@ -9838,31 +9194,13 @@
                 <w:rFonts w:ascii="Times New Roman" w:hAnsi="Times New Roman" w:cs="Times New Roman"/>
               </w:rPr>
             </w:pPr>
-            <w:proofErr w:type="spellStart"/>
-            <w:r>
-              <w:rPr>
-                <w:rStyle w:val="Textoennegrita"/>
-                <w:rFonts w:ascii="Times New Roman" w:hAnsi="Times New Roman" w:cs="Times New Roman"/>
-              </w:rPr>
-              <w:t>Secuencia</w:t>
-            </w:r>
-            <w:proofErr w:type="spellEnd"/>
-            <w:r>
-              <w:rPr>
-                <w:rStyle w:val="Textoennegrita"/>
-                <w:rFonts w:ascii="Times New Roman" w:hAnsi="Times New Roman" w:cs="Times New Roman"/>
-              </w:rPr>
-              <w:t xml:space="preserve"> </w:t>
-            </w:r>
-            <w:proofErr w:type="spellStart"/>
-            <w:r>
-              <w:rPr>
-                <w:rStyle w:val="Textoennegrita"/>
-                <w:rFonts w:ascii="Times New Roman" w:hAnsi="Times New Roman" w:cs="Times New Roman"/>
-              </w:rPr>
-              <w:t>alternativa</w:t>
-            </w:r>
-            <w:proofErr w:type="spellEnd"/>
+            <w:r>
+              <w:rPr>
+                <w:rStyle w:val="Textoennegrita"/>
+                <w:rFonts w:ascii="Times New Roman" w:hAnsi="Times New Roman" w:cs="Times New Roman"/>
+              </w:rPr>
+              <w:t>Secuencia alternativa</w:t>
+            </w:r>
           </w:p>
         </w:tc>
         <w:tc>
@@ -9971,7 +9309,6 @@
                 <w:rFonts w:ascii="Times New Roman" w:hAnsi="Times New Roman" w:cs="Times New Roman"/>
               </w:rPr>
             </w:pPr>
-            <w:proofErr w:type="spellStart"/>
             <w:r>
               <w:rPr>
                 <w:rStyle w:val="Textoennegrita"/>
@@ -9979,7 +9316,6 @@
               </w:rPr>
               <w:t>Postcondición</w:t>
             </w:r>
-            <w:proofErr w:type="spellEnd"/>
           </w:p>
         </w:tc>
         <w:tc>
@@ -10515,7 +9851,6 @@
                 <w:rFonts w:ascii="Times New Roman" w:hAnsi="Times New Roman" w:cs="Times New Roman"/>
               </w:rPr>
             </w:pPr>
-            <w:proofErr w:type="spellStart"/>
             <w:r>
               <w:rPr>
                 <w:rStyle w:val="Textoennegrita"/>
@@ -10523,7 +9858,6 @@
               </w:rPr>
               <w:t>Descripción</w:t>
             </w:r>
-            <w:proofErr w:type="spellEnd"/>
           </w:p>
         </w:tc>
         <w:tc>
@@ -10936,7 +10270,6 @@
                 <w:lang w:val="es-EC"/>
               </w:rPr>
             </w:pPr>
-            <w:proofErr w:type="spellStart"/>
             <w:r>
               <w:rPr>
                 <w:rStyle w:val="Textoennegrita"/>
@@ -10945,7 +10278,6 @@
               </w:rPr>
               <w:t>Postcondición</w:t>
             </w:r>
-            <w:proofErr w:type="spellEnd"/>
           </w:p>
         </w:tc>
         <w:tc>
@@ -11092,7 +10424,7 @@
     <w:tbl>
       <w:tblPr>
         <w:tblStyle w:val="Tablaconcuadrcula"/>
-        <w:tblpPr w:leftFromText="141" w:rightFromText="141" w:vertAnchor="page" w:horzAnchor="margin" w:tblpY="1631"/>
+        <w:tblpPr w:leftFromText="141" w:rightFromText="141" w:vertAnchor="page" w:horzAnchor="margin" w:tblpY="2093"/>
         <w:tblW w:w="0" w:type="auto"/>
         <w:tblBorders>
           <w:top w:val="single" w:sz="4" w:space="0" w:color="808080" w:themeColor="text1" w:themeTint="7F"/>
@@ -11202,7 +10534,6 @@
                 <w:rFonts w:ascii="Times New Roman" w:hAnsi="Times New Roman" w:cs="Times New Roman"/>
               </w:rPr>
             </w:pPr>
-            <w:proofErr w:type="spellStart"/>
             <w:r>
               <w:rPr>
                 <w:rStyle w:val="Textoennegrita"/>
@@ -11210,7 +10541,6 @@
               </w:rPr>
               <w:t>Titulo</w:t>
             </w:r>
-            <w:proofErr w:type="spellEnd"/>
           </w:p>
         </w:tc>
         <w:tc>
@@ -11224,28 +10554,12 @@
                 <w:rFonts w:ascii="Times New Roman" w:hAnsi="Times New Roman" w:cs="Times New Roman"/>
               </w:rPr>
             </w:pPr>
-            <w:proofErr w:type="spellStart"/>
-            <w:r>
-              <w:rPr>
-                <w:rFonts w:ascii="Times New Roman" w:hAnsi="Times New Roman" w:cs="Times New Roman"/>
-              </w:rPr>
-              <w:t>Realizar</w:t>
-            </w:r>
-            <w:proofErr w:type="spellEnd"/>
-            <w:r>
-              <w:rPr>
-                <w:rFonts w:ascii="Times New Roman" w:hAnsi="Times New Roman" w:cs="Times New Roman"/>
-              </w:rPr>
-              <w:t xml:space="preserve"> </w:t>
-            </w:r>
-            <w:proofErr w:type="spellStart"/>
-            <w:r>
-              <w:rPr>
-                <w:rFonts w:ascii="Times New Roman" w:hAnsi="Times New Roman" w:cs="Times New Roman"/>
-              </w:rPr>
-              <w:t>ventas</w:t>
-            </w:r>
-            <w:proofErr w:type="spellEnd"/>
+            <w:r>
+              <w:rPr>
+                <w:rFonts w:ascii="Times New Roman" w:hAnsi="Times New Roman" w:cs="Times New Roman"/>
+              </w:rPr>
+              <w:t>Iniciar Sesión</w:t>
+            </w:r>
           </w:p>
         </w:tc>
       </w:tr>
@@ -11262,7 +10576,6 @@
                 <w:rFonts w:ascii="Times New Roman" w:hAnsi="Times New Roman" w:cs="Times New Roman"/>
               </w:rPr>
             </w:pPr>
-            <w:proofErr w:type="spellStart"/>
             <w:r>
               <w:rPr>
                 <w:rStyle w:val="Textoennegrita"/>
@@ -11270,7 +10583,6 @@
               </w:rPr>
               <w:t>Autor</w:t>
             </w:r>
-            <w:proofErr w:type="spellEnd"/>
           </w:p>
         </w:tc>
         <w:tc>
@@ -11284,19 +10596,11 @@
                 <w:rFonts w:ascii="Times New Roman" w:hAnsi="Times New Roman" w:cs="Times New Roman"/>
               </w:rPr>
             </w:pPr>
-            <w:proofErr w:type="spellStart"/>
-            <w:r>
-              <w:rPr>
-                <w:rFonts w:ascii="Times New Roman" w:hAnsi="Times New Roman" w:cs="Times New Roman"/>
-              </w:rPr>
-              <w:t>Grupo</w:t>
-            </w:r>
-            <w:proofErr w:type="spellEnd"/>
-            <w:r>
-              <w:rPr>
-                <w:rFonts w:ascii="Times New Roman" w:hAnsi="Times New Roman" w:cs="Times New Roman"/>
-              </w:rPr>
-              <w:t xml:space="preserve"> 7</w:t>
+            <w:r>
+              <w:rPr>
+                <w:rFonts w:ascii="Times New Roman" w:hAnsi="Times New Roman" w:cs="Times New Roman"/>
+              </w:rPr>
+              <w:t>Grupo 7</w:t>
             </w:r>
           </w:p>
         </w:tc>
@@ -11334,14 +10638,12 @@
                 <w:rFonts w:ascii="Times New Roman" w:hAnsi="Times New Roman" w:cs="Times New Roman"/>
               </w:rPr>
             </w:pPr>
-            <w:proofErr w:type="spellStart"/>
             <w:r>
               <w:rPr>
                 <w:rFonts w:ascii="Times New Roman" w:hAnsi="Times New Roman" w:cs="Times New Roman"/>
               </w:rPr>
               <w:t>Usuario</w:t>
             </w:r>
-            <w:proofErr w:type="spellEnd"/>
           </w:p>
         </w:tc>
       </w:tr>
@@ -11363,17 +10665,8 @@
                 <w:rStyle w:val="Textoennegrita"/>
                 <w:rFonts w:ascii="Times New Roman" w:hAnsi="Times New Roman" w:cs="Times New Roman"/>
               </w:rPr>
-              <w:t xml:space="preserve">Actor </w:t>
-            </w:r>
-            <w:proofErr w:type="spellStart"/>
-            <w:r>
-              <w:rPr>
-                <w:rStyle w:val="Textoennegrita"/>
-                <w:rFonts w:ascii="Times New Roman" w:hAnsi="Times New Roman" w:cs="Times New Roman"/>
-              </w:rPr>
-              <w:t>secundario</w:t>
-            </w:r>
-            <w:proofErr w:type="spellEnd"/>
+              <w:t>Actor secundario</w:t>
+            </w:r>
           </w:p>
         </w:tc>
         <w:tc>
@@ -11403,7 +10696,6 @@
                 <w:rFonts w:ascii="Times New Roman" w:hAnsi="Times New Roman" w:cs="Times New Roman"/>
               </w:rPr>
             </w:pPr>
-            <w:proofErr w:type="spellStart"/>
             <w:r>
               <w:rPr>
                 <w:rStyle w:val="Textoennegrita"/>
@@ -11411,7 +10703,6 @@
               </w:rPr>
               <w:t>Usa</w:t>
             </w:r>
-            <w:proofErr w:type="spellEnd"/>
           </w:p>
         </w:tc>
         <w:tc>
@@ -11441,7 +10732,6 @@
                 <w:rFonts w:ascii="Times New Roman" w:hAnsi="Times New Roman" w:cs="Times New Roman"/>
               </w:rPr>
             </w:pPr>
-            <w:proofErr w:type="spellStart"/>
             <w:r>
               <w:rPr>
                 <w:rStyle w:val="Textoennegrita"/>
@@ -11449,7 +10739,6 @@
               </w:rPr>
               <w:t>Extiende</w:t>
             </w:r>
-            <w:proofErr w:type="spellEnd"/>
           </w:p>
         </w:tc>
         <w:tc>
@@ -11480,7 +10769,6 @@
                 <w:rFonts w:ascii="Times New Roman" w:hAnsi="Times New Roman" w:cs="Times New Roman"/>
               </w:rPr>
             </w:pPr>
-            <w:proofErr w:type="spellStart"/>
             <w:r>
               <w:rPr>
                 <w:rStyle w:val="Textoennegrita"/>
@@ -11488,7 +10776,6 @@
               </w:rPr>
               <w:t>Descripción</w:t>
             </w:r>
-            <w:proofErr w:type="spellEnd"/>
           </w:p>
         </w:tc>
         <w:tc>
@@ -11530,21 +10817,12 @@
                 <w:rFonts w:ascii="Times New Roman" w:hAnsi="Times New Roman" w:cs="Times New Roman"/>
               </w:rPr>
             </w:pPr>
-            <w:proofErr w:type="spellStart"/>
-            <w:r>
-              <w:rPr>
-                <w:rStyle w:val="Textoennegrita"/>
-                <w:rFonts w:ascii="Times New Roman" w:hAnsi="Times New Roman" w:cs="Times New Roman"/>
-              </w:rPr>
-              <w:t>Precondición</w:t>
-            </w:r>
-            <w:proofErr w:type="spellEnd"/>
-            <w:r>
-              <w:rPr>
-                <w:rStyle w:val="Textoennegrita"/>
-                <w:rFonts w:ascii="Times New Roman" w:hAnsi="Times New Roman" w:cs="Times New Roman"/>
-              </w:rPr>
-              <w:t xml:space="preserve"> </w:t>
+            <w:r>
+              <w:rPr>
+                <w:rStyle w:val="Textoennegrita"/>
+                <w:rFonts w:ascii="Times New Roman" w:hAnsi="Times New Roman" w:cs="Times New Roman"/>
+              </w:rPr>
+              <w:t xml:space="preserve">Precondición </w:t>
             </w:r>
           </w:p>
         </w:tc>
@@ -11597,21 +10875,12 @@
                 <w:rFonts w:ascii="Times New Roman" w:hAnsi="Times New Roman" w:cs="Times New Roman"/>
               </w:rPr>
             </w:pPr>
-            <w:proofErr w:type="spellStart"/>
-            <w:r>
-              <w:rPr>
-                <w:rStyle w:val="Textoennegrita"/>
-                <w:rFonts w:ascii="Times New Roman" w:hAnsi="Times New Roman" w:cs="Times New Roman"/>
-              </w:rPr>
-              <w:t>Secuencia</w:t>
-            </w:r>
-            <w:proofErr w:type="spellEnd"/>
-            <w:r>
-              <w:rPr>
-                <w:rStyle w:val="Textoennegrita"/>
-                <w:rFonts w:ascii="Times New Roman" w:hAnsi="Times New Roman" w:cs="Times New Roman"/>
-              </w:rPr>
-              <w:t xml:space="preserve"> normal</w:t>
+            <w:r>
+              <w:rPr>
+                <w:rStyle w:val="Textoennegrita"/>
+                <w:rFonts w:ascii="Times New Roman" w:hAnsi="Times New Roman" w:cs="Times New Roman"/>
+              </w:rPr>
+              <w:t>Secuencia normal</w:t>
             </w:r>
           </w:p>
         </w:tc>
@@ -11813,31 +11082,13 @@
                 <w:rFonts w:ascii="Times New Roman" w:hAnsi="Times New Roman" w:cs="Times New Roman"/>
               </w:rPr>
             </w:pPr>
-            <w:proofErr w:type="spellStart"/>
-            <w:r>
-              <w:rPr>
-                <w:rStyle w:val="Textoennegrita"/>
-                <w:rFonts w:ascii="Times New Roman" w:hAnsi="Times New Roman" w:cs="Times New Roman"/>
-              </w:rPr>
-              <w:t>Secuencia</w:t>
-            </w:r>
-            <w:proofErr w:type="spellEnd"/>
-            <w:r>
-              <w:rPr>
-                <w:rStyle w:val="Textoennegrita"/>
-                <w:rFonts w:ascii="Times New Roman" w:hAnsi="Times New Roman" w:cs="Times New Roman"/>
-              </w:rPr>
-              <w:t xml:space="preserve"> </w:t>
-            </w:r>
-            <w:proofErr w:type="spellStart"/>
-            <w:r>
-              <w:rPr>
-                <w:rStyle w:val="Textoennegrita"/>
-                <w:rFonts w:ascii="Times New Roman" w:hAnsi="Times New Roman" w:cs="Times New Roman"/>
-              </w:rPr>
-              <w:t>alternativa</w:t>
-            </w:r>
-            <w:proofErr w:type="spellEnd"/>
+            <w:r>
+              <w:rPr>
+                <w:rStyle w:val="Textoennegrita"/>
+                <w:rFonts w:ascii="Times New Roman" w:hAnsi="Times New Roman" w:cs="Times New Roman"/>
+              </w:rPr>
+              <w:t>Secuencia alternativa</w:t>
+            </w:r>
           </w:p>
         </w:tc>
         <w:tc>
@@ -12011,7 +11262,6 @@
                 <w:rFonts w:ascii="Times New Roman" w:hAnsi="Times New Roman" w:cs="Times New Roman"/>
               </w:rPr>
             </w:pPr>
-            <w:proofErr w:type="spellStart"/>
             <w:r>
               <w:rPr>
                 <w:rStyle w:val="Textoennegrita"/>
@@ -12019,7 +11269,6 @@
               </w:rPr>
               <w:t>Postcondición</w:t>
             </w:r>
-            <w:proofErr w:type="spellEnd"/>
           </w:p>
         </w:tc>
         <w:tc>
@@ -12101,11 +11350,56 @@
           <w:lang w:val="es-EC"/>
         </w:rPr>
       </w:pPr>
+    </w:p>
+    <w:p>
+      <w:pPr>
+        <w:rPr>
+          <w:rFonts w:ascii="Times New Roman" w:hAnsi="Times New Roman" w:cs="Times New Roman"/>
+          <w:lang w:val="es-EC"/>
+        </w:rPr>
+      </w:pPr>
+    </w:p>
+    <w:p>
+      <w:pPr>
+        <w:rPr>
+          <w:rFonts w:ascii="Times New Roman" w:hAnsi="Times New Roman" w:cs="Times New Roman"/>
+          <w:lang w:val="es-EC"/>
+        </w:rPr>
+      </w:pPr>
+      <w:r>
+        <w:rPr>
+          <w:rFonts w:ascii="Times New Roman" w:hAnsi="Times New Roman" w:cs="Times New Roman"/>
+          <w:lang w:val="es-EC"/>
+        </w:rPr>
+        <w:lastRenderedPageBreak/>
+        <w:t xml:space="preserve"> </w:t>
+      </w:r>
+      <w:r>
+        <w:rPr>
+          <w:rFonts w:ascii="Times New Roman" w:hAnsi="Times New Roman" w:cs="Times New Roman"/>
+          <w:lang w:val="es-EC"/>
+        </w:rPr>
+        <w:t xml:space="preserve">Caso de uso 10: </w:t>
+      </w:r>
+      <w:r>
+        <w:rPr>
+          <w:rFonts w:ascii="Times New Roman" w:hAnsi="Times New Roman" w:cs="Times New Roman"/>
+          <w:lang w:val="es-EC"/>
+        </w:rPr>
+        <w:t>Consultar Envió a L</w:t>
+      </w:r>
+      <w:r>
+        <w:rPr>
+          <w:rFonts w:ascii="Times New Roman" w:hAnsi="Times New Roman" w:cs="Times New Roman"/>
+          <w:lang w:val="es-EC"/>
+        </w:rPr>
+        <w:t>ocales</w:t>
+      </w:r>
     </w:p>
     <w:tbl>
       <w:tblPr>
         <w:tblStyle w:val="Tablaconcuadrcula"/>
-        <w:tblpPr w:leftFromText="141" w:rightFromText="141" w:vertAnchor="page" w:horzAnchor="margin" w:tblpY="1454"/>
+        <w:tblpPr w:leftFromText="141" w:rightFromText="141" w:vertAnchor="page" w:horzAnchor="margin" w:tblpY="1781"/>
         <w:tblW w:w="0" w:type="auto"/>
         <w:tblBorders>
           <w:top w:val="single" w:sz="4" w:space="0" w:color="808080" w:themeColor="text1" w:themeTint="7F"/>
@@ -12144,7 +11438,6 @@
                 <w:b/>
                 <w:bCs/>
               </w:rPr>
-              <w:lastRenderedPageBreak/>
               <w:t>Caso de Uso</w:t>
             </w:r>
           </w:p>
@@ -12209,7 +11502,6 @@
                 <w:rFonts w:ascii="Times New Roman" w:hAnsi="Times New Roman" w:cs="Times New Roman"/>
               </w:rPr>
             </w:pPr>
-            <w:proofErr w:type="spellStart"/>
             <w:r>
               <w:rPr>
                 <w:rStyle w:val="Textoennegrita"/>
@@ -12217,7 +11509,6 @@
               </w:rPr>
               <w:t>Titulo</w:t>
             </w:r>
-            <w:proofErr w:type="spellEnd"/>
           </w:p>
         </w:tc>
         <w:tc>
@@ -12231,33 +11522,17 @@
                 <w:rFonts w:ascii="Times New Roman" w:hAnsi="Times New Roman" w:cs="Times New Roman"/>
               </w:rPr>
             </w:pPr>
-            <w:proofErr w:type="spellStart"/>
-            <w:r>
-              <w:rPr>
-                <w:rFonts w:ascii="Times New Roman" w:hAnsi="Times New Roman" w:cs="Times New Roman"/>
-              </w:rPr>
-              <w:t>Consultar</w:t>
-            </w:r>
-            <w:proofErr w:type="spellEnd"/>
-            <w:r>
-              <w:rPr>
-                <w:rFonts w:ascii="Times New Roman" w:hAnsi="Times New Roman" w:cs="Times New Roman"/>
-              </w:rPr>
-              <w:t xml:space="preserve"> </w:t>
-            </w:r>
-            <w:proofErr w:type="spellStart"/>
-            <w:r>
-              <w:rPr>
-                <w:rFonts w:ascii="Times New Roman" w:hAnsi="Times New Roman" w:cs="Times New Roman"/>
-              </w:rPr>
-              <w:t>Envíos</w:t>
-            </w:r>
-            <w:proofErr w:type="spellEnd"/>
-            <w:r>
-              <w:rPr>
-                <w:rFonts w:ascii="Times New Roman" w:hAnsi="Times New Roman" w:cs="Times New Roman"/>
-              </w:rPr>
-              <w:t xml:space="preserve"> a locales</w:t>
+            <w:r>
+              <w:rPr>
+                <w:rFonts w:ascii="Times New Roman" w:hAnsi="Times New Roman" w:cs="Times New Roman"/>
+              </w:rPr>
+              <w:t>Consultar Envíos a L</w:t>
+            </w:r>
+            <w:r>
+              <w:rPr>
+                <w:rFonts w:ascii="Times New Roman" w:hAnsi="Times New Roman" w:cs="Times New Roman"/>
+              </w:rPr>
+              <w:t>ocales</w:t>
             </w:r>
           </w:p>
         </w:tc>
@@ -12275,7 +11550,6 @@
                 <w:rFonts w:ascii="Times New Roman" w:hAnsi="Times New Roman" w:cs="Times New Roman"/>
               </w:rPr>
             </w:pPr>
-            <w:proofErr w:type="spellStart"/>
             <w:r>
               <w:rPr>
                 <w:rStyle w:val="Textoennegrita"/>
@@ -12283,7 +11557,6 @@
               </w:rPr>
               <w:t>Autor</w:t>
             </w:r>
-            <w:proofErr w:type="spellEnd"/>
           </w:p>
         </w:tc>
         <w:tc>
@@ -12297,19 +11570,11 @@
                 <w:rFonts w:ascii="Times New Roman" w:hAnsi="Times New Roman" w:cs="Times New Roman"/>
               </w:rPr>
             </w:pPr>
-            <w:proofErr w:type="spellStart"/>
-            <w:r>
-              <w:rPr>
-                <w:rFonts w:ascii="Times New Roman" w:hAnsi="Times New Roman" w:cs="Times New Roman"/>
-              </w:rPr>
-              <w:t>Grupo</w:t>
-            </w:r>
-            <w:proofErr w:type="spellEnd"/>
-            <w:r>
-              <w:rPr>
-                <w:rFonts w:ascii="Times New Roman" w:hAnsi="Times New Roman" w:cs="Times New Roman"/>
-              </w:rPr>
-              <w:t xml:space="preserve"> 7</w:t>
+            <w:r>
+              <w:rPr>
+                <w:rFonts w:ascii="Times New Roman" w:hAnsi="Times New Roman" w:cs="Times New Roman"/>
+              </w:rPr>
+              <w:t>Grupo 7</w:t>
             </w:r>
           </w:p>
         </w:tc>
@@ -12374,17 +11639,8 @@
                 <w:rStyle w:val="Textoennegrita"/>
                 <w:rFonts w:ascii="Times New Roman" w:hAnsi="Times New Roman" w:cs="Times New Roman"/>
               </w:rPr>
-              <w:t xml:space="preserve">Actor </w:t>
-            </w:r>
-            <w:proofErr w:type="spellStart"/>
-            <w:r>
-              <w:rPr>
-                <w:rStyle w:val="Textoennegrita"/>
-                <w:rFonts w:ascii="Times New Roman" w:hAnsi="Times New Roman" w:cs="Times New Roman"/>
-              </w:rPr>
-              <w:t>secundario</w:t>
-            </w:r>
-            <w:proofErr w:type="spellEnd"/>
+              <w:t>Actor secundario</w:t>
+            </w:r>
           </w:p>
         </w:tc>
         <w:tc>
@@ -12414,7 +11670,6 @@
                 <w:rFonts w:ascii="Times New Roman" w:hAnsi="Times New Roman" w:cs="Times New Roman"/>
               </w:rPr>
             </w:pPr>
-            <w:proofErr w:type="spellStart"/>
             <w:r>
               <w:rPr>
                 <w:rStyle w:val="Textoennegrita"/>
@@ -12422,7 +11677,6 @@
               </w:rPr>
               <w:t>Usa</w:t>
             </w:r>
-            <w:proofErr w:type="spellEnd"/>
           </w:p>
         </w:tc>
         <w:tc>
@@ -12453,7 +11707,6 @@
                 <w:rFonts w:ascii="Times New Roman" w:hAnsi="Times New Roman" w:cs="Times New Roman"/>
               </w:rPr>
             </w:pPr>
-            <w:proofErr w:type="spellStart"/>
             <w:r>
               <w:rPr>
                 <w:rStyle w:val="Textoennegrita"/>
@@ -12461,7 +11714,6 @@
               </w:rPr>
               <w:t>Extiende</w:t>
             </w:r>
-            <w:proofErr w:type="spellEnd"/>
           </w:p>
         </w:tc>
         <w:tc>
@@ -12499,7 +11751,6 @@
                 <w:rFonts w:ascii="Times New Roman" w:hAnsi="Times New Roman" w:cs="Times New Roman"/>
               </w:rPr>
             </w:pPr>
-            <w:proofErr w:type="spellStart"/>
             <w:r>
               <w:rPr>
                 <w:rStyle w:val="Textoennegrita"/>
@@ -12507,7 +11758,6 @@
               </w:rPr>
               <w:t>Descripción</w:t>
             </w:r>
-            <w:proofErr w:type="spellEnd"/>
           </w:p>
         </w:tc>
         <w:tc>
@@ -12918,7 +12168,6 @@
                 <w:lang w:val="es-EC"/>
               </w:rPr>
             </w:pPr>
-            <w:proofErr w:type="spellStart"/>
             <w:r>
               <w:rPr>
                 <w:rStyle w:val="Textoennegrita"/>
@@ -12927,7 +12176,6 @@
               </w:rPr>
               <w:t>Postcondición</w:t>
             </w:r>
-            <w:proofErr w:type="spellEnd"/>
           </w:p>
         </w:tc>
         <w:tc>
@@ -12961,32 +12209,147 @@
           <w:lang w:val="es-EC"/>
         </w:rPr>
       </w:pPr>
-      <w:r>
+    </w:p>
+    <w:p>
+      <w:pPr>
         <w:rPr>
           <w:rFonts w:ascii="Times New Roman" w:hAnsi="Times New Roman" w:cs="Times New Roman"/>
           <w:lang w:val="es-EC"/>
         </w:rPr>
-        <w:t xml:space="preserve"> </w:t>
+      </w:pPr>
+    </w:p>
+    <w:p>
+      <w:pPr>
+        <w:rPr>
+          <w:rFonts w:ascii="Times New Roman" w:hAnsi="Times New Roman" w:cs="Times New Roman"/>
+          <w:lang w:val="es-EC"/>
+        </w:rPr>
+      </w:pPr>
+    </w:p>
+    <w:p>
+      <w:pPr>
+        <w:rPr>
+          <w:rFonts w:ascii="Times New Roman" w:hAnsi="Times New Roman" w:cs="Times New Roman"/>
+          <w:lang w:val="es-EC"/>
+        </w:rPr>
+      </w:pPr>
+    </w:p>
+    <w:p>
+      <w:pPr>
+        <w:rPr>
+          <w:rFonts w:ascii="Times New Roman" w:hAnsi="Times New Roman" w:cs="Times New Roman"/>
+          <w:lang w:val="es-EC"/>
+        </w:rPr>
+      </w:pPr>
+    </w:p>
+    <w:p>
+      <w:pPr>
+        <w:rPr>
+          <w:rFonts w:ascii="Times New Roman" w:hAnsi="Times New Roman" w:cs="Times New Roman"/>
+          <w:lang w:val="es-EC"/>
+        </w:rPr>
+      </w:pPr>
+    </w:p>
+    <w:p>
+      <w:pPr>
+        <w:rPr>
+          <w:rFonts w:ascii="Times New Roman" w:hAnsi="Times New Roman" w:cs="Times New Roman"/>
+          <w:lang w:val="es-EC"/>
+        </w:rPr>
+      </w:pPr>
+    </w:p>
+    <w:p>
+      <w:pPr>
+        <w:rPr>
+          <w:rFonts w:ascii="Times New Roman" w:hAnsi="Times New Roman" w:cs="Times New Roman"/>
+          <w:lang w:val="es-EC"/>
+        </w:rPr>
+      </w:pPr>
+    </w:p>
+    <w:p>
+      <w:pPr>
+        <w:jc w:val="center"/>
+        <w:rPr>
+          <w:rFonts w:ascii="Times New Roman" w:hAnsi="Times New Roman" w:cs="Times New Roman"/>
+          <w:lang w:val="es-EC"/>
+        </w:rPr>
+      </w:pPr>
+    </w:p>
+    <w:p>
+      <w:pPr>
+        <w:jc w:val="center"/>
+        <w:rPr>
+          <w:rFonts w:ascii="Times New Roman" w:hAnsi="Times New Roman" w:cs="Times New Roman"/>
+          <w:sz w:val="28"/>
+          <w:szCs w:val="28"/>
+          <w:lang w:val="es-EC"/>
+        </w:rPr>
+      </w:pPr>
+    </w:p>
+    <w:p>
+      <w:pPr>
+        <w:rPr>
+          <w:rFonts w:ascii="Times New Roman" w:hAnsi="Times New Roman" w:cs="Times New Roman"/>
+          <w:b/>
+          <w:sz w:val="28"/>
+          <w:szCs w:val="28"/>
+          <w:lang w:val="es-EC"/>
+        </w:rPr>
+      </w:pPr>
+      <w:r>
+        <w:rPr>
+          <w:rFonts w:ascii="Times New Roman" w:hAnsi="Times New Roman" w:cs="Times New Roman"/>
+          <w:b/>
+          <w:sz w:val="28"/>
+          <w:szCs w:val="28"/>
+          <w:lang w:val="es-EC"/>
+        </w:rPr>
+        <w:t xml:space="preserve">DIAGRAMA DE SECUENCIA </w:t>
+      </w:r>
+    </w:p>
+    <w:p>
+      <w:pPr>
+        <w:rPr>
+          <w:rFonts w:ascii="Times New Roman" w:hAnsi="Times New Roman" w:cs="Times New Roman"/>
+          <w:sz w:val="24"/>
+          <w:szCs w:val="24"/>
+          <w:lang w:val="es-EC"/>
+        </w:rPr>
+      </w:pPr>
+      <w:r>
+        <w:rPr>
+          <w:rFonts w:ascii="Times New Roman" w:hAnsi="Times New Roman" w:cs="Times New Roman"/>
+          <w:sz w:val="24"/>
+          <w:szCs w:val="24"/>
+          <w:lang w:val="es-EC"/>
+        </w:rPr>
+        <w:t xml:space="preserve">Diagrama de Secuencia </w:t>
       </w:r>
       <w:r>
         <w:rPr>
           <w:rFonts w:ascii="Times New Roman" w:hAnsi="Times New Roman" w:cs="Times New Roman"/>
+          <w:sz w:val="24"/>
+          <w:szCs w:val="24"/>
           <w:lang w:val="es-EC"/>
         </w:rPr>
-        <w:t xml:space="preserve">Caso de uso 10: </w:t>
+        <w:t>0</w:t>
       </w:r>
       <w:r>
         <w:rPr>
           <w:rFonts w:ascii="Times New Roman" w:hAnsi="Times New Roman" w:cs="Times New Roman"/>
+          <w:sz w:val="24"/>
+          <w:szCs w:val="24"/>
           <w:lang w:val="es-EC"/>
         </w:rPr>
-        <w:t>Consultar Envió a locales</w:t>
+        <w:t>1: Agregar Cliente</w:t>
       </w:r>
     </w:p>
     <w:p>
       <w:pPr>
         <w:rPr>
           <w:rFonts w:ascii="Times New Roman" w:hAnsi="Times New Roman" w:cs="Times New Roman"/>
+          <w:sz w:val="24"/>
+          <w:szCs w:val="24"/>
           <w:lang w:val="es-EC"/>
         </w:rPr>
       </w:pPr>
@@ -12995,14 +12358,75 @@
       <w:pPr>
         <w:rPr>
           <w:rFonts w:ascii="Times New Roman" w:hAnsi="Times New Roman" w:cs="Times New Roman"/>
+          <w:sz w:val="24"/>
+          <w:szCs w:val="24"/>
           <w:lang w:val="es-EC"/>
         </w:rPr>
       </w:pPr>
-    </w:p>
-    <w:p>
-      <w:pPr>
+      <w:r>
         <w:rPr>
           <w:rFonts w:ascii="Times New Roman" w:hAnsi="Times New Roman" w:cs="Times New Roman"/>
+          <w:noProof/>
+          <w:sz w:val="24"/>
+          <w:szCs w:val="24"/>
+          <w:lang w:val="es-EC" w:eastAsia="es-EC"/>
+        </w:rPr>
+        <w:drawing>
+          <wp:inline distT="0" distB="0" distL="0" distR="0" wp14:anchorId="605170B9" wp14:editId="29D94309">
+            <wp:extent cx="5753819" cy="6615471"/>
+            <wp:effectExtent l="0" t="0" r="0" b="0"/>
+            <wp:docPr id="2" name="Imagen 2" descr="C:\Users\Andrea\Downloads\AGREGAR CLIENTE.png"/>
+            <wp:cNvGraphicFramePr>
+              <a:graphicFrameLocks xmlns:a="http://schemas.openxmlformats.org/drawingml/2006/main" noChangeAspect="1"/>
+            </wp:cNvGraphicFramePr>
+            <a:graphic xmlns:a="http://schemas.openxmlformats.org/drawingml/2006/main">
+              <a:graphicData uri="http://schemas.openxmlformats.org/drawingml/2006/picture">
+                <pic:pic xmlns:pic="http://schemas.openxmlformats.org/drawingml/2006/picture">
+                  <pic:nvPicPr>
+                    <pic:cNvPr id="0" name="Picture 1" descr="C:\Users\Andrea\Downloads\AGREGAR CLIENTE.png"/>
+                    <pic:cNvPicPr>
+                      <a:picLocks noChangeAspect="1" noChangeArrowheads="1"/>
+                    </pic:cNvPicPr>
+                  </pic:nvPicPr>
+                  <pic:blipFill>
+                    <a:blip r:embed="rId9">
+                      <a:extLst>
+                        <a:ext uri="{28A0092B-C50C-407E-A947-70E740481C1C}">
+                          <a14:useLocalDpi xmlns:a14="http://schemas.microsoft.com/office/drawing/2010/main" val="0"/>
+                        </a:ext>
+                      </a:extLst>
+                    </a:blip>
+                    <a:srcRect/>
+                    <a:stretch>
+                      <a:fillRect/>
+                    </a:stretch>
+                  </pic:blipFill>
+                  <pic:spPr bwMode="auto">
+                    <a:xfrm>
+                      <a:off x="0" y="0"/>
+                      <a:ext cx="5769772" cy="6633813"/>
+                    </a:xfrm>
+                    <a:prstGeom prst="rect">
+                      <a:avLst/>
+                    </a:prstGeom>
+                    <a:noFill/>
+                    <a:ln>
+                      <a:noFill/>
+                    </a:ln>
+                  </pic:spPr>
+                </pic:pic>
+              </a:graphicData>
+            </a:graphic>
+          </wp:inline>
+        </w:drawing>
+      </w:r>
+    </w:p>
+    <w:p>
+      <w:pPr>
+        <w:rPr>
+          <w:rFonts w:ascii="Times New Roman" w:hAnsi="Times New Roman" w:cs="Times New Roman"/>
+          <w:sz w:val="24"/>
+          <w:szCs w:val="24"/>
           <w:lang w:val="es-EC"/>
         </w:rPr>
       </w:pPr>
@@ -13011,6 +12435,8 @@
       <w:pPr>
         <w:rPr>
           <w:rFonts w:ascii="Times New Roman" w:hAnsi="Times New Roman" w:cs="Times New Roman"/>
+          <w:sz w:val="24"/>
+          <w:szCs w:val="24"/>
           <w:lang w:val="es-EC"/>
         </w:rPr>
       </w:pPr>
@@ -13019,6 +12445,8 @@
       <w:pPr>
         <w:rPr>
           <w:rFonts w:ascii="Times New Roman" w:hAnsi="Times New Roman" w:cs="Times New Roman"/>
+          <w:sz w:val="24"/>
+          <w:szCs w:val="24"/>
           <w:lang w:val="es-EC"/>
         </w:rPr>
       </w:pPr>
@@ -13027,6 +12455,8 @@
       <w:pPr>
         <w:rPr>
           <w:rFonts w:ascii="Times New Roman" w:hAnsi="Times New Roman" w:cs="Times New Roman"/>
+          <w:sz w:val="24"/>
+          <w:szCs w:val="24"/>
           <w:lang w:val="es-EC"/>
         </w:rPr>
       </w:pPr>
@@ -13035,6 +12465,8 @@
       <w:pPr>
         <w:rPr>
           <w:rFonts w:ascii="Times New Roman" w:hAnsi="Times New Roman" w:cs="Times New Roman"/>
+          <w:sz w:val="24"/>
+          <w:szCs w:val="24"/>
           <w:lang w:val="es-EC"/>
         </w:rPr>
       </w:pPr>
@@ -13043,38 +12475,586 @@
       <w:pPr>
         <w:rPr>
           <w:rFonts w:ascii="Times New Roman" w:hAnsi="Times New Roman" w:cs="Times New Roman"/>
+          <w:sz w:val="24"/>
+          <w:szCs w:val="24"/>
           <w:lang w:val="es-EC"/>
         </w:rPr>
       </w:pPr>
     </w:p>
     <w:p>
       <w:pPr>
-        <w:jc w:val="center"/>
         <w:rPr>
           <w:rFonts w:ascii="Times New Roman" w:hAnsi="Times New Roman" w:cs="Times New Roman"/>
+          <w:sz w:val="24"/>
+          <w:szCs w:val="24"/>
           <w:lang w:val="es-EC"/>
         </w:rPr>
       </w:pPr>
-    </w:p>
-    <w:p>
-      <w:pPr>
-        <w:jc w:val="center"/>
+      <w:r>
         <w:rPr>
           <w:rFonts w:ascii="Times New Roman" w:hAnsi="Times New Roman" w:cs="Times New Roman"/>
+          <w:sz w:val="24"/>
+          <w:szCs w:val="24"/>
           <w:lang w:val="es-EC"/>
         </w:rPr>
-      </w:pPr>
-    </w:p>
-    <w:p>
-      <w:pPr>
+        <w:t xml:space="preserve">Diagrama de Secuencia </w:t>
+      </w:r>
+      <w:r>
         <w:rPr>
           <w:rFonts w:ascii="Times New Roman" w:hAnsi="Times New Roman" w:cs="Times New Roman"/>
-          <w:b/>
+          <w:sz w:val="24"/>
+          <w:szCs w:val="24"/>
+          <w:lang w:val="es-EC"/>
+        </w:rPr>
+        <w:t>0</w:t>
+      </w:r>
+      <w:r>
+        <w:rPr>
+          <w:rFonts w:ascii="Times New Roman" w:hAnsi="Times New Roman" w:cs="Times New Roman"/>
+          <w:sz w:val="24"/>
+          <w:szCs w:val="24"/>
+          <w:lang w:val="es-EC"/>
+        </w:rPr>
+        <w:t>2: Realizar Venta</w:t>
+      </w:r>
+    </w:p>
+    <w:p>
+      <w:pPr>
+        <w:rPr>
+          <w:rFonts w:ascii="Times New Roman" w:hAnsi="Times New Roman" w:cs="Times New Roman"/>
+          <w:sz w:val="24"/>
+          <w:szCs w:val="24"/>
+          <w:lang w:val="es-EC"/>
+        </w:rPr>
+      </w:pPr>
+    </w:p>
+    <w:p>
+      <w:pPr>
+        <w:rPr>
+          <w:rFonts w:ascii="Times New Roman" w:hAnsi="Times New Roman" w:cs="Times New Roman"/>
+          <w:sz w:val="24"/>
+          <w:szCs w:val="24"/>
+          <w:lang w:val="es-EC"/>
+        </w:rPr>
+      </w:pPr>
+      <w:r>
+        <w:rPr>
+          <w:rFonts w:ascii="Times New Roman" w:hAnsi="Times New Roman" w:cs="Times New Roman"/>
+          <w:noProof/>
+          <w:sz w:val="24"/>
+          <w:szCs w:val="24"/>
+          <w:lang w:val="es-EC" w:eastAsia="es-EC"/>
+        </w:rPr>
+        <w:drawing>
+          <wp:inline distT="0" distB="0" distL="0" distR="0" wp14:anchorId="754A602E" wp14:editId="22C71BD2">
+            <wp:extent cx="5771072" cy="5873750"/>
+            <wp:effectExtent l="0" t="0" r="1270" b="0"/>
+            <wp:docPr id="3" name="Imagen 3" descr="C:\Users\Andrea\Downloads\REALIZAR VENTA.jpeg"/>
+            <wp:cNvGraphicFramePr>
+              <a:graphicFrameLocks xmlns:a="http://schemas.openxmlformats.org/drawingml/2006/main" noChangeAspect="1"/>
+            </wp:cNvGraphicFramePr>
+            <a:graphic xmlns:a="http://schemas.openxmlformats.org/drawingml/2006/main">
+              <a:graphicData uri="http://schemas.openxmlformats.org/drawingml/2006/picture">
+                <pic:pic xmlns:pic="http://schemas.openxmlformats.org/drawingml/2006/picture">
+                  <pic:nvPicPr>
+                    <pic:cNvPr id="0" name="Picture 2" descr="C:\Users\Andrea\Downloads\REALIZAR VENTA.jpeg"/>
+                    <pic:cNvPicPr>
+                      <a:picLocks noChangeAspect="1" noChangeArrowheads="1"/>
+                    </pic:cNvPicPr>
+                  </pic:nvPicPr>
+                  <pic:blipFill>
+                    <a:blip r:embed="rId10">
+                      <a:extLst>
+                        <a:ext uri="{28A0092B-C50C-407E-A947-70E740481C1C}">
+                          <a14:useLocalDpi xmlns:a14="http://schemas.microsoft.com/office/drawing/2010/main" val="0"/>
+                        </a:ext>
+                      </a:extLst>
+                    </a:blip>
+                    <a:srcRect/>
+                    <a:stretch>
+                      <a:fillRect/>
+                    </a:stretch>
+                  </pic:blipFill>
+                  <pic:spPr bwMode="auto">
+                    <a:xfrm>
+                      <a:off x="0" y="0"/>
+                      <a:ext cx="5782069" cy="5884943"/>
+                    </a:xfrm>
+                    <a:prstGeom prst="rect">
+                      <a:avLst/>
+                    </a:prstGeom>
+                    <a:noFill/>
+                    <a:ln>
+                      <a:noFill/>
+                    </a:ln>
+                  </pic:spPr>
+                </pic:pic>
+              </a:graphicData>
+            </a:graphic>
+          </wp:inline>
+        </w:drawing>
+      </w:r>
+    </w:p>
+    <w:p>
+      <w:pPr>
+        <w:rPr>
+          <w:rFonts w:ascii="Times New Roman" w:hAnsi="Times New Roman" w:cs="Times New Roman"/>
+          <w:sz w:val="24"/>
+          <w:szCs w:val="24"/>
+          <w:lang w:val="es-EC"/>
+        </w:rPr>
+      </w:pPr>
+    </w:p>
+    <w:p>
+      <w:pPr>
+        <w:rPr>
+          <w:rFonts w:ascii="Times New Roman" w:hAnsi="Times New Roman" w:cs="Times New Roman"/>
+          <w:sz w:val="24"/>
+          <w:szCs w:val="24"/>
+          <w:lang w:val="es-EC"/>
+        </w:rPr>
+      </w:pPr>
+    </w:p>
+    <w:p>
+      <w:pPr>
+        <w:rPr>
+          <w:rFonts w:ascii="Times New Roman" w:hAnsi="Times New Roman" w:cs="Times New Roman"/>
+          <w:sz w:val="24"/>
+          <w:szCs w:val="24"/>
+          <w:lang w:val="es-EC"/>
+        </w:rPr>
+      </w:pPr>
+    </w:p>
+    <w:p>
+      <w:pPr>
+        <w:rPr>
+          <w:rFonts w:ascii="Times New Roman" w:hAnsi="Times New Roman" w:cs="Times New Roman"/>
+          <w:sz w:val="24"/>
+          <w:szCs w:val="24"/>
+          <w:lang w:val="es-EC"/>
+        </w:rPr>
+      </w:pPr>
+    </w:p>
+    <w:p>
+      <w:pPr>
+        <w:rPr>
+          <w:rFonts w:ascii="Times New Roman" w:hAnsi="Times New Roman" w:cs="Times New Roman"/>
+          <w:sz w:val="24"/>
+          <w:szCs w:val="24"/>
+          <w:lang w:val="es-EC"/>
+        </w:rPr>
+      </w:pPr>
+    </w:p>
+    <w:p>
+      <w:pPr>
+        <w:rPr>
+          <w:rFonts w:ascii="Times New Roman" w:hAnsi="Times New Roman" w:cs="Times New Roman"/>
+          <w:sz w:val="24"/>
+          <w:szCs w:val="24"/>
+          <w:lang w:val="es-EC"/>
+        </w:rPr>
+      </w:pPr>
+    </w:p>
+    <w:p>
+      <w:pPr>
+        <w:rPr>
+          <w:rFonts w:ascii="Times New Roman" w:hAnsi="Times New Roman" w:cs="Times New Roman"/>
+          <w:sz w:val="24"/>
+          <w:szCs w:val="24"/>
+          <w:lang w:val="es-EC"/>
+        </w:rPr>
+      </w:pPr>
+    </w:p>
+    <w:p>
+      <w:pPr>
+        <w:rPr>
+          <w:rFonts w:ascii="Times New Roman" w:hAnsi="Times New Roman" w:cs="Times New Roman"/>
+          <w:sz w:val="24"/>
+          <w:szCs w:val="24"/>
+          <w:lang w:val="es-EC"/>
+        </w:rPr>
+      </w:pPr>
+    </w:p>
+    <w:p>
+      <w:pPr>
+        <w:rPr>
+          <w:rFonts w:ascii="Times New Roman" w:hAnsi="Times New Roman" w:cs="Times New Roman"/>
+          <w:sz w:val="24"/>
+          <w:szCs w:val="24"/>
+          <w:lang w:val="es-EC"/>
+        </w:rPr>
+      </w:pPr>
+      <w:r>
+        <w:rPr>
+          <w:rFonts w:ascii="Times New Roman" w:hAnsi="Times New Roman" w:cs="Times New Roman"/>
+          <w:sz w:val="24"/>
+          <w:szCs w:val="24"/>
+          <w:lang w:val="es-EC"/>
+        </w:rPr>
+        <w:t>Diagrama de Secuencia 03: Realizar Cotización</w:t>
+      </w:r>
+    </w:p>
+    <w:p>
+      <w:pPr>
+        <w:rPr>
+          <w:rFonts w:ascii="Times New Roman" w:hAnsi="Times New Roman" w:cs="Times New Roman"/>
+          <w:sz w:val="24"/>
+          <w:szCs w:val="24"/>
+          <w:lang w:val="es-EC"/>
+        </w:rPr>
+      </w:pPr>
+    </w:p>
+    <w:p>
+      <w:pPr>
+        <w:rPr>
+          <w:rFonts w:ascii="Times New Roman" w:hAnsi="Times New Roman" w:cs="Times New Roman"/>
+          <w:sz w:val="24"/>
+          <w:szCs w:val="24"/>
+          <w:lang w:val="es-EC"/>
+        </w:rPr>
+      </w:pPr>
+      <w:r>
+        <w:rPr>
+          <w:rFonts w:ascii="Times New Roman" w:hAnsi="Times New Roman" w:cs="Times New Roman"/>
+          <w:noProof/>
+          <w:sz w:val="24"/>
+          <w:szCs w:val="24"/>
+          <w:lang w:val="es-EC" w:eastAsia="es-EC"/>
+        </w:rPr>
+        <w:drawing>
+          <wp:inline distT="0" distB="0" distL="0" distR="0" wp14:anchorId="31C576A8" wp14:editId="105FBBD3">
+            <wp:extent cx="5736566" cy="7546975"/>
+            <wp:effectExtent l="0" t="0" r="0" b="0"/>
+            <wp:docPr id="4" name="Imagen 4" descr="C:\Users\Andrea\Downloads\REALIZAR COTIZACIÓN (1).png"/>
+            <wp:cNvGraphicFramePr>
+              <a:graphicFrameLocks xmlns:a="http://schemas.openxmlformats.org/drawingml/2006/main" noChangeAspect="1"/>
+            </wp:cNvGraphicFramePr>
+            <a:graphic xmlns:a="http://schemas.openxmlformats.org/drawingml/2006/main">
+              <a:graphicData uri="http://schemas.openxmlformats.org/drawingml/2006/picture">
+                <pic:pic xmlns:pic="http://schemas.openxmlformats.org/drawingml/2006/picture">
+                  <pic:nvPicPr>
+                    <pic:cNvPr id="0" name="Picture 3" descr="C:\Users\Andrea\Downloads\REALIZAR COTIZACIÓN (1).png"/>
+                    <pic:cNvPicPr>
+                      <a:picLocks noChangeAspect="1" noChangeArrowheads="1"/>
+                    </pic:cNvPicPr>
+                  </pic:nvPicPr>
+                  <pic:blipFill>
+                    <a:blip r:embed="rId11">
+                      <a:extLst>
+                        <a:ext uri="{28A0092B-C50C-407E-A947-70E740481C1C}">
+                          <a14:useLocalDpi xmlns:a14="http://schemas.microsoft.com/office/drawing/2010/main" val="0"/>
+                        </a:ext>
+                      </a:extLst>
+                    </a:blip>
+                    <a:srcRect/>
+                    <a:stretch>
+                      <a:fillRect/>
+                    </a:stretch>
+                  </pic:blipFill>
+                  <pic:spPr bwMode="auto">
+                    <a:xfrm>
+                      <a:off x="0" y="0"/>
+                      <a:ext cx="5750400" cy="7565176"/>
+                    </a:xfrm>
+                    <a:prstGeom prst="rect">
+                      <a:avLst/>
+                    </a:prstGeom>
+                    <a:noFill/>
+                    <a:ln>
+                      <a:noFill/>
+                    </a:ln>
+                  </pic:spPr>
+                </pic:pic>
+              </a:graphicData>
+            </a:graphic>
+          </wp:inline>
+        </w:drawing>
+      </w:r>
+    </w:p>
+    <w:p>
+      <w:pPr>
+        <w:rPr>
+          <w:rFonts w:ascii="Times New Roman" w:hAnsi="Times New Roman" w:cs="Times New Roman"/>
+          <w:sz w:val="24"/>
+          <w:szCs w:val="24"/>
+          <w:lang w:val="es-EC"/>
+        </w:rPr>
+      </w:pPr>
+    </w:p>
+    <w:p>
+      <w:pPr>
+        <w:rPr>
+          <w:rFonts w:ascii="Times New Roman" w:hAnsi="Times New Roman" w:cs="Times New Roman"/>
+          <w:sz w:val="24"/>
+          <w:szCs w:val="24"/>
+          <w:lang w:val="es-EC"/>
+        </w:rPr>
+      </w:pPr>
+    </w:p>
+    <w:p>
+      <w:pPr>
+        <w:rPr>
+          <w:rFonts w:ascii="Times New Roman" w:hAnsi="Times New Roman" w:cs="Times New Roman"/>
+          <w:sz w:val="24"/>
+          <w:szCs w:val="24"/>
+          <w:lang w:val="es-EC"/>
+        </w:rPr>
+      </w:pPr>
+    </w:p>
+    <w:p>
+      <w:pPr>
+        <w:rPr>
+          <w:rFonts w:ascii="Times New Roman" w:hAnsi="Times New Roman" w:cs="Times New Roman"/>
+          <w:sz w:val="24"/>
+          <w:szCs w:val="24"/>
+          <w:lang w:val="es-EC"/>
+        </w:rPr>
+      </w:pPr>
+      <w:r>
+        <w:rPr>
+          <w:rFonts w:ascii="Times New Roman" w:hAnsi="Times New Roman" w:cs="Times New Roman"/>
+          <w:sz w:val="24"/>
+          <w:szCs w:val="24"/>
+          <w:lang w:val="es-EC"/>
+        </w:rPr>
+        <w:t xml:space="preserve">Diagrama de Secuencia 04: Registrar Envió a Domicilio </w:t>
+      </w:r>
+    </w:p>
+    <w:p>
+      <w:pPr>
+        <w:rPr>
+          <w:rFonts w:ascii="Times New Roman" w:hAnsi="Times New Roman" w:cs="Times New Roman"/>
+          <w:sz w:val="24"/>
+          <w:szCs w:val="24"/>
+          <w:lang w:val="es-EC"/>
+        </w:rPr>
+      </w:pPr>
+    </w:p>
+    <w:p>
+      <w:pPr>
+        <w:rPr>
+          <w:rFonts w:ascii="Times New Roman" w:hAnsi="Times New Roman" w:cs="Times New Roman"/>
+          <w:sz w:val="24"/>
+          <w:szCs w:val="24"/>
+          <w:lang w:val="es-EC"/>
+        </w:rPr>
+      </w:pPr>
+      <w:r>
+        <w:rPr>
+          <w:rFonts w:ascii="Times New Roman" w:hAnsi="Times New Roman" w:cs="Times New Roman"/>
+          <w:noProof/>
+          <w:sz w:val="24"/>
+          <w:szCs w:val="24"/>
+          <w:lang w:val="es-EC" w:eastAsia="es-EC"/>
+        </w:rPr>
+        <w:drawing>
+          <wp:inline distT="0" distB="0" distL="0" distR="0" wp14:anchorId="4EADC851" wp14:editId="084ABB89">
+            <wp:extent cx="5552187" cy="6038491"/>
+            <wp:effectExtent l="0" t="0" r="0" b="635"/>
+            <wp:docPr id="5" name="Imagen 5" descr="C:\Users\Andrea\Downloads\REGISTRAR ENVIO A DOMIICILIO.png"/>
+            <wp:cNvGraphicFramePr>
+              <a:graphicFrameLocks xmlns:a="http://schemas.openxmlformats.org/drawingml/2006/main" noChangeAspect="1"/>
+            </wp:cNvGraphicFramePr>
+            <a:graphic xmlns:a="http://schemas.openxmlformats.org/drawingml/2006/main">
+              <a:graphicData uri="http://schemas.openxmlformats.org/drawingml/2006/picture">
+                <pic:pic xmlns:pic="http://schemas.openxmlformats.org/drawingml/2006/picture">
+                  <pic:nvPicPr>
+                    <pic:cNvPr id="0" name="Picture 4" descr="C:\Users\Andrea\Downloads\REGISTRAR ENVIO A DOMIICILIO.png"/>
+                    <pic:cNvPicPr>
+                      <a:picLocks noChangeAspect="1" noChangeArrowheads="1"/>
+                    </pic:cNvPicPr>
+                  </pic:nvPicPr>
+                  <pic:blipFill rotWithShape="1">
+                    <a:blip r:embed="rId12">
+                      <a:extLst>
+                        <a:ext uri="{28A0092B-C50C-407E-A947-70E740481C1C}">
+                          <a14:useLocalDpi xmlns:a14="http://schemas.microsoft.com/office/drawing/2010/main" val="0"/>
+                        </a:ext>
+                      </a:extLst>
+                    </a:blip>
+                    <a:srcRect r="29071"/>
+                    <a:stretch/>
+                  </pic:blipFill>
+                  <pic:spPr bwMode="auto">
+                    <a:xfrm>
+                      <a:off x="0" y="0"/>
+                      <a:ext cx="5558106" cy="6044928"/>
+                    </a:xfrm>
+                    <a:prstGeom prst="rect">
+                      <a:avLst/>
+                    </a:prstGeom>
+                    <a:noFill/>
+                    <a:ln>
+                      <a:noFill/>
+                    </a:ln>
+                    <a:extLst>
+                      <a:ext uri="{53640926-AAD7-44D8-BBD7-CCE9431645EC}">
+                        <a14:shadowObscured xmlns:a14="http://schemas.microsoft.com/office/drawing/2010/main"/>
+                      </a:ext>
+                    </a:extLst>
+                  </pic:spPr>
+                </pic:pic>
+              </a:graphicData>
+            </a:graphic>
+          </wp:inline>
+        </w:drawing>
+      </w:r>
+    </w:p>
+    <w:p>
+      <w:pPr>
+        <w:rPr>
+          <w:rFonts w:ascii="Times New Roman" w:hAnsi="Times New Roman" w:cs="Times New Roman"/>
+          <w:sz w:val="24"/>
+          <w:szCs w:val="24"/>
+          <w:lang w:val="es-EC"/>
+        </w:rPr>
+      </w:pPr>
+    </w:p>
+    <w:p>
+      <w:pPr>
+        <w:rPr>
+          <w:rFonts w:ascii="Times New Roman" w:hAnsi="Times New Roman" w:cs="Times New Roman"/>
+          <w:sz w:val="24"/>
+          <w:szCs w:val="24"/>
+          <w:lang w:val="es-EC"/>
+        </w:rPr>
+      </w:pPr>
+    </w:p>
+    <w:p>
+      <w:pPr>
+        <w:rPr>
+          <w:rFonts w:ascii="Times New Roman" w:hAnsi="Times New Roman" w:cs="Times New Roman"/>
+          <w:sz w:val="24"/>
+          <w:szCs w:val="24"/>
+          <w:lang w:val="es-EC"/>
+        </w:rPr>
+      </w:pPr>
+    </w:p>
+    <w:p>
+      <w:pPr>
+        <w:rPr>
+          <w:rFonts w:ascii="Times New Roman" w:hAnsi="Times New Roman" w:cs="Times New Roman"/>
+          <w:sz w:val="24"/>
+          <w:szCs w:val="24"/>
+          <w:lang w:val="es-EC"/>
+        </w:rPr>
+      </w:pPr>
+    </w:p>
+    <w:p>
+      <w:pPr>
+        <w:rPr>
+          <w:rFonts w:ascii="Times New Roman" w:hAnsi="Times New Roman" w:cs="Times New Roman"/>
+          <w:sz w:val="24"/>
+          <w:szCs w:val="24"/>
+          <w:lang w:val="es-EC"/>
+        </w:rPr>
+      </w:pPr>
+    </w:p>
+    <w:p>
+      <w:pPr>
+        <w:rPr>
+          <w:rFonts w:ascii="Times New Roman" w:hAnsi="Times New Roman" w:cs="Times New Roman"/>
+          <w:sz w:val="24"/>
+          <w:szCs w:val="24"/>
+          <w:lang w:val="es-EC"/>
+        </w:rPr>
+      </w:pPr>
+    </w:p>
+    <w:p>
+      <w:pPr>
+        <w:rPr>
+          <w:rFonts w:ascii="Times New Roman" w:hAnsi="Times New Roman" w:cs="Times New Roman"/>
+          <w:sz w:val="24"/>
+          <w:szCs w:val="24"/>
+          <w:lang w:val="es-EC"/>
+        </w:rPr>
+      </w:pPr>
+      <w:r>
+        <w:rPr>
+          <w:rFonts w:ascii="Times New Roman" w:hAnsi="Times New Roman" w:cs="Times New Roman"/>
+          <w:sz w:val="24"/>
+          <w:szCs w:val="24"/>
+          <w:lang w:val="es-EC"/>
+        </w:rPr>
+        <w:lastRenderedPageBreak/>
+        <w:t>Diagrama de Secuencia 05: Realizar Cotización</w:t>
+      </w:r>
+    </w:p>
+    <w:p>
+      <w:pPr>
+        <w:rPr>
+          <w:rFonts w:ascii="Times New Roman" w:hAnsi="Times New Roman" w:cs="Times New Roman"/>
+          <w:szCs w:val="28"/>
           <w:lang w:val="es-EC"/>
         </w:rPr>
       </w:pPr>
       <w:bookmarkStart w:id="0" w:name="_GoBack"/>
       <w:bookmarkEnd w:id="0"/>
+    </w:p>
+    <w:p>
+      <w:pPr>
+        <w:rPr>
+          <w:rFonts w:ascii="Times New Roman" w:hAnsi="Times New Roman" w:cs="Times New Roman"/>
+          <w:szCs w:val="28"/>
+          <w:lang w:val="es-EC"/>
+        </w:rPr>
+      </w:pPr>
+      <w:r>
+        <w:rPr>
+          <w:rFonts w:ascii="Times New Roman" w:hAnsi="Times New Roman" w:cs="Times New Roman"/>
+          <w:noProof/>
+          <w:szCs w:val="28"/>
+          <w:lang w:val="es-EC" w:eastAsia="es-EC"/>
+        </w:rPr>
+        <w:drawing>
+          <wp:inline distT="0" distB="0" distL="0" distR="0" wp14:anchorId="283B6B78" wp14:editId="6002CDFF">
+            <wp:extent cx="5770388" cy="4813540"/>
+            <wp:effectExtent l="0" t="0" r="1905" b="6350"/>
+            <wp:docPr id="7" name="Imagen 7" descr="C:\Users\Andrea\Downloads\REALIZAR COTIZACIÓN (2).png"/>
+            <wp:cNvGraphicFramePr>
+              <a:graphicFrameLocks xmlns:a="http://schemas.openxmlformats.org/drawingml/2006/main" noChangeAspect="1"/>
+            </wp:cNvGraphicFramePr>
+            <a:graphic xmlns:a="http://schemas.openxmlformats.org/drawingml/2006/main">
+              <a:graphicData uri="http://schemas.openxmlformats.org/drawingml/2006/picture">
+                <pic:pic xmlns:pic="http://schemas.openxmlformats.org/drawingml/2006/picture">
+                  <pic:nvPicPr>
+                    <pic:cNvPr id="0" name="Picture 6" descr="C:\Users\Andrea\Downloads\REALIZAR COTIZACIÓN (2).png"/>
+                    <pic:cNvPicPr>
+                      <a:picLocks noChangeAspect="1" noChangeArrowheads="1"/>
+                    </pic:cNvPicPr>
+                  </pic:nvPicPr>
+                  <pic:blipFill>
+                    <a:blip r:embed="rId13" cstate="print">
+                      <a:extLst>
+                        <a:ext uri="{28A0092B-C50C-407E-A947-70E740481C1C}">
+                          <a14:useLocalDpi xmlns:a14="http://schemas.microsoft.com/office/drawing/2010/main" val="0"/>
+                        </a:ext>
+                      </a:extLst>
+                    </a:blip>
+                    <a:srcRect/>
+                    <a:stretch>
+                      <a:fillRect/>
+                    </a:stretch>
+                  </pic:blipFill>
+                  <pic:spPr bwMode="auto">
+                    <a:xfrm>
+                      <a:off x="0" y="0"/>
+                      <a:ext cx="5780035" cy="4821587"/>
+                    </a:xfrm>
+                    <a:prstGeom prst="rect">
+                      <a:avLst/>
+                    </a:prstGeom>
+                    <a:noFill/>
+                    <a:ln>
+                      <a:noFill/>
+                    </a:ln>
+                  </pic:spPr>
+                </pic:pic>
+              </a:graphicData>
+            </a:graphic>
+          </wp:inline>
+        </w:drawing>
+      </w:r>
     </w:p>
     <w:sectPr>
       <w:pgSz w:w="11906" w:h="16838"/>
@@ -17840,7 +17820,7 @@
 </file>
 
 <file path=customXml/itemProps1.xml><?xml version="1.0" encoding="utf-8"?>
-<ds:datastoreItem xmlns:ds="http://schemas.openxmlformats.org/officeDocument/2006/customXml" ds:itemID="{E8077DCF-9661-4C4E-AD40-57C517723BA9}">
+<ds:datastoreItem xmlns:ds="http://schemas.openxmlformats.org/officeDocument/2006/customXml" ds:itemID="{5A9BDE18-DE3A-4691-862F-02E0B8D185E3}">
   <ds:schemaRefs>
     <ds:schemaRef ds:uri="http://schemas.openxmlformats.org/officeDocument/2006/bibliography"/>
   </ds:schemaRefs>

</xml_diff>

<commit_message>
Quinto Diagrama de Secuencia
</commit_message>
<xml_diff>
--- a/Proyecto_Grupo07.docx
+++ b/Proyecto_Grupo07.docx
@@ -987,47 +987,7 @@
                                       <w:sz w:val="28"/>
                                       <w:lang w:val="es-ES"/>
                                     </w:rPr>
-                                    <w:t xml:space="preserve">Arias </w:t>
-                                  </w:r>
-                                  <w:proofErr w:type="spellStart"/>
-                                  <w:r>
-                                    <w:rPr>
-                                      <w:rFonts w:ascii="Times New Roman" w:hAnsi="Times New Roman" w:cs="Times New Roman"/>
-                                      <w:color w:val="FFFFFF" w:themeColor="background1"/>
-                                      <w:sz w:val="28"/>
-                                      <w:lang w:val="es-ES"/>
-                                    </w:rPr>
-                                    <w:t>Tigsi</w:t>
-                                  </w:r>
-                                  <w:proofErr w:type="spellEnd"/>
-                                  <w:r>
-                                    <w:rPr>
-                                      <w:rFonts w:ascii="Times New Roman" w:hAnsi="Times New Roman" w:cs="Times New Roman"/>
-                                      <w:color w:val="FFFFFF" w:themeColor="background1"/>
-                                      <w:sz w:val="28"/>
-                                      <w:lang w:val="es-ES"/>
-                                    </w:rPr>
-                                    <w:t xml:space="preserve"> </w:t>
-                                  </w:r>
-                                  <w:proofErr w:type="spellStart"/>
-                                  <w:r>
-                                    <w:rPr>
-                                      <w:rFonts w:ascii="Times New Roman" w:hAnsi="Times New Roman" w:cs="Times New Roman"/>
-                                      <w:color w:val="FFFFFF" w:themeColor="background1"/>
-                                      <w:sz w:val="28"/>
-                                      <w:lang w:val="es-ES"/>
-                                    </w:rPr>
-                                    <w:t>Albin</w:t>
-                                  </w:r>
-                                  <w:proofErr w:type="spellEnd"/>
-                                  <w:r>
-                                    <w:rPr>
-                                      <w:rFonts w:ascii="Times New Roman" w:hAnsi="Times New Roman" w:cs="Times New Roman"/>
-                                      <w:color w:val="FFFFFF" w:themeColor="background1"/>
-                                      <w:sz w:val="28"/>
-                                      <w:lang w:val="es-ES"/>
-                                    </w:rPr>
-                                    <w:t xml:space="preserve"> Ismael</w:t>
+                                    <w:t>Arias Tigsi Albin Ismael</w:t>
                                   </w:r>
                                 </w:p>
                                 <w:p>
@@ -1050,29 +1010,7 @@
                                       <w:szCs w:val="24"/>
                                       <w:lang w:val="es-ES"/>
                                     </w:rPr>
-                                    <w:t xml:space="preserve">Orellana </w:t>
-                                  </w:r>
-                                  <w:proofErr w:type="spellStart"/>
-                                  <w:r>
-                                    <w:rPr>
-                                      <w:rFonts w:ascii="Times New Roman" w:hAnsi="Times New Roman" w:cs="Times New Roman"/>
-                                      <w:color w:val="FFFFFF" w:themeColor="background1"/>
-                                      <w:sz w:val="28"/>
-                                      <w:szCs w:val="24"/>
-                                      <w:lang w:val="es-ES"/>
-                                    </w:rPr>
-                                    <w:t>Fantoni</w:t>
-                                  </w:r>
-                                  <w:proofErr w:type="spellEnd"/>
-                                  <w:r>
-                                    <w:rPr>
-                                      <w:rFonts w:ascii="Times New Roman" w:hAnsi="Times New Roman" w:cs="Times New Roman"/>
-                                      <w:color w:val="FFFFFF" w:themeColor="background1"/>
-                                      <w:sz w:val="28"/>
-                                      <w:szCs w:val="24"/>
-                                      <w:lang w:val="es-ES"/>
-                                    </w:rPr>
-                                    <w:t xml:space="preserve"> Carlos Emilio</w:t>
+                                    <w:t>Orellana Fantoni Carlos Emilio</w:t>
                                   </w:r>
                                   <w:r>
                                     <w:rPr>
@@ -1083,51 +1021,7 @@
                                       <w:lang w:val="es-ES"/>
                                     </w:rPr>
                                     <w:br/>
-                                    <w:t xml:space="preserve">Triviño </w:t>
-                                  </w:r>
-                                  <w:proofErr w:type="spellStart"/>
-                                  <w:r>
-                                    <w:rPr>
-                                      <w:rFonts w:ascii="Times New Roman" w:hAnsi="Times New Roman" w:cs="Times New Roman"/>
-                                      <w:color w:val="FFFFFF" w:themeColor="background1"/>
-                                      <w:sz w:val="28"/>
-                                      <w:szCs w:val="24"/>
-                                      <w:lang w:val="es-ES"/>
-                                    </w:rPr>
-                                    <w:t>Gomez</w:t>
-                                  </w:r>
-                                  <w:proofErr w:type="spellEnd"/>
-                                  <w:r>
-                                    <w:rPr>
-                                      <w:rFonts w:ascii="Times New Roman" w:hAnsi="Times New Roman" w:cs="Times New Roman"/>
-                                      <w:color w:val="FFFFFF" w:themeColor="background1"/>
-                                      <w:sz w:val="28"/>
-                                      <w:szCs w:val="24"/>
-                                      <w:lang w:val="es-ES"/>
-                                    </w:rPr>
-                                    <w:t xml:space="preserve"> </w:t>
-                                  </w:r>
-                                  <w:proofErr w:type="spellStart"/>
-                                  <w:r>
-                                    <w:rPr>
-                                      <w:rFonts w:ascii="Times New Roman" w:hAnsi="Times New Roman" w:cs="Times New Roman"/>
-                                      <w:color w:val="FFFFFF" w:themeColor="background1"/>
-                                      <w:sz w:val="28"/>
-                                      <w:szCs w:val="24"/>
-                                      <w:lang w:val="es-ES"/>
-                                    </w:rPr>
-                                    <w:t>Dario</w:t>
-                                  </w:r>
-                                  <w:proofErr w:type="spellEnd"/>
-                                  <w:r>
-                                    <w:rPr>
-                                      <w:rFonts w:ascii="Times New Roman" w:hAnsi="Times New Roman" w:cs="Times New Roman"/>
-                                      <w:color w:val="FFFFFF" w:themeColor="background1"/>
-                                      <w:sz w:val="28"/>
-                                      <w:szCs w:val="24"/>
-                                      <w:lang w:val="es-ES"/>
-                                    </w:rPr>
-                                    <w:t xml:space="preserve"> José</w:t>
+                                    <w:t>Triviño Gomez Dario José</w:t>
                                   </w:r>
                                 </w:p>
                                 <w:p>
@@ -2069,7 +1963,6 @@
         <w:jc w:val="both"/>
         <w:rPr>
           <w:rFonts w:ascii="Times New Roman" w:hAnsi="Times New Roman" w:cs="Times New Roman"/>
-          <w:sz w:val="28"/>
           <w:szCs w:val="28"/>
           <w:lang w:val="es-ES_tradnl"/>
         </w:rPr>
@@ -2077,16 +1970,24 @@
       <w:r>
         <w:rPr>
           <w:rFonts w:ascii="Times New Roman" w:hAnsi="Times New Roman" w:cs="Times New Roman"/>
-          <w:sz w:val="28"/>
           <w:szCs w:val="28"/>
           <w:lang w:val="es-ES_tradnl"/>
         </w:rPr>
-        <w:t xml:space="preserve">Para una empresa que se centra en la compra y venta de producto se </w:t>
+        <w:t>Para una empre</w:t>
+      </w:r>
+      <w:bookmarkStart w:id="0" w:name="_GoBack"/>
+      <w:bookmarkEnd w:id="0"/>
+      <w:r>
+        <w:rPr>
+          <w:rFonts w:ascii="Times New Roman" w:hAnsi="Times New Roman" w:cs="Times New Roman"/>
+          <w:szCs w:val="28"/>
+          <w:lang w:val="es-ES_tradnl"/>
+        </w:rPr>
+        <w:t xml:space="preserve">sa que se centra en la compra y venta de producto se </w:t>
       </w:r>
       <w:r>
         <w:rPr>
           <w:rFonts w:ascii="Times New Roman" w:hAnsi="Times New Roman" w:cs="Times New Roman"/>
-          <w:sz w:val="28"/>
           <w:szCs w:val="28"/>
           <w:lang w:val="es-ES_tradnl"/>
         </w:rPr>
@@ -2095,7 +1996,6 @@
       <w:r>
         <w:rPr>
           <w:rFonts w:ascii="Times New Roman" w:hAnsi="Times New Roman" w:cs="Times New Roman"/>
-          <w:sz w:val="28"/>
           <w:szCs w:val="28"/>
           <w:lang w:val="es-ES_tradnl"/>
         </w:rPr>
@@ -2104,7 +2004,6 @@
       <w:r>
         <w:rPr>
           <w:rFonts w:ascii="Times New Roman" w:hAnsi="Times New Roman" w:cs="Times New Roman"/>
-          <w:sz w:val="28"/>
           <w:szCs w:val="28"/>
           <w:lang w:val="es-ES_tradnl"/>
         </w:rPr>
@@ -2119,7 +2018,6 @@
         <w:jc w:val="both"/>
         <w:rPr>
           <w:rFonts w:ascii="Times New Roman" w:hAnsi="Times New Roman" w:cs="Times New Roman"/>
-          <w:sz w:val="28"/>
           <w:szCs w:val="28"/>
           <w:lang w:val="es-ES_tradnl"/>
         </w:rPr>
@@ -2127,7 +2025,6 @@
       <w:r>
         <w:rPr>
           <w:rFonts w:ascii="Times New Roman" w:hAnsi="Times New Roman" w:cs="Times New Roman"/>
-          <w:sz w:val="28"/>
           <w:szCs w:val="28"/>
           <w:lang w:val="es-ES_tradnl"/>
         </w:rPr>
@@ -2142,7 +2039,6 @@
         <w:jc w:val="both"/>
         <w:rPr>
           <w:rFonts w:ascii="Times New Roman" w:hAnsi="Times New Roman" w:cs="Times New Roman"/>
-          <w:sz w:val="28"/>
           <w:szCs w:val="28"/>
           <w:lang w:val="es-ES_tradnl"/>
         </w:rPr>
@@ -2150,7 +2046,6 @@
       <w:r>
         <w:rPr>
           <w:rFonts w:ascii="Times New Roman" w:hAnsi="Times New Roman" w:cs="Times New Roman"/>
-          <w:sz w:val="28"/>
           <w:szCs w:val="28"/>
           <w:lang w:val="es-ES_tradnl"/>
         </w:rPr>
@@ -2165,7 +2060,6 @@
         <w:jc w:val="both"/>
         <w:rPr>
           <w:rFonts w:ascii="Times New Roman" w:hAnsi="Times New Roman" w:cs="Times New Roman"/>
-          <w:sz w:val="28"/>
           <w:szCs w:val="28"/>
           <w:lang w:val="es-ES_tradnl"/>
         </w:rPr>
@@ -2173,14 +2067,11 @@
       <w:r>
         <w:rPr>
           <w:rFonts w:ascii="Times New Roman" w:hAnsi="Times New Roman" w:cs="Times New Roman"/>
-          <w:sz w:val="28"/>
           <w:szCs w:val="28"/>
           <w:lang w:val="es-ES_tradnl"/>
         </w:rPr>
         <w:t>Con el uso de herramientas de Diseño de Software como: Diagrama de Casos de Uso, Diagrama de Clases y Aspectos, y para la base de datos que puede funcionar tanto como local o remota un Diagrama de Entidad-Relación se espera obtener la mejor versión posible de dicho sistema.</w:t>
       </w:r>
-      <w:bookmarkStart w:id="0" w:name="_GoBack"/>
-      <w:bookmarkEnd w:id="0"/>
     </w:p>
     <w:p>
       <w:pPr>
@@ -2599,8 +2490,6 @@
     <w:p>
       <w:pPr>
         <w:pStyle w:val="Default"/>
-        <w:ind w:firstLine="708"/>
-        <w:jc w:val="center"/>
         <w:rPr>
           <w:rFonts w:ascii="Arial Narrow" w:hAnsi="Arial Narrow"/>
           <w:b/>
@@ -2609,324 +2498,6 @@
           <w:lang w:val="es-ES_tradnl"/>
         </w:rPr>
       </w:pPr>
-    </w:p>
-    <w:p>
-      <w:pPr>
-        <w:pStyle w:val="Default"/>
-        <w:ind w:firstLine="708"/>
-        <w:jc w:val="center"/>
-        <w:rPr>
-          <w:rFonts w:ascii="Arial Narrow" w:hAnsi="Arial Narrow"/>
-          <w:b/>
-          <w:sz w:val="18"/>
-          <w:szCs w:val="18"/>
-          <w:lang w:val="es-ES_tradnl"/>
-        </w:rPr>
-      </w:pPr>
-    </w:p>
-    <w:p>
-      <w:pPr>
-        <w:pStyle w:val="Default"/>
-        <w:ind w:firstLine="708"/>
-        <w:jc w:val="center"/>
-        <w:rPr>
-          <w:rFonts w:ascii="Arial Narrow" w:hAnsi="Arial Narrow"/>
-          <w:b/>
-          <w:sz w:val="18"/>
-          <w:szCs w:val="18"/>
-          <w:lang w:val="es-ES_tradnl"/>
-        </w:rPr>
-      </w:pPr>
-    </w:p>
-    <w:p>
-      <w:pPr>
-        <w:pStyle w:val="Default"/>
-        <w:ind w:firstLine="708"/>
-        <w:jc w:val="center"/>
-        <w:rPr>
-          <w:rFonts w:ascii="Arial Narrow" w:hAnsi="Arial Narrow"/>
-          <w:b/>
-          <w:sz w:val="18"/>
-          <w:szCs w:val="18"/>
-          <w:lang w:val="es-ES_tradnl"/>
-        </w:rPr>
-      </w:pPr>
-    </w:p>
-    <w:p>
-      <w:pPr>
-        <w:pStyle w:val="Default"/>
-        <w:ind w:firstLine="708"/>
-        <w:jc w:val="center"/>
-        <w:rPr>
-          <w:rFonts w:ascii="Arial Narrow" w:hAnsi="Arial Narrow"/>
-          <w:b/>
-          <w:sz w:val="18"/>
-          <w:szCs w:val="18"/>
-          <w:lang w:val="es-ES_tradnl"/>
-        </w:rPr>
-      </w:pPr>
-    </w:p>
-    <w:p>
-      <w:pPr>
-        <w:pStyle w:val="Default"/>
-        <w:rPr>
-          <w:rFonts w:ascii="Arial Narrow" w:hAnsi="Arial Narrow"/>
-          <w:b/>
-          <w:sz w:val="18"/>
-          <w:szCs w:val="18"/>
-          <w:lang w:val="es-ES_tradnl"/>
-        </w:rPr>
-      </w:pPr>
-    </w:p>
-    <w:p>
-      <w:pPr>
-        <w:pStyle w:val="Default"/>
-        <w:ind w:firstLine="708"/>
-        <w:jc w:val="center"/>
-        <w:rPr>
-          <w:rFonts w:ascii="Arial Narrow" w:hAnsi="Arial Narrow"/>
-          <w:b/>
-          <w:sz w:val="18"/>
-          <w:szCs w:val="18"/>
-          <w:lang w:val="es-ES_tradnl"/>
-        </w:rPr>
-      </w:pPr>
-    </w:p>
-    <w:p>
-      <w:pPr>
-        <w:pStyle w:val="Default"/>
-        <w:ind w:firstLine="708"/>
-        <w:jc w:val="center"/>
-        <w:rPr>
-          <w:rFonts w:ascii="Arial Narrow" w:hAnsi="Arial Narrow"/>
-          <w:b/>
-          <w:sz w:val="18"/>
-          <w:szCs w:val="18"/>
-          <w:lang w:val="es-ES_tradnl"/>
-        </w:rPr>
-      </w:pPr>
-    </w:p>
-    <w:p>
-      <w:pPr>
-        <w:pStyle w:val="Default"/>
-        <w:ind w:firstLine="708"/>
-        <w:jc w:val="center"/>
-        <w:rPr>
-          <w:rFonts w:ascii="Arial Narrow" w:hAnsi="Arial Narrow"/>
-          <w:b/>
-          <w:sz w:val="18"/>
-          <w:szCs w:val="18"/>
-          <w:lang w:val="es-ES_tradnl"/>
-        </w:rPr>
-      </w:pPr>
-    </w:p>
-    <w:p>
-      <w:pPr>
-        <w:pStyle w:val="Default"/>
-        <w:ind w:firstLine="708"/>
-        <w:jc w:val="center"/>
-        <w:rPr>
-          <w:rFonts w:ascii="Arial Narrow" w:hAnsi="Arial Narrow"/>
-          <w:b/>
-          <w:sz w:val="18"/>
-          <w:szCs w:val="18"/>
-          <w:lang w:val="es-ES_tradnl"/>
-        </w:rPr>
-      </w:pPr>
-    </w:p>
-    <w:p>
-      <w:pPr>
-        <w:pStyle w:val="Default"/>
-        <w:rPr>
-          <w:rFonts w:ascii="Arial Narrow" w:hAnsi="Arial Narrow"/>
-          <w:b/>
-          <w:sz w:val="18"/>
-          <w:szCs w:val="18"/>
-          <w:lang w:val="es-ES_tradnl"/>
-        </w:rPr>
-      </w:pPr>
-    </w:p>
-    <w:p>
-      <w:pPr>
-        <w:rPr>
-          <w:lang w:val="es-ES_tradnl"/>
-        </w:rPr>
-      </w:pPr>
-      <w:r>
-        <w:rPr>
-          <w:rStyle w:val="Ttulo1Car"/>
-          <w:lang w:val="es-EC"/>
-        </w:rPr>
-        <w:t>Entregables</w:t>
-      </w:r>
-      <w:r>
-        <w:rPr>
-          <w:rStyle w:val="Ttulo1Car"/>
-          <w:lang w:val="es-EC"/>
-        </w:rPr>
-        <w:t xml:space="preserve"> en un archivo ZIP o RAR</w:t>
-      </w:r>
-      <w:r>
-        <w:rPr>
-          <w:rStyle w:val="Ttulo1Car"/>
-          <w:lang w:val="es-EC"/>
-        </w:rPr>
-        <w:t>:</w:t>
-      </w:r>
-    </w:p>
-    <w:p>
-      <w:pPr>
-        <w:pStyle w:val="Prrafodelista"/>
-        <w:numPr>
-          <w:ilvl w:val="0"/>
-          <w:numId w:val="1"/>
-        </w:numPr>
-        <w:rPr>
-          <w:lang w:val="es-ES_tradnl"/>
-        </w:rPr>
-      </w:pPr>
-      <w:r>
-        <w:rPr>
-          <w:lang w:val="es-ES_tradnl"/>
-        </w:rPr>
-        <w:t>Un documento .</w:t>
-      </w:r>
-      <w:proofErr w:type="spellStart"/>
-      <w:r>
-        <w:rPr>
-          <w:lang w:val="es-ES_tradnl"/>
-        </w:rPr>
-        <w:t>docx</w:t>
-      </w:r>
-      <w:proofErr w:type="spellEnd"/>
-      <w:r>
-        <w:rPr>
-          <w:lang w:val="es-ES_tradnl"/>
-        </w:rPr>
-        <w:t xml:space="preserve"> con lo siguiente:</w:t>
-      </w:r>
-    </w:p>
-    <w:p>
-      <w:pPr>
-        <w:pStyle w:val="Prrafodelista"/>
-        <w:numPr>
-          <w:ilvl w:val="1"/>
-          <w:numId w:val="1"/>
-        </w:numPr>
-        <w:rPr>
-          <w:lang w:val="es-ES_tradnl"/>
-        </w:rPr>
-      </w:pPr>
-      <w:r>
-        <w:rPr>
-          <w:lang w:val="es-ES_tradnl"/>
-        </w:rPr>
-        <w:t>5%. Caratula, descripción de su propuesta.</w:t>
-      </w:r>
-    </w:p>
-    <w:p>
-      <w:pPr>
-        <w:pStyle w:val="Prrafodelista"/>
-        <w:numPr>
-          <w:ilvl w:val="1"/>
-          <w:numId w:val="1"/>
-        </w:numPr>
-        <w:rPr>
-          <w:lang w:val="es-ES_tradnl"/>
-        </w:rPr>
-      </w:pPr>
-      <w:r>
-        <w:rPr>
-          <w:lang w:val="es-ES_tradnl"/>
-        </w:rPr>
-        <w:t>35%. Diagrama de Casos de Uso con su documentación.</w:t>
-      </w:r>
-    </w:p>
-    <w:p>
-      <w:pPr>
-        <w:pStyle w:val="Prrafodelista"/>
-        <w:numPr>
-          <w:ilvl w:val="1"/>
-          <w:numId w:val="1"/>
-        </w:numPr>
-        <w:rPr>
-          <w:lang w:val="es-ES_tradnl"/>
-        </w:rPr>
-      </w:pPr>
-      <w:r>
-        <w:rPr>
-          <w:lang w:val="es-ES_tradnl"/>
-        </w:rPr>
-        <w:t>30%. Diagrama de Clases y Aspectos.</w:t>
-      </w:r>
-    </w:p>
-    <w:p>
-      <w:pPr>
-        <w:pStyle w:val="Prrafodelista"/>
-        <w:numPr>
-          <w:ilvl w:val="1"/>
-          <w:numId w:val="1"/>
-        </w:numPr>
-        <w:rPr>
-          <w:lang w:val="es-ES_tradnl"/>
-        </w:rPr>
-      </w:pPr>
-      <w:r>
-        <w:rPr>
-          <w:lang w:val="es-ES_tradnl"/>
-        </w:rPr>
-        <w:t>20%. Cinco diagramas de Secuencias.</w:t>
-      </w:r>
-    </w:p>
-    <w:p>
-      <w:pPr>
-        <w:pStyle w:val="Prrafodelista"/>
-        <w:numPr>
-          <w:ilvl w:val="1"/>
-          <w:numId w:val="1"/>
-        </w:numPr>
-        <w:rPr>
-          <w:lang w:val="es-ES_tradnl"/>
-        </w:rPr>
-      </w:pPr>
-      <w:r>
-        <w:rPr>
-          <w:lang w:val="es-ES_tradnl"/>
-        </w:rPr>
-        <w:t>10%. Diagrama Entidad Relación del modelo lógico de la base de datos</w:t>
-      </w:r>
-    </w:p>
-    <w:p>
-      <w:pPr>
-        <w:rPr>
-          <w:lang w:val="es-ES_tradnl"/>
-        </w:rPr>
-      </w:pPr>
-    </w:p>
-    <w:p>
-      <w:pPr>
-        <w:rPr>
-          <w:lang w:val="es-ES_tradnl"/>
-        </w:rPr>
-      </w:pPr>
-    </w:p>
-    <w:p>
-      <w:pPr>
-        <w:pStyle w:val="Prrafodelista"/>
-        <w:numPr>
-          <w:ilvl w:val="0"/>
-          <w:numId w:val="1"/>
-        </w:numPr>
-        <w:rPr>
-          <w:lang w:val="es-ES_tradnl"/>
-        </w:rPr>
-      </w:pPr>
-      <w:r>
-        <w:rPr>
-          <w:lang w:val="es-ES_tradnl"/>
-        </w:rPr>
-        <w:t>Diagramas UML con buena resolución en formato PNG o PDF.</w:t>
-      </w:r>
     </w:p>
     <w:p>
       <w:pPr>
@@ -3147,7 +2718,6 @@
                 <w:rFonts w:ascii="Times New Roman" w:hAnsi="Times New Roman" w:cs="Times New Roman"/>
               </w:rPr>
             </w:pPr>
-            <w:proofErr w:type="spellStart"/>
             <w:r>
               <w:rPr>
                 <w:rStyle w:val="Textoennegrita"/>
@@ -3155,7 +2725,6 @@
               </w:rPr>
               <w:t>Titulo</w:t>
             </w:r>
-            <w:proofErr w:type="spellEnd"/>
           </w:p>
         </w:tc>
         <w:tc>
@@ -3173,30 +2742,8 @@
               <w:rPr>
                 <w:rFonts w:ascii="Times New Roman" w:hAnsi="Times New Roman" w:cs="Times New Roman"/>
               </w:rPr>
-              <w:t xml:space="preserve">Registrar </w:t>
-            </w:r>
-            <w:proofErr w:type="spellStart"/>
-            <w:r>
-              <w:rPr>
-                <w:rFonts w:ascii="Times New Roman" w:hAnsi="Times New Roman" w:cs="Times New Roman"/>
-              </w:rPr>
-              <w:t>envío</w:t>
-            </w:r>
-            <w:proofErr w:type="spellEnd"/>
-            <w:r>
-              <w:rPr>
-                <w:rFonts w:ascii="Times New Roman" w:hAnsi="Times New Roman" w:cs="Times New Roman"/>
-              </w:rPr>
-              <w:t xml:space="preserve"> a </w:t>
-            </w:r>
-            <w:proofErr w:type="spellStart"/>
-            <w:r>
-              <w:rPr>
-                <w:rFonts w:ascii="Times New Roman" w:hAnsi="Times New Roman" w:cs="Times New Roman"/>
-              </w:rPr>
-              <w:t>domicilio</w:t>
-            </w:r>
-            <w:proofErr w:type="spellEnd"/>
+              <w:t>Registrar envío a domicilio</w:t>
+            </w:r>
           </w:p>
         </w:tc>
       </w:tr>
@@ -3213,7 +2760,6 @@
                 <w:rFonts w:ascii="Times New Roman" w:hAnsi="Times New Roman" w:cs="Times New Roman"/>
               </w:rPr>
             </w:pPr>
-            <w:proofErr w:type="spellStart"/>
             <w:r>
               <w:rPr>
                 <w:rStyle w:val="Textoennegrita"/>
@@ -3221,7 +2767,6 @@
               </w:rPr>
               <w:t>Autor</w:t>
             </w:r>
-            <w:proofErr w:type="spellEnd"/>
           </w:p>
         </w:tc>
         <w:tc>
@@ -3235,19 +2780,11 @@
                 <w:rFonts w:ascii="Times New Roman" w:hAnsi="Times New Roman" w:cs="Times New Roman"/>
               </w:rPr>
             </w:pPr>
-            <w:proofErr w:type="spellStart"/>
-            <w:r>
-              <w:rPr>
-                <w:rFonts w:ascii="Times New Roman" w:hAnsi="Times New Roman" w:cs="Times New Roman"/>
-              </w:rPr>
-              <w:t>Grupo</w:t>
-            </w:r>
-            <w:proofErr w:type="spellEnd"/>
-            <w:r>
-              <w:rPr>
-                <w:rFonts w:ascii="Times New Roman" w:hAnsi="Times New Roman" w:cs="Times New Roman"/>
-              </w:rPr>
-              <w:t xml:space="preserve"> 7</w:t>
+            <w:r>
+              <w:rPr>
+                <w:rFonts w:ascii="Times New Roman" w:hAnsi="Times New Roman" w:cs="Times New Roman"/>
+              </w:rPr>
+              <w:t>Grupo 7</w:t>
             </w:r>
           </w:p>
         </w:tc>
@@ -3312,17 +2849,8 @@
                 <w:rStyle w:val="Textoennegrita"/>
                 <w:rFonts w:ascii="Times New Roman" w:hAnsi="Times New Roman" w:cs="Times New Roman"/>
               </w:rPr>
-              <w:t xml:space="preserve">Actor </w:t>
-            </w:r>
-            <w:proofErr w:type="spellStart"/>
-            <w:r>
-              <w:rPr>
-                <w:rStyle w:val="Textoennegrita"/>
-                <w:rFonts w:ascii="Times New Roman" w:hAnsi="Times New Roman" w:cs="Times New Roman"/>
-              </w:rPr>
-              <w:t>secundario</w:t>
-            </w:r>
-            <w:proofErr w:type="spellEnd"/>
+              <w:t>Actor secundario</w:t>
+            </w:r>
           </w:p>
         </w:tc>
         <w:tc>
@@ -3352,7 +2880,6 @@
                 <w:rFonts w:ascii="Times New Roman" w:hAnsi="Times New Roman" w:cs="Times New Roman"/>
               </w:rPr>
             </w:pPr>
-            <w:proofErr w:type="spellStart"/>
             <w:r>
               <w:rPr>
                 <w:rStyle w:val="Textoennegrita"/>
@@ -3360,7 +2887,6 @@
               </w:rPr>
               <w:t>Usa</w:t>
             </w:r>
-            <w:proofErr w:type="spellEnd"/>
           </w:p>
         </w:tc>
         <w:tc>
@@ -3390,7 +2916,6 @@
                 <w:rFonts w:ascii="Times New Roman" w:hAnsi="Times New Roman" w:cs="Times New Roman"/>
               </w:rPr>
             </w:pPr>
-            <w:proofErr w:type="spellStart"/>
             <w:r>
               <w:rPr>
                 <w:rStyle w:val="Textoennegrita"/>
@@ -3398,7 +2923,6 @@
               </w:rPr>
               <w:t>Extiende</w:t>
             </w:r>
-            <w:proofErr w:type="spellEnd"/>
           </w:p>
         </w:tc>
         <w:tc>
@@ -3436,7 +2960,6 @@
                 <w:rFonts w:ascii="Times New Roman" w:hAnsi="Times New Roman" w:cs="Times New Roman"/>
               </w:rPr>
             </w:pPr>
-            <w:proofErr w:type="spellStart"/>
             <w:r>
               <w:rPr>
                 <w:rStyle w:val="Textoennegrita"/>
@@ -3444,7 +2967,6 @@
               </w:rPr>
               <w:t>Descripción</w:t>
             </w:r>
-            <w:proofErr w:type="spellEnd"/>
           </w:p>
         </w:tc>
         <w:tc>
@@ -3486,21 +3008,12 @@
                 <w:rFonts w:ascii="Times New Roman" w:hAnsi="Times New Roman" w:cs="Times New Roman"/>
               </w:rPr>
             </w:pPr>
-            <w:proofErr w:type="spellStart"/>
-            <w:r>
-              <w:rPr>
-                <w:rStyle w:val="Textoennegrita"/>
-                <w:rFonts w:ascii="Times New Roman" w:hAnsi="Times New Roman" w:cs="Times New Roman"/>
-              </w:rPr>
-              <w:t>Precondición</w:t>
-            </w:r>
-            <w:proofErr w:type="spellEnd"/>
-            <w:r>
-              <w:rPr>
-                <w:rStyle w:val="Textoennegrita"/>
-                <w:rFonts w:ascii="Times New Roman" w:hAnsi="Times New Roman" w:cs="Times New Roman"/>
-              </w:rPr>
-              <w:t xml:space="preserve"> </w:t>
+            <w:r>
+              <w:rPr>
+                <w:rStyle w:val="Textoennegrita"/>
+                <w:rFonts w:ascii="Times New Roman" w:hAnsi="Times New Roman" w:cs="Times New Roman"/>
+              </w:rPr>
+              <w:t xml:space="preserve">Precondición </w:t>
             </w:r>
           </w:p>
         </w:tc>
@@ -3550,21 +3063,12 @@
                 <w:rFonts w:ascii="Times New Roman" w:hAnsi="Times New Roman" w:cs="Times New Roman"/>
               </w:rPr>
             </w:pPr>
-            <w:proofErr w:type="spellStart"/>
-            <w:r>
-              <w:rPr>
-                <w:rStyle w:val="Textoennegrita"/>
-                <w:rFonts w:ascii="Times New Roman" w:hAnsi="Times New Roman" w:cs="Times New Roman"/>
-              </w:rPr>
-              <w:t>Secuencia</w:t>
-            </w:r>
-            <w:proofErr w:type="spellEnd"/>
-            <w:r>
-              <w:rPr>
-                <w:rStyle w:val="Textoennegrita"/>
-                <w:rFonts w:ascii="Times New Roman" w:hAnsi="Times New Roman" w:cs="Times New Roman"/>
-              </w:rPr>
-              <w:t xml:space="preserve"> normal</w:t>
+            <w:r>
+              <w:rPr>
+                <w:rStyle w:val="Textoennegrita"/>
+                <w:rFonts w:ascii="Times New Roman" w:hAnsi="Times New Roman" w:cs="Times New Roman"/>
+              </w:rPr>
+              <w:t>Secuencia normal</w:t>
             </w:r>
           </w:p>
         </w:tc>
@@ -3756,31 +3260,13 @@
                 <w:rFonts w:ascii="Times New Roman" w:hAnsi="Times New Roman" w:cs="Times New Roman"/>
               </w:rPr>
             </w:pPr>
-            <w:proofErr w:type="spellStart"/>
-            <w:r>
-              <w:rPr>
-                <w:rStyle w:val="Textoennegrita"/>
-                <w:rFonts w:ascii="Times New Roman" w:hAnsi="Times New Roman" w:cs="Times New Roman"/>
-              </w:rPr>
-              <w:t>Secuencia</w:t>
-            </w:r>
-            <w:proofErr w:type="spellEnd"/>
-            <w:r>
-              <w:rPr>
-                <w:rStyle w:val="Textoennegrita"/>
-                <w:rFonts w:ascii="Times New Roman" w:hAnsi="Times New Roman" w:cs="Times New Roman"/>
-              </w:rPr>
-              <w:t xml:space="preserve"> </w:t>
-            </w:r>
-            <w:proofErr w:type="spellStart"/>
-            <w:r>
-              <w:rPr>
-                <w:rStyle w:val="Textoennegrita"/>
-                <w:rFonts w:ascii="Times New Roman" w:hAnsi="Times New Roman" w:cs="Times New Roman"/>
-              </w:rPr>
-              <w:t>alternativa</w:t>
-            </w:r>
-            <w:proofErr w:type="spellEnd"/>
+            <w:r>
+              <w:rPr>
+                <w:rStyle w:val="Textoennegrita"/>
+                <w:rFonts w:ascii="Times New Roman" w:hAnsi="Times New Roman" w:cs="Times New Roman"/>
+              </w:rPr>
+              <w:t>Secuencia alternativa</w:t>
+            </w:r>
           </w:p>
         </w:tc>
         <w:tc>
@@ -3970,7 +3456,6 @@
                 <w:rFonts w:ascii="Times New Roman" w:hAnsi="Times New Roman" w:cs="Times New Roman"/>
               </w:rPr>
             </w:pPr>
-            <w:proofErr w:type="spellStart"/>
             <w:r>
               <w:rPr>
                 <w:rStyle w:val="Textoennegrita"/>
@@ -3978,7 +3463,6 @@
               </w:rPr>
               <w:t>Postcondición</w:t>
             </w:r>
-            <w:proofErr w:type="spellEnd"/>
           </w:p>
         </w:tc>
         <w:tc>
@@ -4232,7 +3716,6 @@
                 <w:rFonts w:ascii="Times New Roman" w:hAnsi="Times New Roman" w:cs="Times New Roman"/>
               </w:rPr>
             </w:pPr>
-            <w:proofErr w:type="spellStart"/>
             <w:r>
               <w:rPr>
                 <w:rStyle w:val="Textoennegrita"/>
@@ -4240,7 +3723,6 @@
               </w:rPr>
               <w:t>Titulo</w:t>
             </w:r>
-            <w:proofErr w:type="spellEnd"/>
           </w:p>
         </w:tc>
         <w:tc>
@@ -4280,7 +3762,6 @@
                 <w:rFonts w:ascii="Times New Roman" w:hAnsi="Times New Roman" w:cs="Times New Roman"/>
               </w:rPr>
             </w:pPr>
-            <w:proofErr w:type="spellStart"/>
             <w:r>
               <w:rPr>
                 <w:rStyle w:val="Textoennegrita"/>
@@ -4288,7 +3769,6 @@
               </w:rPr>
               <w:t>Autor</w:t>
             </w:r>
-            <w:proofErr w:type="spellEnd"/>
           </w:p>
         </w:tc>
         <w:tc>
@@ -4303,19 +3783,11 @@
                 <w:rFonts w:ascii="Times New Roman" w:hAnsi="Times New Roman" w:cs="Times New Roman"/>
               </w:rPr>
             </w:pPr>
-            <w:proofErr w:type="spellStart"/>
-            <w:r>
-              <w:rPr>
-                <w:rFonts w:ascii="Times New Roman" w:hAnsi="Times New Roman" w:cs="Times New Roman"/>
-              </w:rPr>
-              <w:t>Grupo</w:t>
-            </w:r>
-            <w:proofErr w:type="spellEnd"/>
-            <w:r>
-              <w:rPr>
-                <w:rFonts w:ascii="Times New Roman" w:hAnsi="Times New Roman" w:cs="Times New Roman"/>
-              </w:rPr>
-              <w:t xml:space="preserve"> 7</w:t>
+            <w:r>
+              <w:rPr>
+                <w:rFonts w:ascii="Times New Roman" w:hAnsi="Times New Roman" w:cs="Times New Roman"/>
+              </w:rPr>
+              <w:t>Grupo 7</w:t>
             </w:r>
           </w:p>
         </w:tc>
@@ -4383,17 +3855,8 @@
                 <w:rStyle w:val="Textoennegrita"/>
                 <w:rFonts w:ascii="Times New Roman" w:hAnsi="Times New Roman" w:cs="Times New Roman"/>
               </w:rPr>
-              <w:t xml:space="preserve">Actor </w:t>
-            </w:r>
-            <w:proofErr w:type="spellStart"/>
-            <w:r>
-              <w:rPr>
-                <w:rStyle w:val="Textoennegrita"/>
-                <w:rFonts w:ascii="Times New Roman" w:hAnsi="Times New Roman" w:cs="Times New Roman"/>
-              </w:rPr>
-              <w:t>secundario</w:t>
-            </w:r>
-            <w:proofErr w:type="spellEnd"/>
+              <w:t>Actor secundario</w:t>
+            </w:r>
           </w:p>
         </w:tc>
         <w:tc>
@@ -4425,7 +3888,6 @@
                 <w:rFonts w:ascii="Times New Roman" w:hAnsi="Times New Roman" w:cs="Times New Roman"/>
               </w:rPr>
             </w:pPr>
-            <w:proofErr w:type="spellStart"/>
             <w:r>
               <w:rPr>
                 <w:rStyle w:val="Textoennegrita"/>
@@ -4433,7 +3895,6 @@
               </w:rPr>
               <w:t>Usa</w:t>
             </w:r>
-            <w:proofErr w:type="spellEnd"/>
           </w:p>
         </w:tc>
         <w:tc>
@@ -4465,7 +3926,6 @@
                 <w:rFonts w:ascii="Times New Roman" w:hAnsi="Times New Roman" w:cs="Times New Roman"/>
               </w:rPr>
             </w:pPr>
-            <w:proofErr w:type="spellStart"/>
             <w:r>
               <w:rPr>
                 <w:rStyle w:val="Textoennegrita"/>
@@ -4473,7 +3933,6 @@
               </w:rPr>
               <w:t>Extiende</w:t>
             </w:r>
-            <w:proofErr w:type="spellEnd"/>
           </w:p>
         </w:tc>
         <w:tc>
@@ -4513,7 +3972,6 @@
                 <w:rFonts w:ascii="Times New Roman" w:hAnsi="Times New Roman" w:cs="Times New Roman"/>
               </w:rPr>
             </w:pPr>
-            <w:proofErr w:type="spellStart"/>
             <w:r>
               <w:rPr>
                 <w:rStyle w:val="Textoennegrita"/>
@@ -4521,7 +3979,6 @@
               </w:rPr>
               <w:t>Descripción</w:t>
             </w:r>
-            <w:proofErr w:type="spellEnd"/>
           </w:p>
         </w:tc>
         <w:tc>
@@ -4564,21 +4021,12 @@
                 <w:rFonts w:ascii="Times New Roman" w:hAnsi="Times New Roman" w:cs="Times New Roman"/>
               </w:rPr>
             </w:pPr>
-            <w:proofErr w:type="spellStart"/>
-            <w:r>
-              <w:rPr>
-                <w:rStyle w:val="Textoennegrita"/>
-                <w:rFonts w:ascii="Times New Roman" w:hAnsi="Times New Roman" w:cs="Times New Roman"/>
-              </w:rPr>
-              <w:t>Precondición</w:t>
-            </w:r>
-            <w:proofErr w:type="spellEnd"/>
-            <w:r>
-              <w:rPr>
-                <w:rStyle w:val="Textoennegrita"/>
-                <w:rFonts w:ascii="Times New Roman" w:hAnsi="Times New Roman" w:cs="Times New Roman"/>
-              </w:rPr>
-              <w:t xml:space="preserve"> </w:t>
+            <w:r>
+              <w:rPr>
+                <w:rStyle w:val="Textoennegrita"/>
+                <w:rFonts w:ascii="Times New Roman" w:hAnsi="Times New Roman" w:cs="Times New Roman"/>
+              </w:rPr>
+              <w:t xml:space="preserve">Precondición </w:t>
             </w:r>
           </w:p>
         </w:tc>
@@ -4622,21 +4070,12 @@
                 <w:rFonts w:ascii="Times New Roman" w:hAnsi="Times New Roman" w:cs="Times New Roman"/>
               </w:rPr>
             </w:pPr>
-            <w:proofErr w:type="spellStart"/>
-            <w:r>
-              <w:rPr>
-                <w:rStyle w:val="Textoennegrita"/>
-                <w:rFonts w:ascii="Times New Roman" w:hAnsi="Times New Roman" w:cs="Times New Roman"/>
-              </w:rPr>
-              <w:t>Secuencia</w:t>
-            </w:r>
-            <w:proofErr w:type="spellEnd"/>
-            <w:r>
-              <w:rPr>
-                <w:rStyle w:val="Textoennegrita"/>
-                <w:rFonts w:ascii="Times New Roman" w:hAnsi="Times New Roman" w:cs="Times New Roman"/>
-              </w:rPr>
-              <w:t xml:space="preserve"> normal</w:t>
+            <w:r>
+              <w:rPr>
+                <w:rStyle w:val="Textoennegrita"/>
+                <w:rFonts w:ascii="Times New Roman" w:hAnsi="Times New Roman" w:cs="Times New Roman"/>
+              </w:rPr>
+              <w:t>Secuencia normal</w:t>
             </w:r>
           </w:p>
         </w:tc>
@@ -4802,31 +4241,13 @@
                 <w:rFonts w:ascii="Times New Roman" w:hAnsi="Times New Roman" w:cs="Times New Roman"/>
               </w:rPr>
             </w:pPr>
-            <w:proofErr w:type="spellStart"/>
-            <w:r>
-              <w:rPr>
-                <w:rStyle w:val="Textoennegrita"/>
-                <w:rFonts w:ascii="Times New Roman" w:hAnsi="Times New Roman" w:cs="Times New Roman"/>
-              </w:rPr>
-              <w:t>Secuencia</w:t>
-            </w:r>
-            <w:proofErr w:type="spellEnd"/>
-            <w:r>
-              <w:rPr>
-                <w:rStyle w:val="Textoennegrita"/>
-                <w:rFonts w:ascii="Times New Roman" w:hAnsi="Times New Roman" w:cs="Times New Roman"/>
-              </w:rPr>
-              <w:t xml:space="preserve"> </w:t>
-            </w:r>
-            <w:proofErr w:type="spellStart"/>
-            <w:r>
-              <w:rPr>
-                <w:rStyle w:val="Textoennegrita"/>
-                <w:rFonts w:ascii="Times New Roman" w:hAnsi="Times New Roman" w:cs="Times New Roman"/>
-              </w:rPr>
-              <w:t>alternativa</w:t>
-            </w:r>
-            <w:proofErr w:type="spellEnd"/>
+            <w:r>
+              <w:rPr>
+                <w:rStyle w:val="Textoennegrita"/>
+                <w:rFonts w:ascii="Times New Roman" w:hAnsi="Times New Roman" w:cs="Times New Roman"/>
+              </w:rPr>
+              <w:t>Secuencia alternativa</w:t>
+            </w:r>
           </w:p>
         </w:tc>
         <w:tc>
@@ -4972,7 +4393,6 @@
                 <w:rFonts w:ascii="Times New Roman" w:hAnsi="Times New Roman" w:cs="Times New Roman"/>
               </w:rPr>
             </w:pPr>
-            <w:proofErr w:type="spellStart"/>
             <w:r>
               <w:rPr>
                 <w:rStyle w:val="Textoennegrita"/>
@@ -4980,7 +4400,6 @@
               </w:rPr>
               <w:t>Postcondición</w:t>
             </w:r>
-            <w:proofErr w:type="spellEnd"/>
           </w:p>
         </w:tc>
         <w:tc>
@@ -5216,7 +4635,6 @@
                 <w:rFonts w:ascii="Times New Roman" w:hAnsi="Times New Roman" w:cs="Times New Roman"/>
               </w:rPr>
             </w:pPr>
-            <w:proofErr w:type="spellStart"/>
             <w:r>
               <w:rPr>
                 <w:rStyle w:val="Textoennegrita"/>
@@ -5224,7 +4642,6 @@
               </w:rPr>
               <w:t>Titulo</w:t>
             </w:r>
-            <w:proofErr w:type="spellEnd"/>
           </w:p>
         </w:tc>
         <w:tc>
@@ -5238,33 +4655,11 @@
                 <w:rFonts w:ascii="Times New Roman" w:hAnsi="Times New Roman" w:cs="Times New Roman"/>
               </w:rPr>
             </w:pPr>
-            <w:proofErr w:type="spellStart"/>
-            <w:r>
-              <w:rPr>
-                <w:rFonts w:ascii="Times New Roman" w:hAnsi="Times New Roman" w:cs="Times New Roman"/>
-              </w:rPr>
-              <w:t>Registro</w:t>
-            </w:r>
-            <w:proofErr w:type="spellEnd"/>
-            <w:r>
-              <w:rPr>
-                <w:rFonts w:ascii="Times New Roman" w:hAnsi="Times New Roman" w:cs="Times New Roman"/>
-              </w:rPr>
-              <w:t xml:space="preserve"> de </w:t>
-            </w:r>
-            <w:proofErr w:type="spellStart"/>
-            <w:r>
-              <w:rPr>
-                <w:rFonts w:ascii="Times New Roman" w:hAnsi="Times New Roman" w:cs="Times New Roman"/>
-              </w:rPr>
-              <w:t>envío</w:t>
-            </w:r>
-            <w:proofErr w:type="spellEnd"/>
-            <w:r>
-              <w:rPr>
-                <w:rFonts w:ascii="Times New Roman" w:hAnsi="Times New Roman" w:cs="Times New Roman"/>
-              </w:rPr>
-              <w:t xml:space="preserve"> </w:t>
+            <w:r>
+              <w:rPr>
+                <w:rFonts w:ascii="Times New Roman" w:hAnsi="Times New Roman" w:cs="Times New Roman"/>
+              </w:rPr>
+              <w:t xml:space="preserve">Registro de envío </w:t>
             </w:r>
           </w:p>
         </w:tc>
@@ -5282,7 +4677,6 @@
                 <w:rFonts w:ascii="Times New Roman" w:hAnsi="Times New Roman" w:cs="Times New Roman"/>
               </w:rPr>
             </w:pPr>
-            <w:proofErr w:type="spellStart"/>
             <w:r>
               <w:rPr>
                 <w:rStyle w:val="Textoennegrita"/>
@@ -5290,7 +4684,6 @@
               </w:rPr>
               <w:t>Autor</w:t>
             </w:r>
-            <w:proofErr w:type="spellEnd"/>
           </w:p>
         </w:tc>
         <w:tc>
@@ -5304,19 +4697,11 @@
                 <w:rFonts w:ascii="Times New Roman" w:hAnsi="Times New Roman" w:cs="Times New Roman"/>
               </w:rPr>
             </w:pPr>
-            <w:proofErr w:type="spellStart"/>
-            <w:r>
-              <w:rPr>
-                <w:rFonts w:ascii="Times New Roman" w:hAnsi="Times New Roman" w:cs="Times New Roman"/>
-              </w:rPr>
-              <w:t>Grupo</w:t>
-            </w:r>
-            <w:proofErr w:type="spellEnd"/>
-            <w:r>
-              <w:rPr>
-                <w:rFonts w:ascii="Times New Roman" w:hAnsi="Times New Roman" w:cs="Times New Roman"/>
-              </w:rPr>
-              <w:t xml:space="preserve"> 7</w:t>
+            <w:r>
+              <w:rPr>
+                <w:rFonts w:ascii="Times New Roman" w:hAnsi="Times New Roman" w:cs="Times New Roman"/>
+              </w:rPr>
+              <w:t>Grupo 7</w:t>
             </w:r>
           </w:p>
         </w:tc>
@@ -5381,17 +4766,8 @@
                 <w:rStyle w:val="Textoennegrita"/>
                 <w:rFonts w:ascii="Times New Roman" w:hAnsi="Times New Roman" w:cs="Times New Roman"/>
               </w:rPr>
-              <w:t xml:space="preserve">Actor </w:t>
-            </w:r>
-            <w:proofErr w:type="spellStart"/>
-            <w:r>
-              <w:rPr>
-                <w:rStyle w:val="Textoennegrita"/>
-                <w:rFonts w:ascii="Times New Roman" w:hAnsi="Times New Roman" w:cs="Times New Roman"/>
-              </w:rPr>
-              <w:t>secundario</w:t>
-            </w:r>
-            <w:proofErr w:type="spellEnd"/>
+              <w:t>Actor secundario</w:t>
+            </w:r>
           </w:p>
         </w:tc>
         <w:tc>
@@ -5421,7 +4797,6 @@
                 <w:rFonts w:ascii="Times New Roman" w:hAnsi="Times New Roman" w:cs="Times New Roman"/>
               </w:rPr>
             </w:pPr>
-            <w:proofErr w:type="spellStart"/>
             <w:r>
               <w:rPr>
                 <w:rStyle w:val="Textoennegrita"/>
@@ -5429,7 +4804,6 @@
               </w:rPr>
               <w:t>Usa</w:t>
             </w:r>
-            <w:proofErr w:type="spellEnd"/>
           </w:p>
         </w:tc>
         <w:tc>
@@ -5459,7 +4833,6 @@
                 <w:rFonts w:ascii="Times New Roman" w:hAnsi="Times New Roman" w:cs="Times New Roman"/>
               </w:rPr>
             </w:pPr>
-            <w:proofErr w:type="spellStart"/>
             <w:r>
               <w:rPr>
                 <w:rStyle w:val="Textoennegrita"/>
@@ -5467,7 +4840,6 @@
               </w:rPr>
               <w:t>Extiende</w:t>
             </w:r>
-            <w:proofErr w:type="spellEnd"/>
           </w:p>
         </w:tc>
         <w:tc>
@@ -5498,7 +4870,6 @@
                 <w:rFonts w:ascii="Times New Roman" w:hAnsi="Times New Roman" w:cs="Times New Roman"/>
               </w:rPr>
             </w:pPr>
-            <w:proofErr w:type="spellStart"/>
             <w:r>
               <w:rPr>
                 <w:rStyle w:val="Textoennegrita"/>
@@ -5506,7 +4877,6 @@
               </w:rPr>
               <w:t>Descripción</w:t>
             </w:r>
-            <w:proofErr w:type="spellEnd"/>
           </w:p>
         </w:tc>
         <w:tc>
@@ -5548,21 +4918,12 @@
                 <w:rFonts w:ascii="Times New Roman" w:hAnsi="Times New Roman" w:cs="Times New Roman"/>
               </w:rPr>
             </w:pPr>
-            <w:proofErr w:type="spellStart"/>
-            <w:r>
-              <w:rPr>
-                <w:rStyle w:val="Textoennegrita"/>
-                <w:rFonts w:ascii="Times New Roman" w:hAnsi="Times New Roman" w:cs="Times New Roman"/>
-              </w:rPr>
-              <w:t>Precondición</w:t>
-            </w:r>
-            <w:proofErr w:type="spellEnd"/>
-            <w:r>
-              <w:rPr>
-                <w:rStyle w:val="Textoennegrita"/>
-                <w:rFonts w:ascii="Times New Roman" w:hAnsi="Times New Roman" w:cs="Times New Roman"/>
-              </w:rPr>
-              <w:t xml:space="preserve"> </w:t>
+            <w:r>
+              <w:rPr>
+                <w:rStyle w:val="Textoennegrita"/>
+                <w:rFonts w:ascii="Times New Roman" w:hAnsi="Times New Roman" w:cs="Times New Roman"/>
+              </w:rPr>
+              <w:t xml:space="preserve">Precondición </w:t>
             </w:r>
           </w:p>
         </w:tc>
@@ -5615,21 +4976,12 @@
                 <w:rFonts w:ascii="Times New Roman" w:hAnsi="Times New Roman" w:cs="Times New Roman"/>
               </w:rPr>
             </w:pPr>
-            <w:proofErr w:type="spellStart"/>
-            <w:r>
-              <w:rPr>
-                <w:rStyle w:val="Textoennegrita"/>
-                <w:rFonts w:ascii="Times New Roman" w:hAnsi="Times New Roman" w:cs="Times New Roman"/>
-              </w:rPr>
-              <w:t>Secuencia</w:t>
-            </w:r>
-            <w:proofErr w:type="spellEnd"/>
-            <w:r>
-              <w:rPr>
-                <w:rStyle w:val="Textoennegrita"/>
-                <w:rFonts w:ascii="Times New Roman" w:hAnsi="Times New Roman" w:cs="Times New Roman"/>
-              </w:rPr>
-              <w:t xml:space="preserve"> normal</w:t>
+            <w:r>
+              <w:rPr>
+                <w:rStyle w:val="Textoennegrita"/>
+                <w:rFonts w:ascii="Times New Roman" w:hAnsi="Times New Roman" w:cs="Times New Roman"/>
+              </w:rPr>
+              <w:t>Secuencia normal</w:t>
             </w:r>
           </w:p>
         </w:tc>
@@ -5765,31 +5117,13 @@
                 <w:rFonts w:ascii="Times New Roman" w:hAnsi="Times New Roman" w:cs="Times New Roman"/>
               </w:rPr>
             </w:pPr>
-            <w:proofErr w:type="spellStart"/>
-            <w:r>
-              <w:rPr>
-                <w:rStyle w:val="Textoennegrita"/>
-                <w:rFonts w:ascii="Times New Roman" w:hAnsi="Times New Roman" w:cs="Times New Roman"/>
-              </w:rPr>
-              <w:t>Secuencia</w:t>
-            </w:r>
-            <w:proofErr w:type="spellEnd"/>
-            <w:r>
-              <w:rPr>
-                <w:rStyle w:val="Textoennegrita"/>
-                <w:rFonts w:ascii="Times New Roman" w:hAnsi="Times New Roman" w:cs="Times New Roman"/>
-              </w:rPr>
-              <w:t xml:space="preserve"> </w:t>
-            </w:r>
-            <w:proofErr w:type="spellStart"/>
-            <w:r>
-              <w:rPr>
-                <w:rStyle w:val="Textoennegrita"/>
-                <w:rFonts w:ascii="Times New Roman" w:hAnsi="Times New Roman" w:cs="Times New Roman"/>
-              </w:rPr>
-              <w:t>alternativa</w:t>
-            </w:r>
-            <w:proofErr w:type="spellEnd"/>
+            <w:r>
+              <w:rPr>
+                <w:rStyle w:val="Textoennegrita"/>
+                <w:rFonts w:ascii="Times New Roman" w:hAnsi="Times New Roman" w:cs="Times New Roman"/>
+              </w:rPr>
+              <w:t>Secuencia alternativa</w:t>
+            </w:r>
           </w:p>
         </w:tc>
         <w:tc>
@@ -5865,7 +5199,6 @@
                 <w:lang w:val="es-EC"/>
               </w:rPr>
             </w:pPr>
-            <w:proofErr w:type="spellStart"/>
             <w:r>
               <w:rPr>
                 <w:rStyle w:val="Textoennegrita"/>
@@ -5874,7 +5207,6 @@
               </w:rPr>
               <w:t>Postcondición</w:t>
             </w:r>
-            <w:proofErr w:type="spellEnd"/>
           </w:p>
         </w:tc>
         <w:tc>
@@ -6047,7 +5379,6 @@
                 <w:rFonts w:ascii="Times New Roman" w:hAnsi="Times New Roman" w:cs="Times New Roman"/>
               </w:rPr>
             </w:pPr>
-            <w:proofErr w:type="spellStart"/>
             <w:r>
               <w:rPr>
                 <w:rStyle w:val="Textoennegrita"/>
@@ -6055,7 +5386,6 @@
               </w:rPr>
               <w:t>Titulo</w:t>
             </w:r>
-            <w:proofErr w:type="spellEnd"/>
           </w:p>
         </w:tc>
         <w:tc>
@@ -6069,28 +5399,12 @@
                 <w:rFonts w:ascii="Times New Roman" w:hAnsi="Times New Roman" w:cs="Times New Roman"/>
               </w:rPr>
             </w:pPr>
-            <w:proofErr w:type="spellStart"/>
-            <w:r>
-              <w:rPr>
-                <w:rFonts w:ascii="Times New Roman" w:hAnsi="Times New Roman" w:cs="Times New Roman"/>
-              </w:rPr>
-              <w:t>Generar</w:t>
-            </w:r>
-            <w:proofErr w:type="spellEnd"/>
-            <w:r>
-              <w:rPr>
-                <w:rFonts w:ascii="Times New Roman" w:hAnsi="Times New Roman" w:cs="Times New Roman"/>
-              </w:rPr>
-              <w:t xml:space="preserve"> </w:t>
-            </w:r>
-            <w:proofErr w:type="spellStart"/>
-            <w:r>
-              <w:rPr>
-                <w:rFonts w:ascii="Times New Roman" w:hAnsi="Times New Roman" w:cs="Times New Roman"/>
-              </w:rPr>
-              <w:t>Documento</w:t>
-            </w:r>
-            <w:proofErr w:type="spellEnd"/>
+            <w:r>
+              <w:rPr>
+                <w:rFonts w:ascii="Times New Roman" w:hAnsi="Times New Roman" w:cs="Times New Roman"/>
+              </w:rPr>
+              <w:t>Generar Documento</w:t>
+            </w:r>
           </w:p>
         </w:tc>
       </w:tr>
@@ -6110,7 +5424,6 @@
                 <w:rFonts w:ascii="Times New Roman" w:hAnsi="Times New Roman" w:cs="Times New Roman"/>
               </w:rPr>
             </w:pPr>
-            <w:proofErr w:type="spellStart"/>
             <w:r>
               <w:rPr>
                 <w:rStyle w:val="Textoennegrita"/>
@@ -6118,7 +5431,6 @@
               </w:rPr>
               <w:t>Autor</w:t>
             </w:r>
-            <w:proofErr w:type="spellEnd"/>
           </w:p>
         </w:tc>
         <w:tc>
@@ -6132,19 +5444,11 @@
                 <w:rFonts w:ascii="Times New Roman" w:hAnsi="Times New Roman" w:cs="Times New Roman"/>
               </w:rPr>
             </w:pPr>
-            <w:proofErr w:type="spellStart"/>
-            <w:r>
-              <w:rPr>
-                <w:rFonts w:ascii="Times New Roman" w:hAnsi="Times New Roman" w:cs="Times New Roman"/>
-              </w:rPr>
-              <w:t>Grupo</w:t>
-            </w:r>
-            <w:proofErr w:type="spellEnd"/>
-            <w:r>
-              <w:rPr>
-                <w:rFonts w:ascii="Times New Roman" w:hAnsi="Times New Roman" w:cs="Times New Roman"/>
-              </w:rPr>
-              <w:t xml:space="preserve"> 7</w:t>
+            <w:r>
+              <w:rPr>
+                <w:rFonts w:ascii="Times New Roman" w:hAnsi="Times New Roman" w:cs="Times New Roman"/>
+              </w:rPr>
+              <w:t>Grupo 7</w:t>
             </w:r>
           </w:p>
         </w:tc>
@@ -6215,17 +5519,8 @@
                 <w:rStyle w:val="Textoennegrita"/>
                 <w:rFonts w:ascii="Times New Roman" w:hAnsi="Times New Roman" w:cs="Times New Roman"/>
               </w:rPr>
-              <w:t xml:space="preserve">Actor </w:t>
-            </w:r>
-            <w:proofErr w:type="spellStart"/>
-            <w:r>
-              <w:rPr>
-                <w:rStyle w:val="Textoennegrita"/>
-                <w:rFonts w:ascii="Times New Roman" w:hAnsi="Times New Roman" w:cs="Times New Roman"/>
-              </w:rPr>
-              <w:t>secundario</w:t>
-            </w:r>
-            <w:proofErr w:type="spellEnd"/>
+              <w:t>Actor secundario</w:t>
+            </w:r>
           </w:p>
         </w:tc>
         <w:tc>
@@ -6258,7 +5553,6 @@
                 <w:rFonts w:ascii="Times New Roman" w:hAnsi="Times New Roman" w:cs="Times New Roman"/>
               </w:rPr>
             </w:pPr>
-            <w:proofErr w:type="spellStart"/>
             <w:r>
               <w:rPr>
                 <w:rStyle w:val="Textoennegrita"/>
@@ -6266,7 +5560,6 @@
               </w:rPr>
               <w:t>Usa</w:t>
             </w:r>
-            <w:proofErr w:type="spellEnd"/>
           </w:p>
         </w:tc>
         <w:tc>
@@ -6280,28 +5573,12 @@
                 <w:rFonts w:ascii="Times New Roman" w:hAnsi="Times New Roman" w:cs="Times New Roman"/>
               </w:rPr>
             </w:pPr>
-            <w:proofErr w:type="spellStart"/>
-            <w:r>
-              <w:rPr>
-                <w:rFonts w:ascii="Times New Roman" w:hAnsi="Times New Roman" w:cs="Times New Roman"/>
-              </w:rPr>
-              <w:t>Imprimir</w:t>
-            </w:r>
-            <w:proofErr w:type="spellEnd"/>
-            <w:r>
-              <w:rPr>
-                <w:rFonts w:ascii="Times New Roman" w:hAnsi="Times New Roman" w:cs="Times New Roman"/>
-              </w:rPr>
-              <w:t xml:space="preserve"> </w:t>
-            </w:r>
-            <w:proofErr w:type="spellStart"/>
-            <w:r>
-              <w:rPr>
-                <w:rFonts w:ascii="Times New Roman" w:hAnsi="Times New Roman" w:cs="Times New Roman"/>
-              </w:rPr>
-              <w:t>documento</w:t>
-            </w:r>
-            <w:proofErr w:type="spellEnd"/>
+            <w:r>
+              <w:rPr>
+                <w:rFonts w:ascii="Times New Roman" w:hAnsi="Times New Roman" w:cs="Times New Roman"/>
+              </w:rPr>
+              <w:t>Imprimir documento</w:t>
+            </w:r>
           </w:p>
         </w:tc>
       </w:tr>
@@ -6321,7 +5598,6 @@
                 <w:rFonts w:ascii="Times New Roman" w:hAnsi="Times New Roman" w:cs="Times New Roman"/>
               </w:rPr>
             </w:pPr>
-            <w:proofErr w:type="spellStart"/>
             <w:r>
               <w:rPr>
                 <w:rStyle w:val="Textoennegrita"/>
@@ -6329,7 +5605,6 @@
               </w:rPr>
               <w:t>Extiende</w:t>
             </w:r>
-            <w:proofErr w:type="spellEnd"/>
           </w:p>
         </w:tc>
         <w:tc>
@@ -6363,7 +5638,6 @@
                 <w:rFonts w:ascii="Times New Roman" w:hAnsi="Times New Roman" w:cs="Times New Roman"/>
               </w:rPr>
             </w:pPr>
-            <w:proofErr w:type="spellStart"/>
             <w:r>
               <w:rPr>
                 <w:rStyle w:val="Textoennegrita"/>
@@ -6371,7 +5645,6 @@
               </w:rPr>
               <w:t>Descripción</w:t>
             </w:r>
-            <w:proofErr w:type="spellEnd"/>
           </w:p>
         </w:tc>
         <w:tc>
@@ -6413,21 +5686,12 @@
                 <w:rFonts w:ascii="Times New Roman" w:hAnsi="Times New Roman" w:cs="Times New Roman"/>
               </w:rPr>
             </w:pPr>
-            <w:proofErr w:type="spellStart"/>
-            <w:r>
-              <w:rPr>
-                <w:rStyle w:val="Textoennegrita"/>
-                <w:rFonts w:ascii="Times New Roman" w:hAnsi="Times New Roman" w:cs="Times New Roman"/>
-              </w:rPr>
-              <w:t>Precondición</w:t>
-            </w:r>
-            <w:proofErr w:type="spellEnd"/>
-            <w:r>
-              <w:rPr>
-                <w:rStyle w:val="Textoennegrita"/>
-                <w:rFonts w:ascii="Times New Roman" w:hAnsi="Times New Roman" w:cs="Times New Roman"/>
-              </w:rPr>
-              <w:t xml:space="preserve"> </w:t>
+            <w:r>
+              <w:rPr>
+                <w:rStyle w:val="Textoennegrita"/>
+                <w:rFonts w:ascii="Times New Roman" w:hAnsi="Times New Roman" w:cs="Times New Roman"/>
+              </w:rPr>
+              <w:t xml:space="preserve">Precondición </w:t>
             </w:r>
           </w:p>
         </w:tc>
@@ -6473,21 +5737,12 @@
                 <w:rFonts w:ascii="Times New Roman" w:hAnsi="Times New Roman" w:cs="Times New Roman"/>
               </w:rPr>
             </w:pPr>
-            <w:proofErr w:type="spellStart"/>
-            <w:r>
-              <w:rPr>
-                <w:rStyle w:val="Textoennegrita"/>
-                <w:rFonts w:ascii="Times New Roman" w:hAnsi="Times New Roman" w:cs="Times New Roman"/>
-              </w:rPr>
-              <w:t>Secuencia</w:t>
-            </w:r>
-            <w:proofErr w:type="spellEnd"/>
-            <w:r>
-              <w:rPr>
-                <w:rStyle w:val="Textoennegrita"/>
-                <w:rFonts w:ascii="Times New Roman" w:hAnsi="Times New Roman" w:cs="Times New Roman"/>
-              </w:rPr>
-              <w:t xml:space="preserve"> normal</w:t>
+            <w:r>
+              <w:rPr>
+                <w:rStyle w:val="Textoennegrita"/>
+                <w:rFonts w:ascii="Times New Roman" w:hAnsi="Times New Roman" w:cs="Times New Roman"/>
+              </w:rPr>
+              <w:t>Secuencia normal</w:t>
             </w:r>
           </w:p>
         </w:tc>
@@ -6623,31 +5878,13 @@
                 <w:rFonts w:ascii="Times New Roman" w:hAnsi="Times New Roman" w:cs="Times New Roman"/>
               </w:rPr>
             </w:pPr>
-            <w:proofErr w:type="spellStart"/>
-            <w:r>
-              <w:rPr>
-                <w:rStyle w:val="Textoennegrita"/>
-                <w:rFonts w:ascii="Times New Roman" w:hAnsi="Times New Roman" w:cs="Times New Roman"/>
-              </w:rPr>
-              <w:t>Secuencia</w:t>
-            </w:r>
-            <w:proofErr w:type="spellEnd"/>
-            <w:r>
-              <w:rPr>
-                <w:rStyle w:val="Textoennegrita"/>
-                <w:rFonts w:ascii="Times New Roman" w:hAnsi="Times New Roman" w:cs="Times New Roman"/>
-              </w:rPr>
-              <w:t xml:space="preserve"> </w:t>
-            </w:r>
-            <w:proofErr w:type="spellStart"/>
-            <w:r>
-              <w:rPr>
-                <w:rStyle w:val="Textoennegrita"/>
-                <w:rFonts w:ascii="Times New Roman" w:hAnsi="Times New Roman" w:cs="Times New Roman"/>
-              </w:rPr>
-              <w:t>alternativa</w:t>
-            </w:r>
-            <w:proofErr w:type="spellEnd"/>
+            <w:r>
+              <w:rPr>
+                <w:rStyle w:val="Textoennegrita"/>
+                <w:rFonts w:ascii="Times New Roman" w:hAnsi="Times New Roman" w:cs="Times New Roman"/>
+              </w:rPr>
+              <w:t>Secuencia alternativa</w:t>
+            </w:r>
           </w:p>
         </w:tc>
         <w:tc>
@@ -6795,7 +6032,6 @@
                 <w:lang w:val="es-EC"/>
               </w:rPr>
             </w:pPr>
-            <w:proofErr w:type="spellStart"/>
             <w:r>
               <w:rPr>
                 <w:rStyle w:val="Textoennegrita"/>
@@ -6804,7 +6040,6 @@
               </w:rPr>
               <w:t>Postcondición</w:t>
             </w:r>
-            <w:proofErr w:type="spellEnd"/>
           </w:p>
         </w:tc>
         <w:tc>
@@ -7018,7 +6253,6 @@
                 <w:rFonts w:ascii="Times New Roman" w:hAnsi="Times New Roman" w:cs="Times New Roman"/>
               </w:rPr>
             </w:pPr>
-            <w:proofErr w:type="spellStart"/>
             <w:r>
               <w:rPr>
                 <w:rStyle w:val="Textoennegrita"/>
@@ -7026,7 +6260,6 @@
               </w:rPr>
               <w:t>Titulo</w:t>
             </w:r>
-            <w:proofErr w:type="spellEnd"/>
           </w:p>
         </w:tc>
         <w:tc>
@@ -7063,7 +6296,6 @@
                 <w:rFonts w:ascii="Times New Roman" w:hAnsi="Times New Roman" w:cs="Times New Roman"/>
               </w:rPr>
             </w:pPr>
-            <w:proofErr w:type="spellStart"/>
             <w:r>
               <w:rPr>
                 <w:rStyle w:val="Textoennegrita"/>
@@ -7071,7 +6303,6 @@
               </w:rPr>
               <w:t>Autor</w:t>
             </w:r>
-            <w:proofErr w:type="spellEnd"/>
           </w:p>
         </w:tc>
         <w:tc>
@@ -7085,19 +6316,11 @@
                 <w:rFonts w:ascii="Times New Roman" w:hAnsi="Times New Roman" w:cs="Times New Roman"/>
               </w:rPr>
             </w:pPr>
-            <w:proofErr w:type="spellStart"/>
-            <w:r>
-              <w:rPr>
-                <w:rFonts w:ascii="Times New Roman" w:hAnsi="Times New Roman" w:cs="Times New Roman"/>
-              </w:rPr>
-              <w:t>Grupo</w:t>
-            </w:r>
-            <w:proofErr w:type="spellEnd"/>
-            <w:r>
-              <w:rPr>
-                <w:rFonts w:ascii="Times New Roman" w:hAnsi="Times New Roman" w:cs="Times New Roman"/>
-              </w:rPr>
-              <w:t xml:space="preserve"> 7</w:t>
+            <w:r>
+              <w:rPr>
+                <w:rFonts w:ascii="Times New Roman" w:hAnsi="Times New Roman" w:cs="Times New Roman"/>
+              </w:rPr>
+              <w:t>Grupo 7</w:t>
             </w:r>
           </w:p>
         </w:tc>
@@ -7162,17 +6385,8 @@
                 <w:rStyle w:val="Textoennegrita"/>
                 <w:rFonts w:ascii="Times New Roman" w:hAnsi="Times New Roman" w:cs="Times New Roman"/>
               </w:rPr>
-              <w:t xml:space="preserve">Actor </w:t>
-            </w:r>
-            <w:proofErr w:type="spellStart"/>
-            <w:r>
-              <w:rPr>
-                <w:rStyle w:val="Textoennegrita"/>
-                <w:rFonts w:ascii="Times New Roman" w:hAnsi="Times New Roman" w:cs="Times New Roman"/>
-              </w:rPr>
-              <w:t>secundario</w:t>
-            </w:r>
-            <w:proofErr w:type="spellEnd"/>
+              <w:t>Actor secundario</w:t>
+            </w:r>
           </w:p>
         </w:tc>
         <w:tc>
@@ -7202,7 +6416,6 @@
                 <w:rFonts w:ascii="Times New Roman" w:hAnsi="Times New Roman" w:cs="Times New Roman"/>
               </w:rPr>
             </w:pPr>
-            <w:proofErr w:type="spellStart"/>
             <w:r>
               <w:rPr>
                 <w:rStyle w:val="Textoennegrita"/>
@@ -7210,7 +6423,6 @@
               </w:rPr>
               <w:t>Usa</w:t>
             </w:r>
-            <w:proofErr w:type="spellEnd"/>
           </w:p>
         </w:tc>
         <w:tc>
@@ -7240,7 +6452,6 @@
                 <w:rFonts w:ascii="Times New Roman" w:hAnsi="Times New Roman" w:cs="Times New Roman"/>
               </w:rPr>
             </w:pPr>
-            <w:proofErr w:type="spellStart"/>
             <w:r>
               <w:rPr>
                 <w:rStyle w:val="Textoennegrita"/>
@@ -7248,7 +6459,6 @@
               </w:rPr>
               <w:t>Extiende</w:t>
             </w:r>
-            <w:proofErr w:type="spellEnd"/>
           </w:p>
         </w:tc>
         <w:tc>
@@ -7279,7 +6489,6 @@
                 <w:rFonts w:ascii="Times New Roman" w:hAnsi="Times New Roman" w:cs="Times New Roman"/>
               </w:rPr>
             </w:pPr>
-            <w:proofErr w:type="spellStart"/>
             <w:r>
               <w:rPr>
                 <w:rStyle w:val="Textoennegrita"/>
@@ -7287,7 +6496,6 @@
               </w:rPr>
               <w:t>Descripción</w:t>
             </w:r>
-            <w:proofErr w:type="spellEnd"/>
           </w:p>
         </w:tc>
         <w:tc>
@@ -7329,21 +6537,12 @@
                 <w:rFonts w:ascii="Times New Roman" w:hAnsi="Times New Roman" w:cs="Times New Roman"/>
               </w:rPr>
             </w:pPr>
-            <w:proofErr w:type="spellStart"/>
-            <w:r>
-              <w:rPr>
-                <w:rStyle w:val="Textoennegrita"/>
-                <w:rFonts w:ascii="Times New Roman" w:hAnsi="Times New Roman" w:cs="Times New Roman"/>
-              </w:rPr>
-              <w:t>Precondición</w:t>
-            </w:r>
-            <w:proofErr w:type="spellEnd"/>
-            <w:r>
-              <w:rPr>
-                <w:rStyle w:val="Textoennegrita"/>
-                <w:rFonts w:ascii="Times New Roman" w:hAnsi="Times New Roman" w:cs="Times New Roman"/>
-              </w:rPr>
-              <w:t xml:space="preserve"> </w:t>
+            <w:r>
+              <w:rPr>
+                <w:rStyle w:val="Textoennegrita"/>
+                <w:rFonts w:ascii="Times New Roman" w:hAnsi="Times New Roman" w:cs="Times New Roman"/>
+              </w:rPr>
+              <w:t xml:space="preserve">Precondición </w:t>
             </w:r>
           </w:p>
         </w:tc>
@@ -7389,21 +6588,12 @@
                 <w:rFonts w:ascii="Times New Roman" w:hAnsi="Times New Roman" w:cs="Times New Roman"/>
               </w:rPr>
             </w:pPr>
-            <w:proofErr w:type="spellStart"/>
-            <w:r>
-              <w:rPr>
-                <w:rStyle w:val="Textoennegrita"/>
-                <w:rFonts w:ascii="Times New Roman" w:hAnsi="Times New Roman" w:cs="Times New Roman"/>
-              </w:rPr>
-              <w:t>Secuencia</w:t>
-            </w:r>
-            <w:proofErr w:type="spellEnd"/>
-            <w:r>
-              <w:rPr>
-                <w:rStyle w:val="Textoennegrita"/>
-                <w:rFonts w:ascii="Times New Roman" w:hAnsi="Times New Roman" w:cs="Times New Roman"/>
-              </w:rPr>
-              <w:t xml:space="preserve"> normal</w:t>
+            <w:r>
+              <w:rPr>
+                <w:rStyle w:val="Textoennegrita"/>
+                <w:rFonts w:ascii="Times New Roman" w:hAnsi="Times New Roman" w:cs="Times New Roman"/>
+              </w:rPr>
+              <w:t>Secuencia normal</w:t>
             </w:r>
           </w:p>
         </w:tc>
@@ -7640,31 +6830,13 @@
                 <w:rFonts w:ascii="Times New Roman" w:hAnsi="Times New Roman" w:cs="Times New Roman"/>
               </w:rPr>
             </w:pPr>
-            <w:proofErr w:type="spellStart"/>
-            <w:r>
-              <w:rPr>
-                <w:rStyle w:val="Textoennegrita"/>
-                <w:rFonts w:ascii="Times New Roman" w:hAnsi="Times New Roman" w:cs="Times New Roman"/>
-              </w:rPr>
-              <w:t>Secuencia</w:t>
-            </w:r>
-            <w:proofErr w:type="spellEnd"/>
-            <w:r>
-              <w:rPr>
-                <w:rStyle w:val="Textoennegrita"/>
-                <w:rFonts w:ascii="Times New Roman" w:hAnsi="Times New Roman" w:cs="Times New Roman"/>
-              </w:rPr>
-              <w:t xml:space="preserve"> </w:t>
-            </w:r>
-            <w:proofErr w:type="spellStart"/>
-            <w:r>
-              <w:rPr>
-                <w:rStyle w:val="Textoennegrita"/>
-                <w:rFonts w:ascii="Times New Roman" w:hAnsi="Times New Roman" w:cs="Times New Roman"/>
-              </w:rPr>
-              <w:t>alternativa</w:t>
-            </w:r>
-            <w:proofErr w:type="spellEnd"/>
+            <w:r>
+              <w:rPr>
+                <w:rStyle w:val="Textoennegrita"/>
+                <w:rFonts w:ascii="Times New Roman" w:hAnsi="Times New Roman" w:cs="Times New Roman"/>
+              </w:rPr>
+              <w:t>Secuencia alternativa</w:t>
+            </w:r>
           </w:p>
         </w:tc>
         <w:tc>
@@ -7821,7 +6993,6 @@
                 <w:rFonts w:ascii="Times New Roman" w:hAnsi="Times New Roman" w:cs="Times New Roman"/>
               </w:rPr>
             </w:pPr>
-            <w:proofErr w:type="spellStart"/>
             <w:r>
               <w:rPr>
                 <w:rStyle w:val="Textoennegrita"/>
@@ -7829,7 +7000,6 @@
               </w:rPr>
               <w:t>Postcondición</w:t>
             </w:r>
-            <w:proofErr w:type="spellEnd"/>
           </w:p>
         </w:tc>
         <w:tc>
@@ -8153,14 +7323,12 @@
                 <w:rFonts w:ascii="Times New Roman" w:hAnsi="Times New Roman" w:cs="Times New Roman"/>
               </w:rPr>
             </w:pPr>
-            <w:proofErr w:type="spellStart"/>
             <w:r>
               <w:rPr>
                 <w:rFonts w:ascii="Times New Roman" w:hAnsi="Times New Roman" w:cs="Times New Roman"/>
               </w:rPr>
               <w:t>Vendedor</w:t>
             </w:r>
-            <w:proofErr w:type="spellEnd"/>
           </w:p>
         </w:tc>
       </w:tr>
@@ -8185,17 +7353,8 @@
                 <w:rStyle w:val="Textoennegrita"/>
                 <w:rFonts w:ascii="Times New Roman" w:hAnsi="Times New Roman" w:cs="Times New Roman"/>
               </w:rPr>
-              <w:t xml:space="preserve">Actor </w:t>
-            </w:r>
-            <w:proofErr w:type="spellStart"/>
-            <w:r>
-              <w:rPr>
-                <w:rStyle w:val="Textoennegrita"/>
-                <w:rFonts w:ascii="Times New Roman" w:hAnsi="Times New Roman" w:cs="Times New Roman"/>
-              </w:rPr>
-              <w:t>secundario</w:t>
-            </w:r>
-            <w:proofErr w:type="spellEnd"/>
+              <w:t>Actor secundario</w:t>
+            </w:r>
           </w:p>
         </w:tc>
         <w:tc>
@@ -8228,7 +7387,6 @@
                 <w:rFonts w:ascii="Times New Roman" w:hAnsi="Times New Roman" w:cs="Times New Roman"/>
               </w:rPr>
             </w:pPr>
-            <w:proofErr w:type="spellStart"/>
             <w:r>
               <w:rPr>
                 <w:rStyle w:val="Textoennegrita"/>
@@ -8236,7 +7394,6 @@
               </w:rPr>
               <w:t>Usa</w:t>
             </w:r>
-            <w:proofErr w:type="spellEnd"/>
           </w:p>
         </w:tc>
         <w:tc>
@@ -8305,7 +7462,6 @@
                 <w:rFonts w:ascii="Times New Roman" w:hAnsi="Times New Roman" w:cs="Times New Roman"/>
               </w:rPr>
             </w:pPr>
-            <w:proofErr w:type="spellStart"/>
             <w:r>
               <w:rPr>
                 <w:rStyle w:val="Textoennegrita"/>
@@ -8313,7 +7469,6 @@
               </w:rPr>
               <w:t>Extiende</w:t>
             </w:r>
-            <w:proofErr w:type="spellEnd"/>
           </w:p>
         </w:tc>
         <w:tc>
@@ -8347,7 +7502,6 @@
                 <w:rFonts w:ascii="Times New Roman" w:hAnsi="Times New Roman" w:cs="Times New Roman"/>
               </w:rPr>
             </w:pPr>
-            <w:proofErr w:type="spellStart"/>
             <w:r>
               <w:rPr>
                 <w:rStyle w:val="Textoennegrita"/>
@@ -8355,7 +7509,6 @@
               </w:rPr>
               <w:t>Descripción</w:t>
             </w:r>
-            <w:proofErr w:type="spellEnd"/>
           </w:p>
         </w:tc>
         <w:tc>
@@ -8460,21 +7613,12 @@
                 <w:rFonts w:ascii="Times New Roman" w:hAnsi="Times New Roman" w:cs="Times New Roman"/>
               </w:rPr>
             </w:pPr>
-            <w:proofErr w:type="spellStart"/>
-            <w:r>
-              <w:rPr>
-                <w:rStyle w:val="Textoennegrita"/>
-                <w:rFonts w:ascii="Times New Roman" w:hAnsi="Times New Roman" w:cs="Times New Roman"/>
-              </w:rPr>
-              <w:t>Precondición</w:t>
-            </w:r>
-            <w:proofErr w:type="spellEnd"/>
-            <w:r>
-              <w:rPr>
-                <w:rStyle w:val="Textoennegrita"/>
-                <w:rFonts w:ascii="Times New Roman" w:hAnsi="Times New Roman" w:cs="Times New Roman"/>
-              </w:rPr>
-              <w:t xml:space="preserve"> </w:t>
+            <w:r>
+              <w:rPr>
+                <w:rStyle w:val="Textoennegrita"/>
+                <w:rFonts w:ascii="Times New Roman" w:hAnsi="Times New Roman" w:cs="Times New Roman"/>
+              </w:rPr>
+              <w:t xml:space="preserve">Precondición </w:t>
             </w:r>
           </w:p>
         </w:tc>
@@ -8524,21 +7668,12 @@
                 <w:rFonts w:ascii="Times New Roman" w:hAnsi="Times New Roman" w:cs="Times New Roman"/>
               </w:rPr>
             </w:pPr>
-            <w:proofErr w:type="spellStart"/>
-            <w:r>
-              <w:rPr>
-                <w:rStyle w:val="Textoennegrita"/>
-                <w:rFonts w:ascii="Times New Roman" w:hAnsi="Times New Roman" w:cs="Times New Roman"/>
-              </w:rPr>
-              <w:t>Secuencia</w:t>
-            </w:r>
-            <w:proofErr w:type="spellEnd"/>
-            <w:r>
-              <w:rPr>
-                <w:rStyle w:val="Textoennegrita"/>
-                <w:rFonts w:ascii="Times New Roman" w:hAnsi="Times New Roman" w:cs="Times New Roman"/>
-              </w:rPr>
-              <w:t xml:space="preserve"> normal</w:t>
+            <w:r>
+              <w:rPr>
+                <w:rStyle w:val="Textoennegrita"/>
+                <w:rFonts w:ascii="Times New Roman" w:hAnsi="Times New Roman" w:cs="Times New Roman"/>
+              </w:rPr>
+              <w:t>Secuencia normal</w:t>
             </w:r>
           </w:p>
         </w:tc>
@@ -8929,31 +8064,13 @@
                 <w:rFonts w:ascii="Times New Roman" w:hAnsi="Times New Roman" w:cs="Times New Roman"/>
               </w:rPr>
             </w:pPr>
-            <w:proofErr w:type="spellStart"/>
-            <w:r>
-              <w:rPr>
-                <w:rStyle w:val="Textoennegrita"/>
-                <w:rFonts w:ascii="Times New Roman" w:hAnsi="Times New Roman" w:cs="Times New Roman"/>
-              </w:rPr>
-              <w:t>Secuencia</w:t>
-            </w:r>
-            <w:proofErr w:type="spellEnd"/>
-            <w:r>
-              <w:rPr>
-                <w:rStyle w:val="Textoennegrita"/>
-                <w:rFonts w:ascii="Times New Roman" w:hAnsi="Times New Roman" w:cs="Times New Roman"/>
-              </w:rPr>
-              <w:t xml:space="preserve"> </w:t>
-            </w:r>
-            <w:proofErr w:type="spellStart"/>
-            <w:r>
-              <w:rPr>
-                <w:rStyle w:val="Textoennegrita"/>
-                <w:rFonts w:ascii="Times New Roman" w:hAnsi="Times New Roman" w:cs="Times New Roman"/>
-              </w:rPr>
-              <w:t>alternativa</w:t>
-            </w:r>
-            <w:proofErr w:type="spellEnd"/>
+            <w:r>
+              <w:rPr>
+                <w:rStyle w:val="Textoennegrita"/>
+                <w:rFonts w:ascii="Times New Roman" w:hAnsi="Times New Roman" w:cs="Times New Roman"/>
+              </w:rPr>
+              <w:t>Secuencia alternativa</w:t>
+            </w:r>
           </w:p>
         </w:tc>
         <w:tc>
@@ -9190,7 +8307,6 @@
                 <w:lang w:val="es-EC"/>
               </w:rPr>
             </w:pPr>
-            <w:proofErr w:type="spellStart"/>
             <w:r>
               <w:rPr>
                 <w:rStyle w:val="Textoennegrita"/>
@@ -9199,7 +8315,6 @@
               </w:rPr>
               <w:t>Postcondición</w:t>
             </w:r>
-            <w:proofErr w:type="spellEnd"/>
           </w:p>
         </w:tc>
         <w:tc>
@@ -9411,7 +8526,6 @@
                 <w:rFonts w:ascii="Times New Roman" w:hAnsi="Times New Roman" w:cs="Times New Roman"/>
               </w:rPr>
             </w:pPr>
-            <w:proofErr w:type="spellStart"/>
             <w:r>
               <w:rPr>
                 <w:rStyle w:val="Textoennegrita"/>
@@ -9419,7 +8533,6 @@
               </w:rPr>
               <w:t>Titulo</w:t>
             </w:r>
-            <w:proofErr w:type="spellEnd"/>
           </w:p>
         </w:tc>
         <w:tc>
@@ -9433,28 +8546,12 @@
                 <w:rFonts w:ascii="Times New Roman" w:hAnsi="Times New Roman" w:cs="Times New Roman"/>
               </w:rPr>
             </w:pPr>
-            <w:proofErr w:type="spellStart"/>
-            <w:r>
-              <w:rPr>
-                <w:rFonts w:ascii="Times New Roman" w:hAnsi="Times New Roman" w:cs="Times New Roman"/>
-              </w:rPr>
-              <w:t>Agregar</w:t>
-            </w:r>
-            <w:proofErr w:type="spellEnd"/>
-            <w:r>
-              <w:rPr>
-                <w:rFonts w:ascii="Times New Roman" w:hAnsi="Times New Roman" w:cs="Times New Roman"/>
-              </w:rPr>
-              <w:t xml:space="preserve"> </w:t>
-            </w:r>
-            <w:proofErr w:type="spellStart"/>
-            <w:r>
-              <w:rPr>
-                <w:rFonts w:ascii="Times New Roman" w:hAnsi="Times New Roman" w:cs="Times New Roman"/>
-              </w:rPr>
-              <w:t>Clientes</w:t>
-            </w:r>
-            <w:proofErr w:type="spellEnd"/>
+            <w:r>
+              <w:rPr>
+                <w:rFonts w:ascii="Times New Roman" w:hAnsi="Times New Roman" w:cs="Times New Roman"/>
+              </w:rPr>
+              <w:t>Agregar Clientes</w:t>
+            </w:r>
           </w:p>
         </w:tc>
       </w:tr>
@@ -9471,7 +8568,6 @@
                 <w:rFonts w:ascii="Times New Roman" w:hAnsi="Times New Roman" w:cs="Times New Roman"/>
               </w:rPr>
             </w:pPr>
-            <w:proofErr w:type="spellStart"/>
             <w:r>
               <w:rPr>
                 <w:rStyle w:val="Textoennegrita"/>
@@ -9479,7 +8575,6 @@
               </w:rPr>
               <w:t>Autor</w:t>
             </w:r>
-            <w:proofErr w:type="spellEnd"/>
           </w:p>
         </w:tc>
         <w:tc>
@@ -9493,19 +8588,11 @@
                 <w:rFonts w:ascii="Times New Roman" w:hAnsi="Times New Roman" w:cs="Times New Roman"/>
               </w:rPr>
             </w:pPr>
-            <w:proofErr w:type="spellStart"/>
-            <w:r>
-              <w:rPr>
-                <w:rFonts w:ascii="Times New Roman" w:hAnsi="Times New Roman" w:cs="Times New Roman"/>
-              </w:rPr>
-              <w:t>Grupo</w:t>
-            </w:r>
-            <w:proofErr w:type="spellEnd"/>
-            <w:r>
-              <w:rPr>
-                <w:rFonts w:ascii="Times New Roman" w:hAnsi="Times New Roman" w:cs="Times New Roman"/>
-              </w:rPr>
-              <w:t xml:space="preserve"> 7</w:t>
+            <w:r>
+              <w:rPr>
+                <w:rFonts w:ascii="Times New Roman" w:hAnsi="Times New Roman" w:cs="Times New Roman"/>
+              </w:rPr>
+              <w:t>Grupo 7</w:t>
             </w:r>
           </w:p>
         </w:tc>
@@ -9543,14 +8630,12 @@
                 <w:rFonts w:ascii="Times New Roman" w:hAnsi="Times New Roman" w:cs="Times New Roman"/>
               </w:rPr>
             </w:pPr>
-            <w:proofErr w:type="spellStart"/>
             <w:r>
               <w:rPr>
                 <w:rFonts w:ascii="Times New Roman" w:hAnsi="Times New Roman" w:cs="Times New Roman"/>
               </w:rPr>
               <w:t>Vendedor</w:t>
             </w:r>
-            <w:proofErr w:type="spellEnd"/>
           </w:p>
         </w:tc>
       </w:tr>
@@ -9572,17 +8657,8 @@
                 <w:rStyle w:val="Textoennegrita"/>
                 <w:rFonts w:ascii="Times New Roman" w:hAnsi="Times New Roman" w:cs="Times New Roman"/>
               </w:rPr>
-              <w:t xml:space="preserve">Actor </w:t>
-            </w:r>
-            <w:proofErr w:type="spellStart"/>
-            <w:r>
-              <w:rPr>
-                <w:rStyle w:val="Textoennegrita"/>
-                <w:rFonts w:ascii="Times New Roman" w:hAnsi="Times New Roman" w:cs="Times New Roman"/>
-              </w:rPr>
-              <w:t>secundario</w:t>
-            </w:r>
-            <w:proofErr w:type="spellEnd"/>
+              <w:t>Actor secundario</w:t>
+            </w:r>
           </w:p>
         </w:tc>
         <w:tc>
@@ -9612,7 +8688,6 @@
                 <w:rFonts w:ascii="Times New Roman" w:hAnsi="Times New Roman" w:cs="Times New Roman"/>
               </w:rPr>
             </w:pPr>
-            <w:proofErr w:type="spellStart"/>
             <w:r>
               <w:rPr>
                 <w:rStyle w:val="Textoennegrita"/>
@@ -9620,7 +8695,6 @@
               </w:rPr>
               <w:t>Usa</w:t>
             </w:r>
-            <w:proofErr w:type="spellEnd"/>
           </w:p>
         </w:tc>
         <w:tc>
@@ -9650,7 +8724,6 @@
                 <w:rFonts w:ascii="Times New Roman" w:hAnsi="Times New Roman" w:cs="Times New Roman"/>
               </w:rPr>
             </w:pPr>
-            <w:proofErr w:type="spellStart"/>
             <w:r>
               <w:rPr>
                 <w:rStyle w:val="Textoennegrita"/>
@@ -9658,7 +8731,6 @@
               </w:rPr>
               <w:t>Extiende</w:t>
             </w:r>
-            <w:proofErr w:type="spellEnd"/>
           </w:p>
         </w:tc>
         <w:tc>
@@ -9689,7 +8761,6 @@
                 <w:rFonts w:ascii="Times New Roman" w:hAnsi="Times New Roman" w:cs="Times New Roman"/>
               </w:rPr>
             </w:pPr>
-            <w:proofErr w:type="spellStart"/>
             <w:r>
               <w:rPr>
                 <w:rStyle w:val="Textoennegrita"/>
@@ -9697,7 +8768,6 @@
               </w:rPr>
               <w:t>Descripción</w:t>
             </w:r>
-            <w:proofErr w:type="spellEnd"/>
           </w:p>
         </w:tc>
         <w:tc>
@@ -9739,21 +8809,12 @@
                 <w:rFonts w:ascii="Times New Roman" w:hAnsi="Times New Roman" w:cs="Times New Roman"/>
               </w:rPr>
             </w:pPr>
-            <w:proofErr w:type="spellStart"/>
-            <w:r>
-              <w:rPr>
-                <w:rStyle w:val="Textoennegrita"/>
-                <w:rFonts w:ascii="Times New Roman" w:hAnsi="Times New Roman" w:cs="Times New Roman"/>
-              </w:rPr>
-              <w:t>Precondición</w:t>
-            </w:r>
-            <w:proofErr w:type="spellEnd"/>
-            <w:r>
-              <w:rPr>
-                <w:rStyle w:val="Textoennegrita"/>
-                <w:rFonts w:ascii="Times New Roman" w:hAnsi="Times New Roman" w:cs="Times New Roman"/>
-              </w:rPr>
-              <w:t xml:space="preserve"> </w:t>
+            <w:r>
+              <w:rPr>
+                <w:rStyle w:val="Textoennegrita"/>
+                <w:rFonts w:ascii="Times New Roman" w:hAnsi="Times New Roman" w:cs="Times New Roman"/>
+              </w:rPr>
+              <w:t xml:space="preserve">Precondición </w:t>
             </w:r>
           </w:p>
         </w:tc>
@@ -9796,21 +8857,12 @@
                 <w:rFonts w:ascii="Times New Roman" w:hAnsi="Times New Roman" w:cs="Times New Roman"/>
               </w:rPr>
             </w:pPr>
-            <w:proofErr w:type="spellStart"/>
-            <w:r>
-              <w:rPr>
-                <w:rStyle w:val="Textoennegrita"/>
-                <w:rFonts w:ascii="Times New Roman" w:hAnsi="Times New Roman" w:cs="Times New Roman"/>
-              </w:rPr>
-              <w:t>Secuencia</w:t>
-            </w:r>
-            <w:proofErr w:type="spellEnd"/>
-            <w:r>
-              <w:rPr>
-                <w:rStyle w:val="Textoennegrita"/>
-                <w:rFonts w:ascii="Times New Roman" w:hAnsi="Times New Roman" w:cs="Times New Roman"/>
-              </w:rPr>
-              <w:t xml:space="preserve"> normal</w:t>
+            <w:r>
+              <w:rPr>
+                <w:rStyle w:val="Textoennegrita"/>
+                <w:rFonts w:ascii="Times New Roman" w:hAnsi="Times New Roman" w:cs="Times New Roman"/>
+              </w:rPr>
+              <w:t>Secuencia normal</w:t>
             </w:r>
           </w:p>
         </w:tc>
@@ -9956,31 +9008,13 @@
                 <w:rFonts w:ascii="Times New Roman" w:hAnsi="Times New Roman" w:cs="Times New Roman"/>
               </w:rPr>
             </w:pPr>
-            <w:proofErr w:type="spellStart"/>
-            <w:r>
-              <w:rPr>
-                <w:rStyle w:val="Textoennegrita"/>
-                <w:rFonts w:ascii="Times New Roman" w:hAnsi="Times New Roman" w:cs="Times New Roman"/>
-              </w:rPr>
-              <w:t>Secuencia</w:t>
-            </w:r>
-            <w:proofErr w:type="spellEnd"/>
-            <w:r>
-              <w:rPr>
-                <w:rStyle w:val="Textoennegrita"/>
-                <w:rFonts w:ascii="Times New Roman" w:hAnsi="Times New Roman" w:cs="Times New Roman"/>
-              </w:rPr>
-              <w:t xml:space="preserve"> </w:t>
-            </w:r>
-            <w:proofErr w:type="spellStart"/>
-            <w:r>
-              <w:rPr>
-                <w:rStyle w:val="Textoennegrita"/>
-                <w:rFonts w:ascii="Times New Roman" w:hAnsi="Times New Roman" w:cs="Times New Roman"/>
-              </w:rPr>
-              <w:t>alternativa</w:t>
-            </w:r>
-            <w:proofErr w:type="spellEnd"/>
+            <w:r>
+              <w:rPr>
+                <w:rStyle w:val="Textoennegrita"/>
+                <w:rFonts w:ascii="Times New Roman" w:hAnsi="Times New Roman" w:cs="Times New Roman"/>
+              </w:rPr>
+              <w:t>Secuencia alternativa</w:t>
+            </w:r>
           </w:p>
         </w:tc>
         <w:tc>
@@ -10089,7 +9123,6 @@
                 <w:rFonts w:ascii="Times New Roman" w:hAnsi="Times New Roman" w:cs="Times New Roman"/>
               </w:rPr>
             </w:pPr>
-            <w:proofErr w:type="spellStart"/>
             <w:r>
               <w:rPr>
                 <w:rStyle w:val="Textoennegrita"/>
@@ -10097,7 +9130,6 @@
               </w:rPr>
               <w:t>Postcondición</w:t>
             </w:r>
-            <w:proofErr w:type="spellEnd"/>
           </w:p>
         </w:tc>
         <w:tc>
@@ -10633,7 +9665,6 @@
                 <w:rFonts w:ascii="Times New Roman" w:hAnsi="Times New Roman" w:cs="Times New Roman"/>
               </w:rPr>
             </w:pPr>
-            <w:proofErr w:type="spellStart"/>
             <w:r>
               <w:rPr>
                 <w:rStyle w:val="Textoennegrita"/>
@@ -10641,7 +9672,6 @@
               </w:rPr>
               <w:t>Descripción</w:t>
             </w:r>
-            <w:proofErr w:type="spellEnd"/>
           </w:p>
         </w:tc>
         <w:tc>
@@ -11054,7 +10084,6 @@
                 <w:lang w:val="es-EC"/>
               </w:rPr>
             </w:pPr>
-            <w:proofErr w:type="spellStart"/>
             <w:r>
               <w:rPr>
                 <w:rStyle w:val="Textoennegrita"/>
@@ -11063,7 +10092,6 @@
               </w:rPr>
               <w:t>Postcondición</w:t>
             </w:r>
-            <w:proofErr w:type="spellEnd"/>
           </w:p>
         </w:tc>
         <w:tc>
@@ -11320,7 +10348,6 @@
                 <w:rFonts w:ascii="Times New Roman" w:hAnsi="Times New Roman" w:cs="Times New Roman"/>
               </w:rPr>
             </w:pPr>
-            <w:proofErr w:type="spellStart"/>
             <w:r>
               <w:rPr>
                 <w:rStyle w:val="Textoennegrita"/>
@@ -11328,7 +10355,6 @@
               </w:rPr>
               <w:t>Titulo</w:t>
             </w:r>
-            <w:proofErr w:type="spellEnd"/>
           </w:p>
         </w:tc>
         <w:tc>
@@ -11342,28 +10368,12 @@
                 <w:rFonts w:ascii="Times New Roman" w:hAnsi="Times New Roman" w:cs="Times New Roman"/>
               </w:rPr>
             </w:pPr>
-            <w:proofErr w:type="spellStart"/>
-            <w:r>
-              <w:rPr>
-                <w:rFonts w:ascii="Times New Roman" w:hAnsi="Times New Roman" w:cs="Times New Roman"/>
-              </w:rPr>
-              <w:t>Iniciar</w:t>
-            </w:r>
-            <w:proofErr w:type="spellEnd"/>
-            <w:r>
-              <w:rPr>
-                <w:rFonts w:ascii="Times New Roman" w:hAnsi="Times New Roman" w:cs="Times New Roman"/>
-              </w:rPr>
-              <w:t xml:space="preserve"> </w:t>
-            </w:r>
-            <w:proofErr w:type="spellStart"/>
-            <w:r>
-              <w:rPr>
-                <w:rFonts w:ascii="Times New Roman" w:hAnsi="Times New Roman" w:cs="Times New Roman"/>
-              </w:rPr>
-              <w:t>Sesión</w:t>
-            </w:r>
-            <w:proofErr w:type="spellEnd"/>
+            <w:r>
+              <w:rPr>
+                <w:rFonts w:ascii="Times New Roman" w:hAnsi="Times New Roman" w:cs="Times New Roman"/>
+              </w:rPr>
+              <w:t>Iniciar Sesión</w:t>
+            </w:r>
           </w:p>
         </w:tc>
       </w:tr>
@@ -11380,7 +10390,6 @@
                 <w:rFonts w:ascii="Times New Roman" w:hAnsi="Times New Roman" w:cs="Times New Roman"/>
               </w:rPr>
             </w:pPr>
-            <w:proofErr w:type="spellStart"/>
             <w:r>
               <w:rPr>
                 <w:rStyle w:val="Textoennegrita"/>
@@ -11388,7 +10397,6 @@
               </w:rPr>
               <w:t>Autor</w:t>
             </w:r>
-            <w:proofErr w:type="spellEnd"/>
           </w:p>
         </w:tc>
         <w:tc>
@@ -11402,19 +10410,11 @@
                 <w:rFonts w:ascii="Times New Roman" w:hAnsi="Times New Roman" w:cs="Times New Roman"/>
               </w:rPr>
             </w:pPr>
-            <w:proofErr w:type="spellStart"/>
-            <w:r>
-              <w:rPr>
-                <w:rFonts w:ascii="Times New Roman" w:hAnsi="Times New Roman" w:cs="Times New Roman"/>
-              </w:rPr>
-              <w:t>Grupo</w:t>
-            </w:r>
-            <w:proofErr w:type="spellEnd"/>
-            <w:r>
-              <w:rPr>
-                <w:rFonts w:ascii="Times New Roman" w:hAnsi="Times New Roman" w:cs="Times New Roman"/>
-              </w:rPr>
-              <w:t xml:space="preserve"> 7</w:t>
+            <w:r>
+              <w:rPr>
+                <w:rFonts w:ascii="Times New Roman" w:hAnsi="Times New Roman" w:cs="Times New Roman"/>
+              </w:rPr>
+              <w:t>Grupo 7</w:t>
             </w:r>
           </w:p>
         </w:tc>
@@ -11452,14 +10452,12 @@
                 <w:rFonts w:ascii="Times New Roman" w:hAnsi="Times New Roman" w:cs="Times New Roman"/>
               </w:rPr>
             </w:pPr>
-            <w:proofErr w:type="spellStart"/>
             <w:r>
               <w:rPr>
                 <w:rFonts w:ascii="Times New Roman" w:hAnsi="Times New Roman" w:cs="Times New Roman"/>
               </w:rPr>
               <w:t>Usuario</w:t>
             </w:r>
-            <w:proofErr w:type="spellEnd"/>
           </w:p>
         </w:tc>
       </w:tr>
@@ -11481,17 +10479,8 @@
                 <w:rStyle w:val="Textoennegrita"/>
                 <w:rFonts w:ascii="Times New Roman" w:hAnsi="Times New Roman" w:cs="Times New Roman"/>
               </w:rPr>
-              <w:t xml:space="preserve">Actor </w:t>
-            </w:r>
-            <w:proofErr w:type="spellStart"/>
-            <w:r>
-              <w:rPr>
-                <w:rStyle w:val="Textoennegrita"/>
-                <w:rFonts w:ascii="Times New Roman" w:hAnsi="Times New Roman" w:cs="Times New Roman"/>
-              </w:rPr>
-              <w:t>secundario</w:t>
-            </w:r>
-            <w:proofErr w:type="spellEnd"/>
+              <w:t>Actor secundario</w:t>
+            </w:r>
           </w:p>
         </w:tc>
         <w:tc>
@@ -11521,7 +10510,6 @@
                 <w:rFonts w:ascii="Times New Roman" w:hAnsi="Times New Roman" w:cs="Times New Roman"/>
               </w:rPr>
             </w:pPr>
-            <w:proofErr w:type="spellStart"/>
             <w:r>
               <w:rPr>
                 <w:rStyle w:val="Textoennegrita"/>
@@ -11529,7 +10517,6 @@
               </w:rPr>
               <w:t>Usa</w:t>
             </w:r>
-            <w:proofErr w:type="spellEnd"/>
           </w:p>
         </w:tc>
         <w:tc>
@@ -11559,7 +10546,6 @@
                 <w:rFonts w:ascii="Times New Roman" w:hAnsi="Times New Roman" w:cs="Times New Roman"/>
               </w:rPr>
             </w:pPr>
-            <w:proofErr w:type="spellStart"/>
             <w:r>
               <w:rPr>
                 <w:rStyle w:val="Textoennegrita"/>
@@ -11567,7 +10553,6 @@
               </w:rPr>
               <w:t>Extiende</w:t>
             </w:r>
-            <w:proofErr w:type="spellEnd"/>
           </w:p>
         </w:tc>
         <w:tc>
@@ -11598,7 +10583,6 @@
                 <w:rFonts w:ascii="Times New Roman" w:hAnsi="Times New Roman" w:cs="Times New Roman"/>
               </w:rPr>
             </w:pPr>
-            <w:proofErr w:type="spellStart"/>
             <w:r>
               <w:rPr>
                 <w:rStyle w:val="Textoennegrita"/>
@@ -11606,7 +10590,6 @@
               </w:rPr>
               <w:t>Descripción</w:t>
             </w:r>
-            <w:proofErr w:type="spellEnd"/>
           </w:p>
         </w:tc>
         <w:tc>
@@ -11648,21 +10631,12 @@
                 <w:rFonts w:ascii="Times New Roman" w:hAnsi="Times New Roman" w:cs="Times New Roman"/>
               </w:rPr>
             </w:pPr>
-            <w:proofErr w:type="spellStart"/>
-            <w:r>
-              <w:rPr>
-                <w:rStyle w:val="Textoennegrita"/>
-                <w:rFonts w:ascii="Times New Roman" w:hAnsi="Times New Roman" w:cs="Times New Roman"/>
-              </w:rPr>
-              <w:t>Precondición</w:t>
-            </w:r>
-            <w:proofErr w:type="spellEnd"/>
-            <w:r>
-              <w:rPr>
-                <w:rStyle w:val="Textoennegrita"/>
-                <w:rFonts w:ascii="Times New Roman" w:hAnsi="Times New Roman" w:cs="Times New Roman"/>
-              </w:rPr>
-              <w:t xml:space="preserve"> </w:t>
+            <w:r>
+              <w:rPr>
+                <w:rStyle w:val="Textoennegrita"/>
+                <w:rFonts w:ascii="Times New Roman" w:hAnsi="Times New Roman" w:cs="Times New Roman"/>
+              </w:rPr>
+              <w:t xml:space="preserve">Precondición </w:t>
             </w:r>
           </w:p>
         </w:tc>
@@ -11715,21 +10689,12 @@
                 <w:rFonts w:ascii="Times New Roman" w:hAnsi="Times New Roman" w:cs="Times New Roman"/>
               </w:rPr>
             </w:pPr>
-            <w:proofErr w:type="spellStart"/>
-            <w:r>
-              <w:rPr>
-                <w:rStyle w:val="Textoennegrita"/>
-                <w:rFonts w:ascii="Times New Roman" w:hAnsi="Times New Roman" w:cs="Times New Roman"/>
-              </w:rPr>
-              <w:t>Secuencia</w:t>
-            </w:r>
-            <w:proofErr w:type="spellEnd"/>
-            <w:r>
-              <w:rPr>
-                <w:rStyle w:val="Textoennegrita"/>
-                <w:rFonts w:ascii="Times New Roman" w:hAnsi="Times New Roman" w:cs="Times New Roman"/>
-              </w:rPr>
-              <w:t xml:space="preserve"> normal</w:t>
+            <w:r>
+              <w:rPr>
+                <w:rStyle w:val="Textoennegrita"/>
+                <w:rFonts w:ascii="Times New Roman" w:hAnsi="Times New Roman" w:cs="Times New Roman"/>
+              </w:rPr>
+              <w:t>Secuencia normal</w:t>
             </w:r>
           </w:p>
         </w:tc>
@@ -11931,31 +10896,13 @@
                 <w:rFonts w:ascii="Times New Roman" w:hAnsi="Times New Roman" w:cs="Times New Roman"/>
               </w:rPr>
             </w:pPr>
-            <w:proofErr w:type="spellStart"/>
-            <w:r>
-              <w:rPr>
-                <w:rStyle w:val="Textoennegrita"/>
-                <w:rFonts w:ascii="Times New Roman" w:hAnsi="Times New Roman" w:cs="Times New Roman"/>
-              </w:rPr>
-              <w:t>Secuencia</w:t>
-            </w:r>
-            <w:proofErr w:type="spellEnd"/>
-            <w:r>
-              <w:rPr>
-                <w:rStyle w:val="Textoennegrita"/>
-                <w:rFonts w:ascii="Times New Roman" w:hAnsi="Times New Roman" w:cs="Times New Roman"/>
-              </w:rPr>
-              <w:t xml:space="preserve"> </w:t>
-            </w:r>
-            <w:proofErr w:type="spellStart"/>
-            <w:r>
-              <w:rPr>
-                <w:rStyle w:val="Textoennegrita"/>
-                <w:rFonts w:ascii="Times New Roman" w:hAnsi="Times New Roman" w:cs="Times New Roman"/>
-              </w:rPr>
-              <w:t>alternativa</w:t>
-            </w:r>
-            <w:proofErr w:type="spellEnd"/>
+            <w:r>
+              <w:rPr>
+                <w:rStyle w:val="Textoennegrita"/>
+                <w:rFonts w:ascii="Times New Roman" w:hAnsi="Times New Roman" w:cs="Times New Roman"/>
+              </w:rPr>
+              <w:t>Secuencia alternativa</w:t>
+            </w:r>
           </w:p>
         </w:tc>
         <w:tc>
@@ -12129,7 +11076,6 @@
                 <w:rFonts w:ascii="Times New Roman" w:hAnsi="Times New Roman" w:cs="Times New Roman"/>
               </w:rPr>
             </w:pPr>
-            <w:proofErr w:type="spellStart"/>
             <w:r>
               <w:rPr>
                 <w:rStyle w:val="Textoennegrita"/>
@@ -12137,7 +11083,6 @@
               </w:rPr>
               <w:t>Postcondición</w:t>
             </w:r>
-            <w:proofErr w:type="spellEnd"/>
           </w:p>
         </w:tc>
         <w:tc>
@@ -12371,7 +11316,6 @@
                 <w:rFonts w:ascii="Times New Roman" w:hAnsi="Times New Roman" w:cs="Times New Roman"/>
               </w:rPr>
             </w:pPr>
-            <w:proofErr w:type="spellStart"/>
             <w:r>
               <w:rPr>
                 <w:rStyle w:val="Textoennegrita"/>
@@ -12379,7 +11323,6 @@
               </w:rPr>
               <w:t>Titulo</w:t>
             </w:r>
-            <w:proofErr w:type="spellEnd"/>
           </w:p>
         </w:tc>
         <w:tc>
@@ -12393,33 +11336,11 @@
                 <w:rFonts w:ascii="Times New Roman" w:hAnsi="Times New Roman" w:cs="Times New Roman"/>
               </w:rPr>
             </w:pPr>
-            <w:proofErr w:type="spellStart"/>
-            <w:r>
-              <w:rPr>
-                <w:rFonts w:ascii="Times New Roman" w:hAnsi="Times New Roman" w:cs="Times New Roman"/>
-              </w:rPr>
-              <w:t>Consultar</w:t>
-            </w:r>
-            <w:proofErr w:type="spellEnd"/>
-            <w:r>
-              <w:rPr>
-                <w:rFonts w:ascii="Times New Roman" w:hAnsi="Times New Roman" w:cs="Times New Roman"/>
-              </w:rPr>
-              <w:t xml:space="preserve"> </w:t>
-            </w:r>
-            <w:proofErr w:type="spellStart"/>
-            <w:r>
-              <w:rPr>
-                <w:rFonts w:ascii="Times New Roman" w:hAnsi="Times New Roman" w:cs="Times New Roman"/>
-              </w:rPr>
-              <w:t>Envíos</w:t>
-            </w:r>
-            <w:proofErr w:type="spellEnd"/>
-            <w:r>
-              <w:rPr>
-                <w:rFonts w:ascii="Times New Roman" w:hAnsi="Times New Roman" w:cs="Times New Roman"/>
-              </w:rPr>
-              <w:t xml:space="preserve"> a L</w:t>
+            <w:r>
+              <w:rPr>
+                <w:rFonts w:ascii="Times New Roman" w:hAnsi="Times New Roman" w:cs="Times New Roman"/>
+              </w:rPr>
+              <w:t>Consultar Envíos a L</w:t>
             </w:r>
             <w:r>
               <w:rPr>
@@ -12443,7 +11364,6 @@
                 <w:rFonts w:ascii="Times New Roman" w:hAnsi="Times New Roman" w:cs="Times New Roman"/>
               </w:rPr>
             </w:pPr>
-            <w:proofErr w:type="spellStart"/>
             <w:r>
               <w:rPr>
                 <w:rStyle w:val="Textoennegrita"/>
@@ -12451,7 +11371,6 @@
               </w:rPr>
               <w:t>Autor</w:t>
             </w:r>
-            <w:proofErr w:type="spellEnd"/>
           </w:p>
         </w:tc>
         <w:tc>
@@ -12465,19 +11384,11 @@
                 <w:rFonts w:ascii="Times New Roman" w:hAnsi="Times New Roman" w:cs="Times New Roman"/>
               </w:rPr>
             </w:pPr>
-            <w:proofErr w:type="spellStart"/>
-            <w:r>
-              <w:rPr>
-                <w:rFonts w:ascii="Times New Roman" w:hAnsi="Times New Roman" w:cs="Times New Roman"/>
-              </w:rPr>
-              <w:t>Grupo</w:t>
-            </w:r>
-            <w:proofErr w:type="spellEnd"/>
-            <w:r>
-              <w:rPr>
-                <w:rFonts w:ascii="Times New Roman" w:hAnsi="Times New Roman" w:cs="Times New Roman"/>
-              </w:rPr>
-              <w:t xml:space="preserve"> 7</w:t>
+            <w:r>
+              <w:rPr>
+                <w:rFonts w:ascii="Times New Roman" w:hAnsi="Times New Roman" w:cs="Times New Roman"/>
+              </w:rPr>
+              <w:t>Grupo 7</w:t>
             </w:r>
           </w:p>
         </w:tc>
@@ -12542,17 +11453,8 @@
                 <w:rStyle w:val="Textoennegrita"/>
                 <w:rFonts w:ascii="Times New Roman" w:hAnsi="Times New Roman" w:cs="Times New Roman"/>
               </w:rPr>
-              <w:t xml:space="preserve">Actor </w:t>
-            </w:r>
-            <w:proofErr w:type="spellStart"/>
-            <w:r>
-              <w:rPr>
-                <w:rStyle w:val="Textoennegrita"/>
-                <w:rFonts w:ascii="Times New Roman" w:hAnsi="Times New Roman" w:cs="Times New Roman"/>
-              </w:rPr>
-              <w:t>secundario</w:t>
-            </w:r>
-            <w:proofErr w:type="spellEnd"/>
+              <w:t>Actor secundario</w:t>
+            </w:r>
           </w:p>
         </w:tc>
         <w:tc>
@@ -12582,7 +11484,6 @@
                 <w:rFonts w:ascii="Times New Roman" w:hAnsi="Times New Roman" w:cs="Times New Roman"/>
               </w:rPr>
             </w:pPr>
-            <w:proofErr w:type="spellStart"/>
             <w:r>
               <w:rPr>
                 <w:rStyle w:val="Textoennegrita"/>
@@ -12590,7 +11491,6 @@
               </w:rPr>
               <w:t>Usa</w:t>
             </w:r>
-            <w:proofErr w:type="spellEnd"/>
           </w:p>
         </w:tc>
         <w:tc>
@@ -12621,7 +11521,6 @@
                 <w:rFonts w:ascii="Times New Roman" w:hAnsi="Times New Roman" w:cs="Times New Roman"/>
               </w:rPr>
             </w:pPr>
-            <w:proofErr w:type="spellStart"/>
             <w:r>
               <w:rPr>
                 <w:rStyle w:val="Textoennegrita"/>
@@ -12629,7 +11528,6 @@
               </w:rPr>
               <w:t>Extiende</w:t>
             </w:r>
-            <w:proofErr w:type="spellEnd"/>
           </w:p>
         </w:tc>
         <w:tc>
@@ -12667,7 +11565,6 @@
                 <w:rFonts w:ascii="Times New Roman" w:hAnsi="Times New Roman" w:cs="Times New Roman"/>
               </w:rPr>
             </w:pPr>
-            <w:proofErr w:type="spellStart"/>
             <w:r>
               <w:rPr>
                 <w:rStyle w:val="Textoennegrita"/>
@@ -12675,7 +11572,6 @@
               </w:rPr>
               <w:t>Descripción</w:t>
             </w:r>
-            <w:proofErr w:type="spellEnd"/>
           </w:p>
         </w:tc>
         <w:tc>
@@ -13086,7 +11982,6 @@
                 <w:lang w:val="es-EC"/>
               </w:rPr>
             </w:pPr>
-            <w:proofErr w:type="spellStart"/>
             <w:r>
               <w:rPr>
                 <w:rStyle w:val="Textoennegrita"/>
@@ -13095,7 +11990,6 @@
               </w:rPr>
               <w:t>Postcondición</w:t>
             </w:r>
-            <w:proofErr w:type="spellEnd"/>
           </w:p>
         </w:tc>
         <w:tc>
@@ -19071,7 +17965,7 @@
 </file>
 
 <file path=customXml/itemProps1.xml><?xml version="1.0" encoding="utf-8"?>
-<ds:datastoreItem xmlns:ds="http://schemas.openxmlformats.org/officeDocument/2006/customXml" ds:itemID="{CCB182B0-D984-4234-8322-0BE49115137C}">
+<ds:datastoreItem xmlns:ds="http://schemas.openxmlformats.org/officeDocument/2006/customXml" ds:itemID="{877C1BB8-4741-418F-BCF9-D212F10F5ECA}">
   <ds:schemaRefs>
     <ds:schemaRef ds:uri="http://schemas.openxmlformats.org/officeDocument/2006/bibliography"/>
   </ds:schemaRefs>

</xml_diff>